<commit_message>
Anforderungsheft mit punkten 6 bis 10 befüllt V1
</commit_message>
<xml_diff>
--- a/Anforderungsheft.docx
+++ b/Anforderungsheft.docx
@@ -104,7 +104,7 @@
     </w:p>
     <w:tbl>
       <w:tblPr>
-        <w:tblStyle w:val="Tabellenraster"/>
+        <w:tblStyle w:val="TableGrid"/>
         <w:tblpPr w:leftFromText="141" w:rightFromText="141" w:vertAnchor="text" w:horzAnchor="margin" w:tblpY="1852"/>
         <w:tblW w:w="8784" w:type="dxa"/>
         <w:tblBorders>
@@ -438,7 +438,11 @@
     <w:sdt>
       <w:sdtPr>
         <w:rPr>
-          <w:rFonts w:ascii="Arial" w:hAnsi="Arial" w:cs="Arial"/>
+          <w:rFonts w:ascii="Arial" w:eastAsiaTheme="minorHAnsi" w:hAnsi="Arial" w:cs="Arial"/>
+          <w:color w:val="auto"/>
+          <w:sz w:val="22"/>
+          <w:szCs w:val="22"/>
+          <w:lang w:eastAsia="en-US"/>
         </w:rPr>
         <w:id w:val="-1226603732"/>
         <w:docPartObj>
@@ -448,19 +452,14 @@
       </w:sdtPr>
       <w:sdtEndPr>
         <w:rPr>
-          <w:rFonts w:eastAsiaTheme="minorHAnsi"/>
           <w:b/>
           <w:bCs/>
-          <w:color w:val="auto"/>
-          <w:sz w:val="22"/>
-          <w:szCs w:val="22"/>
-          <w:lang w:eastAsia="en-US"/>
         </w:rPr>
       </w:sdtEndPr>
       <w:sdtContent>
         <w:p>
           <w:pPr>
-            <w:pStyle w:val="Inhaltsverzeichnisberschrift"/>
+            <w:pStyle w:val="TOCHeading"/>
             <w:spacing w:line="360" w:lineRule="auto"/>
             <w:rPr>
               <w:rFonts w:ascii="Arial" w:hAnsi="Arial" w:cs="Arial"/>
@@ -484,7 +483,7 @@
         </w:p>
         <w:p>
           <w:pPr>
-            <w:pStyle w:val="Verzeichnis1"/>
+            <w:pStyle w:val="TOC1"/>
             <w:tabs>
               <w:tab w:val="right" w:pos="9062"/>
             </w:tabs>
@@ -580,7 +579,7 @@
         </w:p>
         <w:p>
           <w:pPr>
-            <w:pStyle w:val="Verzeichnis1"/>
+            <w:pStyle w:val="TOC1"/>
             <w:tabs>
               <w:tab w:val="right" w:pos="9062"/>
             </w:tabs>
@@ -658,7 +657,7 @@
         </w:p>
         <w:p>
           <w:pPr>
-            <w:pStyle w:val="Verzeichnis2"/>
+            <w:pStyle w:val="TOC2"/>
             <w:tabs>
               <w:tab w:val="right" w:pos="9062"/>
             </w:tabs>
@@ -736,7 +735,7 @@
         </w:p>
         <w:p>
           <w:pPr>
-            <w:pStyle w:val="Verzeichnis2"/>
+            <w:pStyle w:val="TOC2"/>
             <w:tabs>
               <w:tab w:val="right" w:pos="9062"/>
             </w:tabs>
@@ -814,7 +813,7 @@
         </w:p>
         <w:p>
           <w:pPr>
-            <w:pStyle w:val="Verzeichnis2"/>
+            <w:pStyle w:val="TOC2"/>
             <w:tabs>
               <w:tab w:val="right" w:pos="9062"/>
             </w:tabs>
@@ -892,7 +891,7 @@
         </w:p>
         <w:p>
           <w:pPr>
-            <w:pStyle w:val="Verzeichnis1"/>
+            <w:pStyle w:val="TOC1"/>
             <w:tabs>
               <w:tab w:val="right" w:pos="9062"/>
             </w:tabs>
@@ -970,7 +969,7 @@
         </w:p>
         <w:p>
           <w:pPr>
-            <w:pStyle w:val="Verzeichnis2"/>
+            <w:pStyle w:val="TOC2"/>
             <w:tabs>
               <w:tab w:val="right" w:pos="9062"/>
             </w:tabs>
@@ -1048,7 +1047,7 @@
         </w:p>
         <w:p>
           <w:pPr>
-            <w:pStyle w:val="Verzeichnis2"/>
+            <w:pStyle w:val="TOC2"/>
             <w:tabs>
               <w:tab w:val="right" w:pos="9062"/>
             </w:tabs>
@@ -1126,7 +1125,7 @@
         </w:p>
         <w:p>
           <w:pPr>
-            <w:pStyle w:val="Verzeichnis2"/>
+            <w:pStyle w:val="TOC2"/>
             <w:tabs>
               <w:tab w:val="right" w:pos="9062"/>
             </w:tabs>
@@ -1204,7 +1203,7 @@
         </w:p>
         <w:p>
           <w:pPr>
-            <w:pStyle w:val="Verzeichnis1"/>
+            <w:pStyle w:val="TOC1"/>
             <w:tabs>
               <w:tab w:val="right" w:pos="9062"/>
             </w:tabs>
@@ -1282,7 +1281,7 @@
         </w:p>
         <w:p>
           <w:pPr>
-            <w:pStyle w:val="Verzeichnis2"/>
+            <w:pStyle w:val="TOC2"/>
             <w:tabs>
               <w:tab w:val="right" w:pos="9062"/>
             </w:tabs>
@@ -1360,7 +1359,7 @@
         </w:p>
         <w:p>
           <w:pPr>
-            <w:pStyle w:val="Verzeichnis2"/>
+            <w:pStyle w:val="TOC2"/>
             <w:tabs>
               <w:tab w:val="right" w:pos="9062"/>
             </w:tabs>
@@ -1438,7 +1437,7 @@
         </w:p>
         <w:p>
           <w:pPr>
-            <w:pStyle w:val="Verzeichnis2"/>
+            <w:pStyle w:val="TOC2"/>
             <w:tabs>
               <w:tab w:val="right" w:pos="9062"/>
             </w:tabs>
@@ -1516,7 +1515,7 @@
         </w:p>
         <w:p>
           <w:pPr>
-            <w:pStyle w:val="Verzeichnis1"/>
+            <w:pStyle w:val="TOC1"/>
             <w:tabs>
               <w:tab w:val="right" w:pos="9062"/>
             </w:tabs>
@@ -1594,7 +1593,7 @@
         </w:p>
         <w:p>
           <w:pPr>
-            <w:pStyle w:val="Verzeichnis2"/>
+            <w:pStyle w:val="TOC2"/>
             <w:tabs>
               <w:tab w:val="right" w:pos="9062"/>
             </w:tabs>
@@ -1672,7 +1671,7 @@
         </w:p>
         <w:p>
           <w:pPr>
-            <w:pStyle w:val="Verzeichnis2"/>
+            <w:pStyle w:val="TOC2"/>
             <w:tabs>
               <w:tab w:val="right" w:pos="9062"/>
             </w:tabs>
@@ -1750,7 +1749,7 @@
         </w:p>
         <w:p>
           <w:pPr>
-            <w:pStyle w:val="Verzeichnis2"/>
+            <w:pStyle w:val="TOC2"/>
             <w:tabs>
               <w:tab w:val="right" w:pos="9062"/>
             </w:tabs>
@@ -1828,7 +1827,7 @@
         </w:p>
         <w:p>
           <w:pPr>
-            <w:pStyle w:val="Verzeichnis2"/>
+            <w:pStyle w:val="TOC2"/>
             <w:tabs>
               <w:tab w:val="right" w:pos="9062"/>
             </w:tabs>
@@ -1906,7 +1905,7 @@
         </w:p>
         <w:p>
           <w:pPr>
-            <w:pStyle w:val="Verzeichnis1"/>
+            <w:pStyle w:val="TOC1"/>
             <w:tabs>
               <w:tab w:val="right" w:pos="9062"/>
             </w:tabs>
@@ -1984,7 +1983,7 @@
         </w:p>
         <w:p>
           <w:pPr>
-            <w:pStyle w:val="Verzeichnis2"/>
+            <w:pStyle w:val="TOC2"/>
             <w:tabs>
               <w:tab w:val="right" w:pos="9062"/>
             </w:tabs>
@@ -2062,7 +2061,7 @@
         </w:p>
         <w:p>
           <w:pPr>
-            <w:pStyle w:val="Verzeichnis2"/>
+            <w:pStyle w:val="TOC2"/>
             <w:tabs>
               <w:tab w:val="right" w:pos="9062"/>
             </w:tabs>
@@ -2140,7 +2139,7 @@
         </w:p>
         <w:p>
           <w:pPr>
-            <w:pStyle w:val="Verzeichnis1"/>
+            <w:pStyle w:val="TOC1"/>
             <w:tabs>
               <w:tab w:val="right" w:pos="9062"/>
             </w:tabs>
@@ -2218,7 +2217,7 @@
         </w:p>
         <w:p>
           <w:pPr>
-            <w:pStyle w:val="Verzeichnis1"/>
+            <w:pStyle w:val="TOC1"/>
             <w:tabs>
               <w:tab w:val="right" w:pos="9062"/>
             </w:tabs>
@@ -2296,7 +2295,7 @@
         </w:p>
         <w:p>
           <w:pPr>
-            <w:pStyle w:val="Verzeichnis1"/>
+            <w:pStyle w:val="TOC1"/>
             <w:tabs>
               <w:tab w:val="right" w:pos="9062"/>
             </w:tabs>
@@ -2374,7 +2373,7 @@
         </w:p>
         <w:p>
           <w:pPr>
-            <w:pStyle w:val="Verzeichnis1"/>
+            <w:pStyle w:val="TOC1"/>
             <w:tabs>
               <w:tab w:val="right" w:pos="9062"/>
             </w:tabs>
@@ -2452,7 +2451,7 @@
         </w:p>
         <w:p>
           <w:pPr>
-            <w:pStyle w:val="Verzeichnis2"/>
+            <w:pStyle w:val="TOC2"/>
             <w:tabs>
               <w:tab w:val="right" w:pos="9062"/>
             </w:tabs>
@@ -2530,7 +2529,7 @@
         </w:p>
         <w:p>
           <w:pPr>
-            <w:pStyle w:val="Verzeichnis2"/>
+            <w:pStyle w:val="TOC2"/>
             <w:tabs>
               <w:tab w:val="right" w:pos="9062"/>
             </w:tabs>
@@ -2608,7 +2607,7 @@
         </w:p>
         <w:p>
           <w:pPr>
-            <w:pStyle w:val="Verzeichnis2"/>
+            <w:pStyle w:val="TOC2"/>
             <w:tabs>
               <w:tab w:val="right" w:pos="9062"/>
             </w:tabs>
@@ -2686,7 +2685,7 @@
         </w:p>
         <w:p>
           <w:pPr>
-            <w:pStyle w:val="Verzeichnis1"/>
+            <w:pStyle w:val="TOC1"/>
             <w:tabs>
               <w:tab w:val="right" w:pos="9062"/>
             </w:tabs>
@@ -2789,7 +2788,7 @@
     </w:p>
     <w:p>
       <w:pPr>
-        <w:pStyle w:val="berschrift1"/>
+        <w:pStyle w:val="Heading1"/>
         <w:rPr>
           <w:rFonts w:ascii="Arial" w:eastAsiaTheme="minorHAnsi" w:hAnsi="Arial" w:cs="Arial"/>
           <w:color w:val="auto"/>
@@ -2803,7 +2802,7 @@
     <w:p/>
     <w:p>
       <w:pPr>
-        <w:pStyle w:val="berschrift1"/>
+        <w:pStyle w:val="Heading1"/>
         <w:rPr>
           <w:rFonts w:ascii="Arial" w:hAnsi="Arial" w:cs="Arial"/>
           <w:color w:val="000000" w:themeColor="text1"/>
@@ -2821,7 +2820,7 @@
     </w:p>
     <w:p>
       <w:pPr>
-        <w:pStyle w:val="Abbildungsverzeichnis"/>
+        <w:pStyle w:val="TableofFigures"/>
         <w:tabs>
           <w:tab w:val="right" w:pos="9062"/>
         </w:tabs>
@@ -2832,7 +2831,7 @@
     </w:p>
     <w:p>
       <w:pPr>
-        <w:pStyle w:val="Abbildungsverzeichnis"/>
+        <w:pStyle w:val="TableofFigures"/>
         <w:tabs>
           <w:tab w:val="right" w:pos="9062"/>
         </w:tabs>
@@ -2929,7 +2928,7 @@
     </w:p>
     <w:p>
       <w:pPr>
-        <w:pStyle w:val="Abbildungsverzeichnis"/>
+        <w:pStyle w:val="TableofFigures"/>
         <w:tabs>
           <w:tab w:val="right" w:pos="9062"/>
         </w:tabs>
@@ -3212,7 +3211,7 @@
     </w:p>
     <w:p>
       <w:pPr>
-        <w:pStyle w:val="berschrift1"/>
+        <w:pStyle w:val="Heading1"/>
         <w:spacing w:line="360" w:lineRule="auto"/>
         <w:jc w:val="both"/>
         <w:rPr>
@@ -3254,25 +3253,7 @@
           <w:sz w:val="24"/>
           <w:szCs w:val="24"/>
         </w:rPr>
-        <w:t>Ziel des Projektes ist es, eine portable Peer-</w:t>
-      </w:r>
-      <w:proofErr w:type="spellStart"/>
-      <w:r>
-        <w:rPr>
-          <w:rFonts w:ascii="Arial" w:hAnsi="Arial" w:cs="Arial"/>
-          <w:sz w:val="24"/>
-          <w:szCs w:val="24"/>
-        </w:rPr>
-        <w:t>to</w:t>
-      </w:r>
-      <w:proofErr w:type="spellEnd"/>
-      <w:r>
-        <w:rPr>
-          <w:rFonts w:ascii="Arial" w:hAnsi="Arial" w:cs="Arial"/>
-          <w:sz w:val="24"/>
-          <w:szCs w:val="24"/>
-        </w:rPr>
-        <w:t>-Peer Chat-Anwendung</w:t>
+        <w:t>Ziel des Projektes ist es, eine portable Peer-to-Peer Chat-Anwendung</w:t>
       </w:r>
       <w:r>
         <w:rPr>
@@ -3293,7 +3274,7 @@
     </w:p>
     <w:p>
       <w:pPr>
-        <w:pStyle w:val="berschrift2"/>
+        <w:pStyle w:val="Heading2"/>
         <w:spacing w:line="360" w:lineRule="auto"/>
         <w:rPr>
           <w:rFonts w:ascii="Arial" w:hAnsi="Arial" w:cs="Arial"/>
@@ -3451,7 +3432,7 @@
     </w:p>
     <w:p>
       <w:pPr>
-        <w:pStyle w:val="berschrift2"/>
+        <w:pStyle w:val="Heading2"/>
         <w:spacing w:line="360" w:lineRule="auto"/>
         <w:jc w:val="both"/>
         <w:rPr>
@@ -3471,7 +3452,7 @@
     </w:p>
     <w:p>
       <w:pPr>
-        <w:pStyle w:val="Listenabsatz"/>
+        <w:pStyle w:val="ListParagraph"/>
         <w:numPr>
           <w:ilvl w:val="0"/>
           <w:numId w:val="7"/>
@@ -3496,7 +3477,7 @@
     </w:p>
     <w:p>
       <w:pPr>
-        <w:pStyle w:val="Listenabsatz"/>
+        <w:pStyle w:val="ListParagraph"/>
         <w:numPr>
           <w:ilvl w:val="0"/>
           <w:numId w:val="7"/>
@@ -3521,7 +3502,7 @@
     </w:p>
     <w:p>
       <w:pPr>
-        <w:pStyle w:val="Listenabsatz"/>
+        <w:pStyle w:val="ListParagraph"/>
         <w:numPr>
           <w:ilvl w:val="0"/>
           <w:numId w:val="7"/>
@@ -3546,7 +3527,7 @@
     </w:p>
     <w:p>
       <w:pPr>
-        <w:pStyle w:val="Listenabsatz"/>
+        <w:pStyle w:val="ListParagraph"/>
         <w:numPr>
           <w:ilvl w:val="0"/>
           <w:numId w:val="7"/>
@@ -3571,7 +3552,7 @@
     </w:p>
     <w:p>
       <w:pPr>
-        <w:pStyle w:val="berschrift2"/>
+        <w:pStyle w:val="Heading2"/>
         <w:spacing w:line="360" w:lineRule="auto"/>
         <w:rPr>
           <w:rFonts w:ascii="Arial" w:hAnsi="Arial" w:cs="Arial"/>
@@ -3715,7 +3696,7 @@
     </w:p>
     <w:p>
       <w:pPr>
-        <w:pStyle w:val="berschrift1"/>
+        <w:pStyle w:val="Heading1"/>
         <w:spacing w:line="360" w:lineRule="auto"/>
         <w:rPr>
           <w:rFonts w:ascii="Arial" w:hAnsi="Arial" w:cs="Arial"/>
@@ -3735,7 +3716,7 @@
     </w:p>
     <w:p>
       <w:pPr>
-        <w:pStyle w:val="berschrift2"/>
+        <w:pStyle w:val="Heading2"/>
         <w:spacing w:line="360" w:lineRule="auto"/>
         <w:rPr>
           <w:rFonts w:ascii="Arial" w:hAnsi="Arial" w:cs="Arial"/>
@@ -3773,7 +3754,7 @@
     </w:p>
     <w:p>
       <w:pPr>
-        <w:pStyle w:val="berschrift2"/>
+        <w:pStyle w:val="Heading2"/>
         <w:spacing w:line="360" w:lineRule="auto"/>
         <w:jc w:val="both"/>
         <w:rPr>
@@ -3820,7 +3801,7 @@
     </w:p>
     <w:p>
       <w:pPr>
-        <w:pStyle w:val="berschrift2"/>
+        <w:pStyle w:val="Heading2"/>
         <w:spacing w:line="360" w:lineRule="auto"/>
         <w:rPr>
           <w:rFonts w:ascii="Arial" w:hAnsi="Arial" w:cs="Arial"/>
@@ -4017,7 +3998,7 @@
     </w:p>
     <w:p>
       <w:pPr>
-        <w:pStyle w:val="berschrift1"/>
+        <w:pStyle w:val="Heading1"/>
         <w:spacing w:line="360" w:lineRule="auto"/>
         <w:rPr>
           <w:rFonts w:ascii="Arial" w:hAnsi="Arial" w:cs="Arial"/>
@@ -4037,7 +4018,7 @@
     </w:p>
     <w:p>
       <w:pPr>
-        <w:pStyle w:val="berschrift2"/>
+        <w:pStyle w:val="Heading2"/>
         <w:spacing w:line="360" w:lineRule="auto"/>
         <w:rPr>
           <w:rFonts w:ascii="Arial" w:hAnsi="Arial" w:cs="Arial"/>
@@ -4115,7 +4096,7 @@
     </w:p>
     <w:p>
       <w:pPr>
-        <w:pStyle w:val="berschrift2"/>
+        <w:pStyle w:val="Heading2"/>
         <w:spacing w:line="360" w:lineRule="auto"/>
         <w:rPr>
           <w:rFonts w:ascii="Arial" w:hAnsi="Arial" w:cs="Arial"/>
@@ -4169,7 +4150,7 @@
     </w:p>
     <w:p>
       <w:pPr>
-        <w:pStyle w:val="berschrift2"/>
+        <w:pStyle w:val="Heading2"/>
         <w:spacing w:line="360" w:lineRule="auto"/>
         <w:rPr>
           <w:rFonts w:ascii="Arial" w:hAnsi="Arial" w:cs="Arial"/>
@@ -4372,7 +4353,7 @@
     </w:p>
     <w:p>
       <w:pPr>
-        <w:pStyle w:val="berschrift1"/>
+        <w:pStyle w:val="Heading1"/>
         <w:spacing w:line="360" w:lineRule="auto"/>
         <w:rPr>
           <w:rFonts w:ascii="Arial" w:hAnsi="Arial" w:cs="Arial"/>
@@ -4411,7 +4392,7 @@
     </w:p>
     <w:p>
       <w:pPr>
-        <w:pStyle w:val="berschrift2"/>
+        <w:pStyle w:val="Heading2"/>
         <w:spacing w:line="360" w:lineRule="auto"/>
         <w:rPr>
           <w:rFonts w:ascii="Arial" w:hAnsi="Arial" w:cs="Arial"/>
@@ -4623,7 +4604,7 @@
     </w:p>
     <w:p>
       <w:pPr>
-        <w:pStyle w:val="Beschriftung"/>
+        <w:pStyle w:val="Caption"/>
         <w:jc w:val="center"/>
         <w:rPr>
           <w:rFonts w:ascii="Arial" w:hAnsi="Arial" w:cs="Arial"/>
@@ -4695,36 +4676,16 @@
           <w:sz w:val="22"/>
           <w:szCs w:val="22"/>
         </w:rPr>
-        <w:t xml:space="preserve">: </w:t>
-      </w:r>
-      <w:proofErr w:type="spellStart"/>
-      <w:r>
-        <w:rPr>
-          <w:rFonts w:ascii="Arial" w:hAnsi="Arial" w:cs="Arial"/>
+        <w:t>: Use-</w:t>
+      </w:r>
+      <w:r>
+        <w:rPr>
+          <w:rFonts w:ascii="Arial" w:hAnsi="Arial" w:cs="Arial"/>
+          <w:noProof/>
           <w:color w:val="000000" w:themeColor="text1"/>
           <w:sz w:val="22"/>
           <w:szCs w:val="22"/>
         </w:rPr>
-        <w:t>Use</w:t>
-      </w:r>
-      <w:proofErr w:type="spellEnd"/>
-      <w:r>
-        <w:rPr>
-          <w:rFonts w:ascii="Arial" w:hAnsi="Arial" w:cs="Arial"/>
-          <w:color w:val="000000" w:themeColor="text1"/>
-          <w:sz w:val="22"/>
-          <w:szCs w:val="22"/>
-        </w:rPr>
-        <w:t>-</w:t>
-      </w:r>
-      <w:r>
-        <w:rPr>
-          <w:rFonts w:ascii="Arial" w:hAnsi="Arial" w:cs="Arial"/>
-          <w:noProof/>
-          <w:color w:val="000000" w:themeColor="text1"/>
-          <w:sz w:val="22"/>
-          <w:szCs w:val="22"/>
-        </w:rPr>
         <w:t>Case-Diagramm Chatfunktion</w:t>
       </w:r>
       <w:bookmarkEnd w:id="15"/>
@@ -4738,7 +4699,7 @@
     </w:p>
     <w:p>
       <w:pPr>
-        <w:pStyle w:val="berschrift2"/>
+        <w:pStyle w:val="Heading2"/>
         <w:spacing w:line="360" w:lineRule="auto"/>
         <w:rPr>
           <w:rFonts w:ascii="Arial" w:hAnsi="Arial" w:cs="Arial"/>
@@ -4751,23 +4712,7 @@
           <w:rFonts w:ascii="Arial" w:hAnsi="Arial" w:cs="Arial"/>
           <w:color w:val="000000" w:themeColor="text1"/>
         </w:rPr>
-        <w:t xml:space="preserve">4.2 </w:t>
-      </w:r>
-      <w:proofErr w:type="spellStart"/>
-      <w:r>
-        <w:rPr>
-          <w:rFonts w:ascii="Arial" w:hAnsi="Arial" w:cs="Arial"/>
-          <w:color w:val="000000" w:themeColor="text1"/>
-        </w:rPr>
-        <w:t>Autorun</w:t>
-      </w:r>
-      <w:proofErr w:type="spellEnd"/>
-      <w:r>
-        <w:rPr>
-          <w:rFonts w:ascii="Arial" w:hAnsi="Arial" w:cs="Arial"/>
-          <w:color w:val="000000" w:themeColor="text1"/>
-        </w:rPr>
-        <w:t>-Funktion</w:t>
+        <w:t>4.2 Autorun-Funktion</w:t>
       </w:r>
       <w:bookmarkEnd w:id="16"/>
     </w:p>
@@ -4808,7 +4753,7 @@
     </w:p>
     <w:p>
       <w:pPr>
-        <w:pStyle w:val="berschrift2"/>
+        <w:pStyle w:val="Heading2"/>
         <w:spacing w:line="360" w:lineRule="auto"/>
         <w:rPr>
           <w:rFonts w:ascii="Arial" w:hAnsi="Arial" w:cs="Arial"/>
@@ -4915,7 +4860,7 @@
     </w:p>
     <w:p>
       <w:pPr>
-        <w:pStyle w:val="Beschriftung"/>
+        <w:pStyle w:val="Caption"/>
         <w:jc w:val="center"/>
         <w:rPr>
           <w:rFonts w:ascii="Arial" w:hAnsi="Arial" w:cs="Arial"/>
@@ -4987,27 +4932,7 @@
           <w:sz w:val="22"/>
           <w:szCs w:val="22"/>
         </w:rPr>
-        <w:t xml:space="preserve">: </w:t>
-      </w:r>
-      <w:proofErr w:type="spellStart"/>
-      <w:r>
-        <w:rPr>
-          <w:rFonts w:ascii="Arial" w:hAnsi="Arial" w:cs="Arial"/>
-          <w:color w:val="000000" w:themeColor="text1"/>
-          <w:sz w:val="22"/>
-          <w:szCs w:val="22"/>
-        </w:rPr>
-        <w:t>Use</w:t>
-      </w:r>
-      <w:proofErr w:type="spellEnd"/>
-      <w:r>
-        <w:rPr>
-          <w:rFonts w:ascii="Arial" w:hAnsi="Arial" w:cs="Arial"/>
-          <w:color w:val="000000" w:themeColor="text1"/>
-          <w:sz w:val="22"/>
-          <w:szCs w:val="22"/>
-        </w:rPr>
-        <w:t>-Case-Diagramm Dateitransfer</w:t>
+        <w:t>: Use-Case-Diagramm Dateitransfer</w:t>
       </w:r>
       <w:bookmarkEnd w:id="18"/>
     </w:p>
@@ -5020,7 +4945,7 @@
     </w:p>
     <w:p>
       <w:pPr>
-        <w:pStyle w:val="berschrift2"/>
+        <w:pStyle w:val="Heading2"/>
         <w:spacing w:line="360" w:lineRule="auto"/>
         <w:rPr>
           <w:rFonts w:ascii="Arial" w:hAnsi="Arial" w:cs="Arial"/>
@@ -5143,7 +5068,7 @@
     </w:p>
     <w:p>
       <w:pPr>
-        <w:pStyle w:val="berschrift1"/>
+        <w:pStyle w:val="Heading1"/>
         <w:spacing w:line="360" w:lineRule="auto"/>
         <w:rPr>
           <w:rFonts w:ascii="Arial" w:hAnsi="Arial" w:cs="Arial"/>
@@ -5163,7 +5088,7 @@
     </w:p>
     <w:p>
       <w:pPr>
-        <w:pStyle w:val="berschrift2"/>
+        <w:pStyle w:val="Heading2"/>
         <w:spacing w:line="360" w:lineRule="auto"/>
         <w:rPr>
           <w:rFonts w:ascii="Arial" w:hAnsi="Arial" w:cs="Arial"/>
@@ -5204,50 +5129,30 @@
           <w:sz w:val="24"/>
           <w:szCs w:val="24"/>
         </w:rPr>
-        <w:t xml:space="preserve"> Es wird von der </w:t>
-      </w:r>
-      <w:proofErr w:type="spellStart"/>
-      <w:r>
-        <w:rPr>
-          <w:rFonts w:ascii="Arial" w:hAnsi="Arial" w:cs="Arial"/>
-          <w:sz w:val="24"/>
-          <w:szCs w:val="24"/>
-        </w:rPr>
-        <w:t>Unicast</w:t>
-      </w:r>
-      <w:proofErr w:type="spellEnd"/>
-      <w:r>
-        <w:rPr>
-          <w:rFonts w:ascii="Arial" w:hAnsi="Arial" w:cs="Arial"/>
-          <w:sz w:val="24"/>
-          <w:szCs w:val="24"/>
-        </w:rPr>
-        <w:t>-Technik Gebrauch gemacht.</w:t>
-      </w:r>
-      <w:bookmarkStart w:id="22" w:name="_GoBack"/>
+        <w:t xml:space="preserve"> Es wird von der Unicast-Technik Gebrauch gemacht.</w:t>
+      </w:r>
+    </w:p>
+    <w:p>
+      <w:pPr>
+        <w:pStyle w:val="Heading2"/>
+        <w:spacing w:line="360" w:lineRule="auto"/>
+        <w:rPr>
+          <w:rFonts w:ascii="Arial" w:hAnsi="Arial" w:cs="Arial"/>
+          <w:color w:val="000000" w:themeColor="text1"/>
+        </w:rPr>
+      </w:pPr>
+      <w:bookmarkStart w:id="22" w:name="_Toc455415250"/>
+      <w:r>
+        <w:rPr>
+          <w:rFonts w:ascii="Arial" w:hAnsi="Arial" w:cs="Arial"/>
+          <w:color w:val="000000" w:themeColor="text1"/>
+        </w:rPr>
+        <w:t>5.2 Übersicht der Daten und Beziehungen</w:t>
+      </w:r>
       <w:bookmarkEnd w:id="22"/>
     </w:p>
     <w:p>
       <w:pPr>
-        <w:pStyle w:val="berschrift2"/>
-        <w:spacing w:line="360" w:lineRule="auto"/>
-        <w:rPr>
-          <w:rFonts w:ascii="Arial" w:hAnsi="Arial" w:cs="Arial"/>
-          <w:color w:val="000000" w:themeColor="text1"/>
-        </w:rPr>
-      </w:pPr>
-      <w:bookmarkStart w:id="23" w:name="_Toc455415250"/>
-      <w:r>
-        <w:rPr>
-          <w:rFonts w:ascii="Arial" w:hAnsi="Arial" w:cs="Arial"/>
-          <w:color w:val="000000" w:themeColor="text1"/>
-        </w:rPr>
-        <w:t>5.2 Übersicht der Daten und Beziehungen</w:t>
-      </w:r>
-      <w:bookmarkEnd w:id="23"/>
-    </w:p>
-    <w:p>
-      <w:pPr>
         <w:rPr>
           <w:rFonts w:ascii="Arial" w:hAnsi="Arial" w:cs="Arial"/>
           <w:sz w:val="24"/>
@@ -5266,112 +5171,30 @@
     <w:p>
       <w:pPr>
         <w:rPr>
-          <w:rFonts w:ascii="Arial" w:hAnsi="Arial" w:cs="Arial"/>
-          <w:sz w:val="24"/>
-          <w:szCs w:val="24"/>
-        </w:rPr>
-      </w:pPr>
-    </w:p>
-    <w:p>
-      <w:pPr>
-        <w:rPr>
-          <w:rFonts w:ascii="Arial" w:hAnsi="Arial" w:cs="Arial"/>
-          <w:sz w:val="24"/>
-          <w:szCs w:val="24"/>
-        </w:rPr>
-      </w:pPr>
-    </w:p>
-    <w:p>
-      <w:pPr>
-        <w:rPr>
-          <w:rFonts w:ascii="Arial" w:hAnsi="Arial" w:cs="Arial"/>
-          <w:sz w:val="24"/>
-          <w:szCs w:val="24"/>
-        </w:rPr>
-      </w:pPr>
-    </w:p>
-    <w:p>
-      <w:pPr>
-        <w:rPr>
-          <w:rFonts w:ascii="Arial" w:hAnsi="Arial" w:cs="Arial"/>
-          <w:sz w:val="24"/>
-          <w:szCs w:val="24"/>
-        </w:rPr>
-      </w:pPr>
-    </w:p>
-    <w:p>
-      <w:pPr>
-        <w:rPr>
-          <w:rFonts w:ascii="Arial" w:hAnsi="Arial" w:cs="Arial"/>
-          <w:sz w:val="24"/>
-          <w:szCs w:val="24"/>
-        </w:rPr>
-      </w:pPr>
-    </w:p>
-    <w:p>
-      <w:pPr>
-        <w:rPr>
-          <w:rFonts w:ascii="Arial" w:hAnsi="Arial" w:cs="Arial"/>
-          <w:sz w:val="24"/>
-          <w:szCs w:val="24"/>
-        </w:rPr>
-      </w:pPr>
-    </w:p>
-    <w:p>
-      <w:pPr>
-        <w:rPr>
-          <w:rFonts w:ascii="Arial" w:hAnsi="Arial" w:cs="Arial"/>
-          <w:sz w:val="24"/>
-          <w:szCs w:val="24"/>
-        </w:rPr>
-      </w:pPr>
-    </w:p>
-    <w:p>
-      <w:pPr>
-        <w:rPr>
-          <w:rFonts w:ascii="Arial" w:hAnsi="Arial" w:cs="Arial"/>
-          <w:sz w:val="24"/>
-          <w:szCs w:val="24"/>
-        </w:rPr>
-      </w:pPr>
-    </w:p>
-    <w:p>
-      <w:pPr>
-        <w:rPr>
-          <w:rFonts w:ascii="Arial" w:hAnsi="Arial" w:cs="Arial"/>
-          <w:sz w:val="24"/>
-          <w:szCs w:val="24"/>
-        </w:rPr>
-      </w:pPr>
-    </w:p>
-    <w:p>
-      <w:pPr>
-        <w:rPr>
-          <w:rFonts w:ascii="Arial" w:hAnsi="Arial" w:cs="Arial"/>
-          <w:sz w:val="24"/>
-          <w:szCs w:val="24"/>
-        </w:rPr>
-      </w:pPr>
-    </w:p>
-    <w:p>
-      <w:pPr>
-        <w:rPr>
-          <w:rFonts w:ascii="Arial" w:hAnsi="Arial" w:cs="Arial"/>
-          <w:sz w:val="24"/>
-          <w:szCs w:val="24"/>
-        </w:rPr>
-      </w:pPr>
-    </w:p>
-    <w:p>
-      <w:pPr>
-        <w:pStyle w:val="berschrift1"/>
-        <w:spacing w:line="360" w:lineRule="auto"/>
-        <w:rPr>
-          <w:rFonts w:ascii="Arial" w:hAnsi="Arial" w:cs="Arial"/>
-          <w:color w:val="000000" w:themeColor="text1"/>
-        </w:rPr>
-      </w:pPr>
-      <w:bookmarkStart w:id="24" w:name="_Toc455415251"/>
+          <w:rFonts w:ascii="Arial" w:eastAsiaTheme="majorEastAsia" w:hAnsi="Arial" w:cs="Arial"/>
+          <w:color w:val="000000" w:themeColor="text1"/>
+          <w:sz w:val="32"/>
+          <w:szCs w:val="32"/>
+        </w:rPr>
+      </w:pPr>
+      <w:bookmarkStart w:id="23" w:name="_Toc455415251"/>
+      <w:r>
+        <w:rPr>
+          <w:rFonts w:ascii="Arial" w:hAnsi="Arial" w:cs="Arial"/>
+          <w:color w:val="000000" w:themeColor="text1"/>
+        </w:rPr>
+        <w:br w:type="page"/>
+      </w:r>
+    </w:p>
+    <w:p>
+      <w:pPr>
+        <w:pStyle w:val="Heading1"/>
+        <w:spacing w:line="360" w:lineRule="auto"/>
+        <w:rPr>
+          <w:rFonts w:ascii="Arial" w:hAnsi="Arial" w:cs="Arial"/>
+          <w:color w:val="000000" w:themeColor="text1"/>
+        </w:rPr>
+      </w:pPr>
       <w:r>
         <w:rPr>
           <w:rFonts w:ascii="Arial" w:hAnsi="Arial" w:cs="Arial"/>
@@ -5380,188 +5203,155 @@
         <w:lastRenderedPageBreak/>
         <w:t>6 Benutzeroberfläche</w:t>
       </w:r>
-      <w:bookmarkEnd w:id="24"/>
-    </w:p>
-    <w:p>
-      <w:pPr>
-        <w:pStyle w:val="berschrift1"/>
-        <w:spacing w:line="360" w:lineRule="auto"/>
-        <w:rPr>
-          <w:rFonts w:ascii="Arial" w:hAnsi="Arial" w:cs="Arial"/>
-          <w:color w:val="000000" w:themeColor="text1"/>
-        </w:rPr>
-      </w:pPr>
-    </w:p>
-    <w:p>
-      <w:pPr>
-        <w:pStyle w:val="berschrift1"/>
-        <w:spacing w:line="360" w:lineRule="auto"/>
-        <w:rPr>
-          <w:rFonts w:ascii="Arial" w:hAnsi="Arial" w:cs="Arial"/>
-          <w:color w:val="000000" w:themeColor="text1"/>
-        </w:rPr>
-      </w:pPr>
-    </w:p>
-    <w:p>
-      <w:pPr>
-        <w:pStyle w:val="berschrift1"/>
-        <w:spacing w:line="360" w:lineRule="auto"/>
-        <w:rPr>
-          <w:rFonts w:ascii="Arial" w:hAnsi="Arial" w:cs="Arial"/>
-          <w:color w:val="000000" w:themeColor="text1"/>
-        </w:rPr>
-      </w:pPr>
-    </w:p>
-    <w:p>
-      <w:pPr>
-        <w:pStyle w:val="berschrift1"/>
-        <w:spacing w:line="360" w:lineRule="auto"/>
-        <w:rPr>
-          <w:rFonts w:ascii="Arial" w:hAnsi="Arial" w:cs="Arial"/>
-          <w:color w:val="000000" w:themeColor="text1"/>
-        </w:rPr>
-      </w:pPr>
-    </w:p>
-    <w:p>
-      <w:pPr>
-        <w:pStyle w:val="berschrift1"/>
-        <w:spacing w:line="360" w:lineRule="auto"/>
-        <w:rPr>
-          <w:rFonts w:ascii="Arial" w:hAnsi="Arial" w:cs="Arial"/>
-          <w:color w:val="000000" w:themeColor="text1"/>
-        </w:rPr>
-      </w:pPr>
-    </w:p>
-    <w:p>
-      <w:pPr>
-        <w:pStyle w:val="berschrift1"/>
-        <w:spacing w:line="360" w:lineRule="auto"/>
-        <w:rPr>
-          <w:rFonts w:ascii="Arial" w:hAnsi="Arial" w:cs="Arial"/>
-          <w:color w:val="000000" w:themeColor="text1"/>
-        </w:rPr>
-      </w:pPr>
-    </w:p>
-    <w:p>
-      <w:pPr>
-        <w:pStyle w:val="berschrift1"/>
-        <w:spacing w:line="360" w:lineRule="auto"/>
-        <w:rPr>
-          <w:rFonts w:ascii="Arial" w:hAnsi="Arial" w:cs="Arial"/>
-          <w:color w:val="000000" w:themeColor="text1"/>
-        </w:rPr>
-      </w:pPr>
-    </w:p>
-    <w:p>
-      <w:pPr>
-        <w:pStyle w:val="berschrift1"/>
-        <w:spacing w:line="360" w:lineRule="auto"/>
-        <w:rPr>
-          <w:rFonts w:ascii="Arial" w:hAnsi="Arial" w:cs="Arial"/>
-          <w:color w:val="000000" w:themeColor="text1"/>
-        </w:rPr>
-      </w:pPr>
-    </w:p>
-    <w:p>
-      <w:pPr>
-        <w:pStyle w:val="berschrift1"/>
-        <w:spacing w:line="360" w:lineRule="auto"/>
-        <w:rPr>
-          <w:rFonts w:ascii="Arial" w:hAnsi="Arial" w:cs="Arial"/>
-          <w:color w:val="000000" w:themeColor="text1"/>
-        </w:rPr>
-      </w:pPr>
-    </w:p>
-    <w:p>
-      <w:pPr>
-        <w:pStyle w:val="berschrift1"/>
-        <w:spacing w:line="360" w:lineRule="auto"/>
-        <w:rPr>
-          <w:rFonts w:ascii="Arial" w:hAnsi="Arial" w:cs="Arial"/>
-          <w:color w:val="000000" w:themeColor="text1"/>
-        </w:rPr>
-      </w:pPr>
-    </w:p>
-    <w:p>
-      <w:pPr>
-        <w:pStyle w:val="berschrift1"/>
-        <w:spacing w:line="360" w:lineRule="auto"/>
-        <w:rPr>
-          <w:rFonts w:ascii="Arial" w:hAnsi="Arial" w:cs="Arial"/>
-          <w:color w:val="000000" w:themeColor="text1"/>
-        </w:rPr>
-      </w:pPr>
-    </w:p>
-    <w:p>
-      <w:pPr>
-        <w:pStyle w:val="berschrift1"/>
-        <w:spacing w:line="360" w:lineRule="auto"/>
-        <w:rPr>
-          <w:rFonts w:ascii="Arial" w:hAnsi="Arial" w:cs="Arial"/>
-          <w:color w:val="000000" w:themeColor="text1"/>
-        </w:rPr>
-      </w:pPr>
-    </w:p>
-    <w:p>
-      <w:pPr>
-        <w:pStyle w:val="berschrift1"/>
-        <w:spacing w:line="360" w:lineRule="auto"/>
-        <w:rPr>
-          <w:rFonts w:ascii="Arial" w:hAnsi="Arial" w:cs="Arial"/>
-          <w:color w:val="000000" w:themeColor="text1"/>
-        </w:rPr>
-      </w:pPr>
-    </w:p>
-    <w:p>
-      <w:pPr>
-        <w:pStyle w:val="berschrift1"/>
-        <w:spacing w:line="360" w:lineRule="auto"/>
-        <w:rPr>
-          <w:rFonts w:ascii="Arial" w:hAnsi="Arial" w:cs="Arial"/>
-          <w:color w:val="000000" w:themeColor="text1"/>
-        </w:rPr>
-      </w:pPr>
-    </w:p>
-    <w:p>
-      <w:pPr>
-        <w:pStyle w:val="berschrift1"/>
-        <w:spacing w:line="360" w:lineRule="auto"/>
-        <w:rPr>
-          <w:rFonts w:ascii="Arial" w:hAnsi="Arial" w:cs="Arial"/>
-          <w:color w:val="000000" w:themeColor="text1"/>
-        </w:rPr>
-      </w:pPr>
-    </w:p>
-    <w:p>
-      <w:pPr>
-        <w:pStyle w:val="berschrift1"/>
-        <w:spacing w:line="360" w:lineRule="auto"/>
-        <w:rPr>
-          <w:rFonts w:ascii="Arial" w:hAnsi="Arial" w:cs="Arial"/>
-          <w:color w:val="000000" w:themeColor="text1"/>
-        </w:rPr>
-      </w:pPr>
-    </w:p>
-    <w:p>
-      <w:pPr>
-        <w:pStyle w:val="berschrift1"/>
-        <w:spacing w:line="360" w:lineRule="auto"/>
-        <w:rPr>
-          <w:rFonts w:ascii="Arial" w:hAnsi="Arial" w:cs="Arial"/>
-          <w:color w:val="000000" w:themeColor="text1"/>
-        </w:rPr>
-      </w:pPr>
-    </w:p>
-    <w:p>
-      <w:pPr>
-        <w:pStyle w:val="berschrift1"/>
-        <w:spacing w:line="360" w:lineRule="auto"/>
-        <w:rPr>
-          <w:rFonts w:ascii="Arial" w:hAnsi="Arial" w:cs="Arial"/>
-          <w:color w:val="000000" w:themeColor="text1"/>
-        </w:rPr>
-      </w:pPr>
-      <w:bookmarkStart w:id="25" w:name="_Toc455415252"/>
+      <w:bookmarkEnd w:id="23"/>
+    </w:p>
+    <w:p>
+      <w:pPr>
+        <w:rPr>
+          <w:rFonts w:ascii="Arial" w:hAnsi="Arial" w:cs="Arial"/>
+          <w:sz w:val="24"/>
+          <w:szCs w:val="24"/>
+        </w:rPr>
+      </w:pPr>
+      <w:r>
+        <w:rPr>
+          <w:rFonts w:ascii="Arial" w:hAnsi="Arial" w:cs="Arial"/>
+          <w:sz w:val="24"/>
+          <w:szCs w:val="24"/>
+        </w:rPr>
+        <w:t>Die Benutzeroberfläche der Anwendung wird mittels der Swing-Bibliotheken von Java realisiert und bietet Zugriff auf alle Programmfunktionen.</w:t>
+      </w:r>
+      <w:r>
+        <w:rPr>
+          <w:rFonts w:ascii="Arial" w:hAnsi="Arial" w:cs="Arial"/>
+          <w:sz w:val="24"/>
+          <w:szCs w:val="24"/>
+        </w:rPr>
+        <w:t xml:space="preserve"> </w:t>
+      </w:r>
+    </w:p>
+    <w:p>
+      <w:pPr>
+        <w:pStyle w:val="Heading2"/>
+        <w:rPr>
+          <w:rFonts w:ascii="Arial" w:hAnsi="Arial" w:cs="Arial"/>
+          <w:color w:val="000000" w:themeColor="text1"/>
+        </w:rPr>
+      </w:pPr>
+      <w:r>
+        <w:rPr>
+          <w:rFonts w:ascii="Arial" w:hAnsi="Arial" w:cs="Arial"/>
+          <w:color w:val="000000" w:themeColor="text1"/>
+        </w:rPr>
+        <w:t>6.1 GUI</w:t>
+      </w:r>
+    </w:p>
+    <w:p>
+      <w:pPr>
+        <w:rPr>
+          <w:rFonts w:ascii="Arial" w:hAnsi="Arial" w:cs="Arial"/>
+          <w:sz w:val="24"/>
+          <w:szCs w:val="24"/>
+        </w:rPr>
+      </w:pPr>
+      <w:r>
+        <w:rPr>
+          <w:rFonts w:ascii="Arial" w:hAnsi="Arial" w:cs="Arial"/>
+          <w:sz w:val="24"/>
+          <w:szCs w:val="24"/>
+        </w:rPr>
+        <w:t>Verschiedene Teilbereiche der Applikation, wie z.B.: eine Liste verfügbarer Clients und ein Chatfenster, werden dabei getrennt von einander dargestellt. Die Oberfläche wird mit dem Ziel entworfen, intuitiv die Kernfunktion der Anwendung, den Chat, zur Verfügung zu stellen, und weitere Funktionen durch Auswahlmenüs verfügbar zu machen.</w:t>
+      </w:r>
+    </w:p>
+    <w:p>
+      <w:pPr>
+        <w:pStyle w:val="Heading2"/>
+        <w:rPr>
+          <w:rFonts w:ascii="Arial" w:hAnsi="Arial" w:cs="Arial"/>
+          <w:color w:val="000000" w:themeColor="text1"/>
+        </w:rPr>
+      </w:pPr>
+      <w:r>
+        <w:rPr>
+          <w:rFonts w:ascii="Arial" w:hAnsi="Arial" w:cs="Arial"/>
+          <w:color w:val="000000" w:themeColor="text1"/>
+        </w:rPr>
+        <w:t>6.2</w:t>
+      </w:r>
+      <w:r>
+        <w:rPr>
+          <w:rFonts w:ascii="Arial" w:hAnsi="Arial" w:cs="Arial"/>
+          <w:color w:val="000000" w:themeColor="text1"/>
+        </w:rPr>
+        <w:t xml:space="preserve"> </w:t>
+      </w:r>
+      <w:r>
+        <w:rPr>
+          <w:rFonts w:ascii="Arial" w:hAnsi="Arial" w:cs="Arial"/>
+          <w:color w:val="000000" w:themeColor="text1"/>
+        </w:rPr>
+        <w:t>NO-</w:t>
+      </w:r>
+      <w:r>
+        <w:rPr>
+          <w:rFonts w:ascii="Arial" w:hAnsi="Arial" w:cs="Arial"/>
+          <w:color w:val="000000" w:themeColor="text1"/>
+        </w:rPr>
+        <w:t>GUI</w:t>
+      </w:r>
+    </w:p>
+    <w:p>
+      <w:pPr>
+        <w:rPr>
+          <w:rFonts w:ascii="Arial" w:hAnsi="Arial" w:cs="Arial"/>
+          <w:sz w:val="24"/>
+          <w:szCs w:val="24"/>
+        </w:rPr>
+      </w:pPr>
+      <w:r>
+        <w:rPr>
+          <w:rFonts w:ascii="Arial" w:hAnsi="Arial" w:cs="Arial"/>
+          <w:sz w:val="24"/>
+          <w:szCs w:val="24"/>
+        </w:rPr>
+        <w:t>Sollte das Budget des Projektes dies erlauben, wird eventuell zusätzlich eine No-GUI-Option integriert, welche die Anwendung in einem Konsolenfenster benutzbar macht. Dies würde der Nutzung an Systemen dienen, die über keine grafische Oberfläche verfügen.</w:t>
+      </w:r>
+      <w:r>
+        <w:rPr>
+          <w:rFonts w:ascii="Arial" w:hAnsi="Arial" w:cs="Arial"/>
+          <w:sz w:val="24"/>
+          <w:szCs w:val="24"/>
+        </w:rPr>
+        <w:t xml:space="preserve"> Die Steuerung fände vollständig mittels Tasteneingaben statt.</w:t>
+      </w:r>
+    </w:p>
+    <w:p>
+      <w:pPr>
+        <w:rPr>
+          <w:rFonts w:ascii="Arial" w:eastAsiaTheme="majorEastAsia" w:hAnsi="Arial" w:cs="Arial"/>
+          <w:color w:val="000000" w:themeColor="text1"/>
+          <w:sz w:val="32"/>
+          <w:szCs w:val="32"/>
+        </w:rPr>
+      </w:pPr>
+      <w:bookmarkStart w:id="24" w:name="_Toc455415252"/>
+      <w:r>
+        <w:rPr>
+          <w:rFonts w:ascii="Arial" w:hAnsi="Arial" w:cs="Arial"/>
+          <w:color w:val="000000" w:themeColor="text1"/>
+        </w:rPr>
+        <w:br w:type="page"/>
+      </w:r>
+    </w:p>
+    <w:p>
+      <w:pPr>
+        <w:pStyle w:val="Heading1"/>
+        <w:spacing w:line="360" w:lineRule="auto"/>
+        <w:rPr>
+          <w:rFonts w:ascii="Arial" w:hAnsi="Arial" w:cs="Arial"/>
+          <w:color w:val="000000" w:themeColor="text1"/>
+        </w:rPr>
+      </w:pPr>
       <w:r>
         <w:rPr>
           <w:rFonts w:ascii="Arial" w:hAnsi="Arial" w:cs="Arial"/>
@@ -5570,188 +5360,414 @@
         <w:lastRenderedPageBreak/>
         <w:t>7 Qualitäts-Zielbestimmung</w:t>
       </w:r>
-      <w:bookmarkEnd w:id="25"/>
-    </w:p>
-    <w:p>
-      <w:pPr>
-        <w:pStyle w:val="berschrift1"/>
-        <w:spacing w:line="360" w:lineRule="auto"/>
-        <w:rPr>
-          <w:rFonts w:ascii="Arial" w:hAnsi="Arial" w:cs="Arial"/>
-          <w:color w:val="000000" w:themeColor="text1"/>
-        </w:rPr>
-      </w:pPr>
-    </w:p>
-    <w:p>
-      <w:pPr>
-        <w:pStyle w:val="berschrift1"/>
-        <w:spacing w:line="360" w:lineRule="auto"/>
-        <w:rPr>
-          <w:rFonts w:ascii="Arial" w:hAnsi="Arial" w:cs="Arial"/>
-          <w:color w:val="000000" w:themeColor="text1"/>
-        </w:rPr>
-      </w:pPr>
-    </w:p>
-    <w:p>
-      <w:pPr>
-        <w:pStyle w:val="berschrift1"/>
-        <w:spacing w:line="360" w:lineRule="auto"/>
-        <w:rPr>
-          <w:rFonts w:ascii="Arial" w:hAnsi="Arial" w:cs="Arial"/>
-          <w:color w:val="000000" w:themeColor="text1"/>
-        </w:rPr>
-      </w:pPr>
-    </w:p>
-    <w:p>
-      <w:pPr>
-        <w:pStyle w:val="berschrift1"/>
-        <w:spacing w:line="360" w:lineRule="auto"/>
-        <w:rPr>
-          <w:rFonts w:ascii="Arial" w:hAnsi="Arial" w:cs="Arial"/>
-          <w:color w:val="000000" w:themeColor="text1"/>
-        </w:rPr>
-      </w:pPr>
-    </w:p>
-    <w:p>
-      <w:pPr>
-        <w:pStyle w:val="berschrift1"/>
-        <w:spacing w:line="360" w:lineRule="auto"/>
-        <w:rPr>
-          <w:rFonts w:ascii="Arial" w:hAnsi="Arial" w:cs="Arial"/>
-          <w:color w:val="000000" w:themeColor="text1"/>
-        </w:rPr>
-      </w:pPr>
-    </w:p>
-    <w:p>
-      <w:pPr>
-        <w:pStyle w:val="berschrift1"/>
-        <w:spacing w:line="360" w:lineRule="auto"/>
-        <w:rPr>
-          <w:rFonts w:ascii="Arial" w:hAnsi="Arial" w:cs="Arial"/>
-          <w:color w:val="000000" w:themeColor="text1"/>
-        </w:rPr>
-      </w:pPr>
-    </w:p>
-    <w:p>
-      <w:pPr>
-        <w:pStyle w:val="berschrift1"/>
-        <w:spacing w:line="360" w:lineRule="auto"/>
-        <w:rPr>
-          <w:rFonts w:ascii="Arial" w:hAnsi="Arial" w:cs="Arial"/>
-          <w:color w:val="000000" w:themeColor="text1"/>
-        </w:rPr>
-      </w:pPr>
-    </w:p>
-    <w:p>
-      <w:pPr>
-        <w:pStyle w:val="berschrift1"/>
-        <w:spacing w:line="360" w:lineRule="auto"/>
-        <w:rPr>
-          <w:rFonts w:ascii="Arial" w:hAnsi="Arial" w:cs="Arial"/>
-          <w:color w:val="000000" w:themeColor="text1"/>
-        </w:rPr>
-      </w:pPr>
-    </w:p>
-    <w:p>
-      <w:pPr>
-        <w:pStyle w:val="berschrift1"/>
-        <w:spacing w:line="360" w:lineRule="auto"/>
-        <w:rPr>
-          <w:rFonts w:ascii="Arial" w:hAnsi="Arial" w:cs="Arial"/>
-          <w:color w:val="000000" w:themeColor="text1"/>
-        </w:rPr>
-      </w:pPr>
-    </w:p>
-    <w:p>
-      <w:pPr>
-        <w:pStyle w:val="berschrift1"/>
-        <w:spacing w:line="360" w:lineRule="auto"/>
-        <w:rPr>
-          <w:rFonts w:ascii="Arial" w:hAnsi="Arial" w:cs="Arial"/>
-          <w:color w:val="000000" w:themeColor="text1"/>
-        </w:rPr>
-      </w:pPr>
-    </w:p>
-    <w:p>
-      <w:pPr>
-        <w:pStyle w:val="berschrift1"/>
-        <w:spacing w:line="360" w:lineRule="auto"/>
-        <w:rPr>
-          <w:rFonts w:ascii="Arial" w:hAnsi="Arial" w:cs="Arial"/>
-          <w:color w:val="000000" w:themeColor="text1"/>
-        </w:rPr>
-      </w:pPr>
-    </w:p>
-    <w:p>
-      <w:pPr>
-        <w:pStyle w:val="berschrift1"/>
-        <w:spacing w:line="360" w:lineRule="auto"/>
-        <w:rPr>
-          <w:rFonts w:ascii="Arial" w:hAnsi="Arial" w:cs="Arial"/>
-          <w:color w:val="000000" w:themeColor="text1"/>
-        </w:rPr>
-      </w:pPr>
-    </w:p>
-    <w:p>
-      <w:pPr>
-        <w:pStyle w:val="berschrift1"/>
-        <w:spacing w:line="360" w:lineRule="auto"/>
-        <w:rPr>
-          <w:rFonts w:ascii="Arial" w:hAnsi="Arial" w:cs="Arial"/>
-          <w:color w:val="000000" w:themeColor="text1"/>
-        </w:rPr>
-      </w:pPr>
-    </w:p>
-    <w:p>
-      <w:pPr>
-        <w:pStyle w:val="berschrift1"/>
-        <w:spacing w:line="360" w:lineRule="auto"/>
-        <w:rPr>
-          <w:rFonts w:ascii="Arial" w:hAnsi="Arial" w:cs="Arial"/>
-          <w:color w:val="000000" w:themeColor="text1"/>
-        </w:rPr>
-      </w:pPr>
-    </w:p>
-    <w:p>
-      <w:pPr>
-        <w:pStyle w:val="berschrift1"/>
-        <w:spacing w:line="360" w:lineRule="auto"/>
-        <w:rPr>
-          <w:rFonts w:ascii="Arial" w:hAnsi="Arial" w:cs="Arial"/>
-          <w:color w:val="000000" w:themeColor="text1"/>
-        </w:rPr>
-      </w:pPr>
-    </w:p>
-    <w:p>
-      <w:pPr>
-        <w:pStyle w:val="berschrift1"/>
-        <w:spacing w:line="360" w:lineRule="auto"/>
-        <w:rPr>
-          <w:rFonts w:ascii="Arial" w:hAnsi="Arial" w:cs="Arial"/>
-          <w:color w:val="000000" w:themeColor="text1"/>
-        </w:rPr>
-      </w:pPr>
-    </w:p>
-    <w:p>
-      <w:pPr>
-        <w:pStyle w:val="berschrift1"/>
-        <w:spacing w:line="360" w:lineRule="auto"/>
-        <w:rPr>
-          <w:rFonts w:ascii="Arial" w:hAnsi="Arial" w:cs="Arial"/>
-          <w:color w:val="000000" w:themeColor="text1"/>
-        </w:rPr>
-      </w:pPr>
-    </w:p>
-    <w:p>
-      <w:pPr>
-        <w:pStyle w:val="berschrift1"/>
-        <w:spacing w:line="360" w:lineRule="auto"/>
-        <w:rPr>
-          <w:rFonts w:ascii="Arial" w:hAnsi="Arial" w:cs="Arial"/>
-          <w:color w:val="000000" w:themeColor="text1"/>
-        </w:rPr>
-      </w:pPr>
-      <w:bookmarkStart w:id="26" w:name="_Toc455415253"/>
+      <w:bookmarkEnd w:id="24"/>
+    </w:p>
+    <w:p>
+      <w:pPr>
+        <w:rPr>
+          <w:rFonts w:ascii="Arial" w:hAnsi="Arial" w:cs="Arial"/>
+          <w:sz w:val="24"/>
+          <w:szCs w:val="24"/>
+        </w:rPr>
+      </w:pPr>
+      <w:r>
+        <w:rPr>
+          <w:rFonts w:ascii="Arial" w:hAnsi="Arial" w:cs="Arial"/>
+          <w:sz w:val="24"/>
+          <w:szCs w:val="24"/>
+        </w:rPr>
+        <w:t xml:space="preserve">Die geplante Anwendung ist als Werkzeug mobiler Arbeitsgruppen konzipiert. Dadurch musste der Fokus auf Stabilität und flexible Einsetzbarkeit gelegt werden. </w:t>
+      </w:r>
+      <w:r>
+        <w:rPr>
+          <w:rFonts w:ascii="Arial" w:hAnsi="Arial" w:cs="Arial"/>
+          <w:sz w:val="24"/>
+          <w:szCs w:val="24"/>
+        </w:rPr>
+        <w:t>Da die Applikation vor allem durch Fachkräfte eingesetzt werden soll, ist die Benutzerfreundlichkeit aller Funktionen außer dem grundlegenden Chat von geringerer Bedeutung. Um nicht mit den eigentlichen Aufgaben des Anwenders zu kollidieren muss die Anwendung speicherschonend sein, allerdings sind Anpassungen in diese Richtung aufgrund der Größe der Anwendung kaum zu erwarten.</w:t>
+      </w:r>
+    </w:p>
+    <w:tbl>
+      <w:tblPr>
+        <w:tblStyle w:val="TableGrid"/>
+        <w:tblW w:w="0" w:type="auto"/>
+        <w:tblLook w:val="04A0" w:firstRow="1" w:lastRow="0" w:firstColumn="1" w:lastColumn="0" w:noHBand="0" w:noVBand="1"/>
+      </w:tblPr>
+      <w:tblGrid>
+        <w:gridCol w:w="2317"/>
+        <w:gridCol w:w="1674"/>
+        <w:gridCol w:w="1674"/>
+        <w:gridCol w:w="1687"/>
+        <w:gridCol w:w="1710"/>
+      </w:tblGrid>
+      <w:tr>
+        <w:tc>
+          <w:tcPr>
+            <w:tcW w:w="1812" w:type="dxa"/>
+          </w:tcPr>
+          <w:p>
+            <w:pPr>
+              <w:rPr>
+                <w:b/>
+              </w:rPr>
+            </w:pPr>
+          </w:p>
+        </w:tc>
+        <w:tc>
+          <w:tcPr>
+            <w:tcW w:w="1812" w:type="dxa"/>
+          </w:tcPr>
+          <w:p>
+            <w:pPr>
+              <w:rPr>
+                <w:b/>
+              </w:rPr>
+            </w:pPr>
+            <w:r>
+              <w:rPr>
+                <w:b/>
+              </w:rPr>
+              <w:t>sehr wichtig</w:t>
+            </w:r>
+          </w:p>
+        </w:tc>
+        <w:tc>
+          <w:tcPr>
+            <w:tcW w:w="1812" w:type="dxa"/>
+          </w:tcPr>
+          <w:p>
+            <w:pPr>
+              <w:rPr>
+                <w:b/>
+              </w:rPr>
+            </w:pPr>
+            <w:r>
+              <w:rPr>
+                <w:b/>
+              </w:rPr>
+              <w:t>wichtig</w:t>
+            </w:r>
+          </w:p>
+        </w:tc>
+        <w:tc>
+          <w:tcPr>
+            <w:tcW w:w="1813" w:type="dxa"/>
+          </w:tcPr>
+          <w:p>
+            <w:pPr>
+              <w:rPr>
+                <w:b/>
+              </w:rPr>
+            </w:pPr>
+            <w:r>
+              <w:rPr>
+                <w:b/>
+              </w:rPr>
+              <w:t>weniger wichtig</w:t>
+            </w:r>
+          </w:p>
+        </w:tc>
+        <w:tc>
+          <w:tcPr>
+            <w:tcW w:w="1813" w:type="dxa"/>
+          </w:tcPr>
+          <w:p>
+            <w:pPr>
+              <w:rPr>
+                <w:b/>
+              </w:rPr>
+            </w:pPr>
+            <w:r>
+              <w:rPr>
+                <w:b/>
+              </w:rPr>
+              <w:t>unwichtig</w:t>
+            </w:r>
+          </w:p>
+        </w:tc>
+      </w:tr>
+      <w:tr>
+        <w:tc>
+          <w:tcPr>
+            <w:tcW w:w="1812" w:type="dxa"/>
+          </w:tcPr>
+          <w:p>
+            <w:pPr>
+              <w:rPr>
+                <w:b/>
+              </w:rPr>
+            </w:pPr>
+            <w:r>
+              <w:rPr>
+                <w:b/>
+              </w:rPr>
+              <w:t>Benutzerfreundlichkeit</w:t>
+            </w:r>
+          </w:p>
+        </w:tc>
+        <w:tc>
+          <w:tcPr>
+            <w:tcW w:w="1812" w:type="dxa"/>
+          </w:tcPr>
+          <w:p>
+            <w:pPr>
+              <w:jc w:val="center"/>
+            </w:pPr>
+          </w:p>
+        </w:tc>
+        <w:tc>
+          <w:tcPr>
+            <w:tcW w:w="1812" w:type="dxa"/>
+          </w:tcPr>
+          <w:p>
+            <w:pPr>
+              <w:jc w:val="center"/>
+            </w:pPr>
+          </w:p>
+        </w:tc>
+        <w:tc>
+          <w:tcPr>
+            <w:tcW w:w="1813" w:type="dxa"/>
+          </w:tcPr>
+          <w:p>
+            <w:pPr>
+              <w:jc w:val="center"/>
+            </w:pPr>
+            <w:r>
+              <w:t>x</w:t>
+            </w:r>
+          </w:p>
+        </w:tc>
+        <w:tc>
+          <w:tcPr>
+            <w:tcW w:w="1813" w:type="dxa"/>
+          </w:tcPr>
+          <w:p>
+            <w:pPr>
+              <w:jc w:val="center"/>
+            </w:pPr>
+          </w:p>
+        </w:tc>
+      </w:tr>
+      <w:tr>
+        <w:tc>
+          <w:tcPr>
+            <w:tcW w:w="1812" w:type="dxa"/>
+          </w:tcPr>
+          <w:p>
+            <w:pPr>
+              <w:rPr>
+                <w:b/>
+              </w:rPr>
+            </w:pPr>
+            <w:r>
+              <w:rPr>
+                <w:b/>
+              </w:rPr>
+              <w:t>Stabilität</w:t>
+            </w:r>
+          </w:p>
+        </w:tc>
+        <w:tc>
+          <w:tcPr>
+            <w:tcW w:w="1812" w:type="dxa"/>
+          </w:tcPr>
+          <w:p>
+            <w:pPr>
+              <w:jc w:val="center"/>
+            </w:pPr>
+            <w:r>
+              <w:t>x</w:t>
+            </w:r>
+          </w:p>
+        </w:tc>
+        <w:tc>
+          <w:tcPr>
+            <w:tcW w:w="1812" w:type="dxa"/>
+          </w:tcPr>
+          <w:p>
+            <w:pPr>
+              <w:jc w:val="center"/>
+            </w:pPr>
+          </w:p>
+        </w:tc>
+        <w:tc>
+          <w:tcPr>
+            <w:tcW w:w="1813" w:type="dxa"/>
+          </w:tcPr>
+          <w:p>
+            <w:pPr>
+              <w:jc w:val="center"/>
+            </w:pPr>
+          </w:p>
+        </w:tc>
+        <w:tc>
+          <w:tcPr>
+            <w:tcW w:w="1813" w:type="dxa"/>
+          </w:tcPr>
+          <w:p>
+            <w:pPr>
+              <w:jc w:val="center"/>
+            </w:pPr>
+          </w:p>
+        </w:tc>
+      </w:tr>
+      <w:tr>
+        <w:tc>
+          <w:tcPr>
+            <w:tcW w:w="1812" w:type="dxa"/>
+          </w:tcPr>
+          <w:p>
+            <w:pPr>
+              <w:rPr>
+                <w:b/>
+              </w:rPr>
+            </w:pPr>
+            <w:r>
+              <w:rPr>
+                <w:b/>
+              </w:rPr>
+              <w:t>Performanz</w:t>
+            </w:r>
+          </w:p>
+        </w:tc>
+        <w:tc>
+          <w:tcPr>
+            <w:tcW w:w="1812" w:type="dxa"/>
+          </w:tcPr>
+          <w:p>
+            <w:pPr>
+              <w:jc w:val="center"/>
+            </w:pPr>
+          </w:p>
+        </w:tc>
+        <w:tc>
+          <w:tcPr>
+            <w:tcW w:w="1812" w:type="dxa"/>
+          </w:tcPr>
+          <w:p>
+            <w:pPr>
+              <w:jc w:val="center"/>
+            </w:pPr>
+            <w:r>
+              <w:t>x</w:t>
+            </w:r>
+          </w:p>
+        </w:tc>
+        <w:tc>
+          <w:tcPr>
+            <w:tcW w:w="1813" w:type="dxa"/>
+          </w:tcPr>
+          <w:p>
+            <w:pPr>
+              <w:jc w:val="center"/>
+            </w:pPr>
+          </w:p>
+        </w:tc>
+        <w:tc>
+          <w:tcPr>
+            <w:tcW w:w="1813" w:type="dxa"/>
+          </w:tcPr>
+          <w:p>
+            <w:pPr>
+              <w:jc w:val="center"/>
+            </w:pPr>
+          </w:p>
+        </w:tc>
+      </w:tr>
+      <w:tr>
+        <w:tc>
+          <w:tcPr>
+            <w:tcW w:w="1812" w:type="dxa"/>
+          </w:tcPr>
+          <w:p>
+            <w:pPr>
+              <w:rPr>
+                <w:b/>
+              </w:rPr>
+            </w:pPr>
+            <w:r>
+              <w:rPr>
+                <w:b/>
+              </w:rPr>
+              <w:t>Flexibilität</w:t>
+            </w:r>
+          </w:p>
+        </w:tc>
+        <w:tc>
+          <w:tcPr>
+            <w:tcW w:w="1812" w:type="dxa"/>
+          </w:tcPr>
+          <w:p>
+            <w:pPr>
+              <w:jc w:val="center"/>
+            </w:pPr>
+            <w:r>
+              <w:t>x</w:t>
+            </w:r>
+          </w:p>
+        </w:tc>
+        <w:tc>
+          <w:tcPr>
+            <w:tcW w:w="1812" w:type="dxa"/>
+          </w:tcPr>
+          <w:p>
+            <w:pPr>
+              <w:jc w:val="center"/>
+            </w:pPr>
+          </w:p>
+        </w:tc>
+        <w:tc>
+          <w:tcPr>
+            <w:tcW w:w="1813" w:type="dxa"/>
+          </w:tcPr>
+          <w:p>
+            <w:pPr>
+              <w:jc w:val="center"/>
+            </w:pPr>
+          </w:p>
+        </w:tc>
+        <w:tc>
+          <w:tcPr>
+            <w:tcW w:w="1813" w:type="dxa"/>
+          </w:tcPr>
+          <w:p>
+            <w:pPr>
+              <w:jc w:val="center"/>
+            </w:pPr>
+          </w:p>
+        </w:tc>
+      </w:tr>
+    </w:tbl>
+    <w:p>
+      <w:pPr>
+        <w:rPr>
+          <w:rFonts w:ascii="Arial" w:eastAsiaTheme="majorEastAsia" w:hAnsi="Arial" w:cs="Arial"/>
+          <w:color w:val="000000" w:themeColor="text1"/>
+          <w:sz w:val="32"/>
+          <w:szCs w:val="32"/>
+        </w:rPr>
+      </w:pPr>
+      <w:bookmarkStart w:id="25" w:name="_Toc455415253"/>
+      <w:bookmarkStart w:id="26" w:name="_GoBack"/>
+      <w:bookmarkEnd w:id="26"/>
+      <w:r>
+        <w:rPr>
+          <w:rFonts w:ascii="Arial" w:hAnsi="Arial" w:cs="Arial"/>
+          <w:color w:val="000000" w:themeColor="text1"/>
+        </w:rPr>
+        <w:br w:type="page"/>
+      </w:r>
+    </w:p>
+    <w:p>
+      <w:pPr>
+        <w:pStyle w:val="Heading1"/>
+        <w:spacing w:line="360" w:lineRule="auto"/>
+        <w:rPr>
+          <w:rFonts w:ascii="Arial" w:hAnsi="Arial" w:cs="Arial"/>
+          <w:color w:val="000000" w:themeColor="text1"/>
+        </w:rPr>
+      </w:pPr>
       <w:r>
         <w:rPr>
           <w:rFonts w:ascii="Arial" w:hAnsi="Arial" w:cs="Arial"/>
@@ -5760,187 +5776,134 @@
         <w:lastRenderedPageBreak/>
         <w:t>8 Globale Testszenarien / Testfälle</w:t>
       </w:r>
-      <w:bookmarkEnd w:id="26"/>
-    </w:p>
-    <w:p>
-      <w:pPr>
-        <w:pStyle w:val="berschrift1"/>
-        <w:spacing w:line="360" w:lineRule="auto"/>
-        <w:rPr>
-          <w:rFonts w:ascii="Arial" w:hAnsi="Arial" w:cs="Arial"/>
-          <w:color w:val="000000" w:themeColor="text1"/>
-        </w:rPr>
-      </w:pPr>
-    </w:p>
-    <w:p>
-      <w:pPr>
-        <w:pStyle w:val="berschrift1"/>
-        <w:spacing w:line="360" w:lineRule="auto"/>
-        <w:rPr>
-          <w:rFonts w:ascii="Arial" w:hAnsi="Arial" w:cs="Arial"/>
-          <w:color w:val="000000" w:themeColor="text1"/>
-        </w:rPr>
-      </w:pPr>
-    </w:p>
-    <w:p>
-      <w:pPr>
-        <w:pStyle w:val="berschrift1"/>
-        <w:spacing w:line="360" w:lineRule="auto"/>
-        <w:rPr>
-          <w:rFonts w:ascii="Arial" w:hAnsi="Arial" w:cs="Arial"/>
-          <w:color w:val="000000" w:themeColor="text1"/>
-        </w:rPr>
-      </w:pPr>
-    </w:p>
-    <w:p>
-      <w:pPr>
-        <w:pStyle w:val="berschrift1"/>
-        <w:spacing w:line="360" w:lineRule="auto"/>
-        <w:rPr>
-          <w:rFonts w:ascii="Arial" w:hAnsi="Arial" w:cs="Arial"/>
-          <w:color w:val="000000" w:themeColor="text1"/>
-        </w:rPr>
-      </w:pPr>
-    </w:p>
-    <w:p>
-      <w:pPr>
-        <w:pStyle w:val="berschrift1"/>
-        <w:spacing w:line="360" w:lineRule="auto"/>
-        <w:rPr>
-          <w:rFonts w:ascii="Arial" w:hAnsi="Arial" w:cs="Arial"/>
-          <w:color w:val="000000" w:themeColor="text1"/>
-        </w:rPr>
-      </w:pPr>
-    </w:p>
-    <w:p>
-      <w:pPr>
-        <w:pStyle w:val="berschrift1"/>
-        <w:spacing w:line="360" w:lineRule="auto"/>
-        <w:rPr>
-          <w:rFonts w:ascii="Arial" w:hAnsi="Arial" w:cs="Arial"/>
-          <w:color w:val="000000" w:themeColor="text1"/>
-        </w:rPr>
-      </w:pPr>
-    </w:p>
-    <w:p>
-      <w:pPr>
-        <w:pStyle w:val="berschrift1"/>
-        <w:spacing w:line="360" w:lineRule="auto"/>
-        <w:rPr>
-          <w:rFonts w:ascii="Arial" w:hAnsi="Arial" w:cs="Arial"/>
-          <w:color w:val="000000" w:themeColor="text1"/>
-        </w:rPr>
-      </w:pPr>
-    </w:p>
-    <w:p>
-      <w:pPr>
-        <w:pStyle w:val="berschrift1"/>
-        <w:spacing w:line="360" w:lineRule="auto"/>
-        <w:rPr>
-          <w:rFonts w:ascii="Arial" w:hAnsi="Arial" w:cs="Arial"/>
-          <w:color w:val="000000" w:themeColor="text1"/>
-        </w:rPr>
-      </w:pPr>
-    </w:p>
-    <w:p>
-      <w:pPr>
-        <w:pStyle w:val="berschrift1"/>
-        <w:spacing w:line="360" w:lineRule="auto"/>
-        <w:rPr>
-          <w:rFonts w:ascii="Arial" w:hAnsi="Arial" w:cs="Arial"/>
-          <w:color w:val="000000" w:themeColor="text1"/>
-        </w:rPr>
-      </w:pPr>
-    </w:p>
-    <w:p>
-      <w:pPr>
-        <w:pStyle w:val="berschrift1"/>
-        <w:spacing w:line="360" w:lineRule="auto"/>
-        <w:rPr>
-          <w:rFonts w:ascii="Arial" w:hAnsi="Arial" w:cs="Arial"/>
-          <w:color w:val="000000" w:themeColor="text1"/>
-        </w:rPr>
-      </w:pPr>
-    </w:p>
-    <w:p>
-      <w:pPr>
-        <w:pStyle w:val="berschrift1"/>
-        <w:spacing w:line="360" w:lineRule="auto"/>
-        <w:rPr>
-          <w:rFonts w:ascii="Arial" w:hAnsi="Arial" w:cs="Arial"/>
-          <w:color w:val="000000" w:themeColor="text1"/>
-        </w:rPr>
-      </w:pPr>
-    </w:p>
-    <w:p>
-      <w:pPr>
-        <w:pStyle w:val="berschrift1"/>
-        <w:spacing w:line="360" w:lineRule="auto"/>
-        <w:rPr>
-          <w:rFonts w:ascii="Arial" w:hAnsi="Arial" w:cs="Arial"/>
-          <w:color w:val="000000" w:themeColor="text1"/>
-        </w:rPr>
-      </w:pPr>
-    </w:p>
-    <w:p>
-      <w:pPr>
-        <w:pStyle w:val="berschrift1"/>
-        <w:spacing w:line="360" w:lineRule="auto"/>
-        <w:rPr>
-          <w:rFonts w:ascii="Arial" w:hAnsi="Arial" w:cs="Arial"/>
-          <w:color w:val="000000" w:themeColor="text1"/>
-        </w:rPr>
-      </w:pPr>
-    </w:p>
-    <w:p>
-      <w:pPr>
-        <w:pStyle w:val="berschrift1"/>
-        <w:spacing w:line="360" w:lineRule="auto"/>
-        <w:rPr>
-          <w:rFonts w:ascii="Arial" w:hAnsi="Arial" w:cs="Arial"/>
-          <w:color w:val="000000" w:themeColor="text1"/>
-        </w:rPr>
-      </w:pPr>
-    </w:p>
-    <w:p>
-      <w:pPr>
-        <w:pStyle w:val="berschrift1"/>
-        <w:spacing w:line="360" w:lineRule="auto"/>
-        <w:rPr>
-          <w:rFonts w:ascii="Arial" w:hAnsi="Arial" w:cs="Arial"/>
-          <w:color w:val="000000" w:themeColor="text1"/>
-        </w:rPr>
-      </w:pPr>
-    </w:p>
-    <w:p>
-      <w:pPr>
-        <w:pStyle w:val="berschrift1"/>
-        <w:spacing w:line="360" w:lineRule="auto"/>
-        <w:rPr>
-          <w:rFonts w:ascii="Arial" w:hAnsi="Arial" w:cs="Arial"/>
-          <w:color w:val="000000" w:themeColor="text1"/>
-        </w:rPr>
-      </w:pPr>
-    </w:p>
-    <w:p>
-      <w:pPr>
-        <w:pStyle w:val="berschrift1"/>
-        <w:spacing w:line="360" w:lineRule="auto"/>
-        <w:rPr>
-          <w:rFonts w:ascii="Arial" w:hAnsi="Arial" w:cs="Arial"/>
-          <w:color w:val="000000" w:themeColor="text1"/>
-        </w:rPr>
-      </w:pPr>
-    </w:p>
-    <w:p>
-      <w:pPr>
-        <w:pStyle w:val="berschrift1"/>
-        <w:spacing w:line="360" w:lineRule="auto"/>
-        <w:rPr>
-          <w:rFonts w:ascii="Arial" w:hAnsi="Arial" w:cs="Arial"/>
+      <w:bookmarkEnd w:id="25"/>
+    </w:p>
+    <w:p>
+      <w:pPr>
+        <w:rPr>
+          <w:rFonts w:ascii="Arial" w:hAnsi="Arial" w:cs="Arial"/>
+          <w:sz w:val="24"/>
+          <w:szCs w:val="24"/>
+        </w:rPr>
+      </w:pPr>
+      <w:r>
+        <w:rPr>
+          <w:rFonts w:ascii="Arial" w:hAnsi="Arial" w:cs="Arial"/>
+          <w:sz w:val="24"/>
+          <w:szCs w:val="24"/>
+        </w:rPr>
+        <w:t>Diese Testfälle werden bei der Projektabnahme durchgeführt. Dabei wird (sofern nicht im Testfall anders beschrieben) vorausgesetzt, dass die eingesetzten Clients unkonfiguriert sind und noch keine Laufzeit hatten.</w:t>
+      </w:r>
+    </w:p>
+    <w:p>
+      <w:pPr>
+        <w:rPr>
+          <w:rFonts w:ascii="Arial" w:hAnsi="Arial" w:cs="Arial"/>
+          <w:b/>
+          <w:sz w:val="26"/>
+          <w:szCs w:val="26"/>
+        </w:rPr>
+      </w:pPr>
+      <w:r>
+        <w:rPr>
+          <w:rFonts w:ascii="Arial" w:hAnsi="Arial" w:cs="Arial"/>
+          <w:b/>
+          <w:sz w:val="26"/>
+          <w:szCs w:val="26"/>
+        </w:rPr>
+        <w:t xml:space="preserve">/T010/ </w:t>
+      </w:r>
+      <w:r>
+        <w:rPr>
+          <w:rFonts w:ascii="Arial" w:hAnsi="Arial" w:cs="Arial"/>
+          <w:b/>
+          <w:sz w:val="26"/>
+          <w:szCs w:val="26"/>
+        </w:rPr>
+        <w:t>Netzwerkscan</w:t>
+      </w:r>
+    </w:p>
+    <w:p>
+      <w:pPr>
+        <w:ind w:left="708"/>
+        <w:rPr>
+          <w:rFonts w:ascii="Arial" w:hAnsi="Arial" w:cs="Arial"/>
+          <w:sz w:val="24"/>
+          <w:szCs w:val="24"/>
+        </w:rPr>
+      </w:pPr>
+      <w:r>
+        <w:rPr>
+          <w:rFonts w:ascii="Arial" w:hAnsi="Arial" w:cs="Arial"/>
+          <w:sz w:val="24"/>
+          <w:szCs w:val="24"/>
+        </w:rPr>
+        <w:t>Zwei Clients werden zeitversetzt gestartet. Die automatische Konfiguration erzeugt einen Handshake im Netzwerk. Die verbundene IP und eine Client-ID werden angezeigt.</w:t>
+      </w:r>
+    </w:p>
+    <w:p>
+      <w:pPr>
+        <w:rPr>
+          <w:rFonts w:ascii="Arial" w:hAnsi="Arial" w:cs="Arial"/>
+          <w:b/>
+          <w:sz w:val="26"/>
+          <w:szCs w:val="26"/>
+        </w:rPr>
+      </w:pPr>
+      <w:r>
+        <w:rPr>
+          <w:rFonts w:ascii="Arial" w:hAnsi="Arial" w:cs="Arial"/>
+          <w:b/>
+          <w:sz w:val="26"/>
+          <w:szCs w:val="26"/>
+        </w:rPr>
+        <w:t>/T011/ Chatnachricht</w:t>
+      </w:r>
+    </w:p>
+    <w:p>
+      <w:pPr>
+        <w:ind w:left="708"/>
+        <w:rPr>
+          <w:rFonts w:ascii="Arial" w:hAnsi="Arial" w:cs="Arial"/>
+          <w:sz w:val="24"/>
+          <w:szCs w:val="24"/>
+        </w:rPr>
+      </w:pPr>
+      <w:r>
+        <w:rPr>
+          <w:rFonts w:ascii="Arial" w:hAnsi="Arial" w:cs="Arial"/>
+          <w:sz w:val="24"/>
+          <w:szCs w:val="24"/>
+        </w:rPr>
+        <w:t>Zwei Clients werden aktiviert, ein Handshake ausgeführt. An einem Endgerät wird der Kommunikationspartner ausgewählt und ein Chatfenster geöffnet. Der erste Nutzer versendet eine Textnachricht. Der zweite Nutzer beantwortet diese.</w:t>
+      </w:r>
+    </w:p>
+    <w:p>
+      <w:pPr>
+        <w:rPr>
+          <w:rFonts w:ascii="Arial" w:eastAsiaTheme="majorEastAsia" w:hAnsi="Arial" w:cs="Arial"/>
+          <w:color w:val="000000" w:themeColor="text1"/>
+          <w:sz w:val="32"/>
+          <w:szCs w:val="32"/>
         </w:rPr>
       </w:pPr>
       <w:bookmarkStart w:id="27" w:name="_Toc455415254"/>
+      <w:r>
+        <w:rPr>
+          <w:rFonts w:ascii="Arial" w:hAnsi="Arial" w:cs="Arial"/>
+          <w:color w:val="000000" w:themeColor="text1"/>
+        </w:rPr>
+        <w:br w:type="page"/>
+      </w:r>
+    </w:p>
+    <w:p>
+      <w:pPr>
+        <w:pStyle w:val="Heading1"/>
+        <w:spacing w:line="360" w:lineRule="auto"/>
+        <w:rPr>
+          <w:rFonts w:ascii="Arial" w:hAnsi="Arial" w:cs="Arial"/>
+        </w:rPr>
+      </w:pPr>
       <w:r>
         <w:rPr>
           <w:rFonts w:ascii="Arial" w:hAnsi="Arial" w:cs="Arial"/>
@@ -5953,7 +5916,7 @@
     </w:p>
     <w:p>
       <w:pPr>
-        <w:pStyle w:val="berschrift2"/>
+        <w:pStyle w:val="Heading2"/>
         <w:spacing w:line="360" w:lineRule="auto"/>
         <w:rPr>
           <w:rFonts w:ascii="Arial" w:hAnsi="Arial" w:cs="Arial"/>
@@ -5972,7 +5935,32 @@
     </w:p>
     <w:p>
       <w:pPr>
-        <w:pStyle w:val="berschrift2"/>
+        <w:rPr>
+          <w:rFonts w:ascii="Arial" w:hAnsi="Arial" w:cs="Arial"/>
+          <w:sz w:val="24"/>
+          <w:szCs w:val="24"/>
+        </w:rPr>
+      </w:pPr>
+      <w:r>
+        <w:rPr>
+          <w:rFonts w:ascii="Arial" w:hAnsi="Arial" w:cs="Arial"/>
+          <w:sz w:val="24"/>
+          <w:szCs w:val="24"/>
+        </w:rPr>
+        <w:t xml:space="preserve">Es werden die Eclipse IDE für Java, sowie verschiedene Texteditoren verwendet. </w:t>
+      </w:r>
+      <w:r>
+        <w:rPr>
+          <w:rFonts w:ascii="Arial" w:hAnsi="Arial" w:cs="Arial"/>
+          <w:sz w:val="24"/>
+          <w:szCs w:val="24"/>
+        </w:rPr>
+        <w:t>Weiterhin kommen Git und ein Repositorium auf GitHub.com zum Einsatz. Die Entwicklung findet unter GNU/Linux und Windows statt.</w:t>
+      </w:r>
+    </w:p>
+    <w:p>
+      <w:pPr>
+        <w:pStyle w:val="Heading2"/>
         <w:spacing w:line="360" w:lineRule="auto"/>
         <w:rPr>
           <w:rFonts w:ascii="Arial" w:hAnsi="Arial" w:cs="Arial"/>
@@ -5991,7 +5979,24 @@
     </w:p>
     <w:p>
       <w:pPr>
-        <w:pStyle w:val="berschrift2"/>
+        <w:rPr>
+          <w:rFonts w:ascii="Arial" w:hAnsi="Arial" w:cs="Arial"/>
+          <w:sz w:val="24"/>
+          <w:szCs w:val="24"/>
+        </w:rPr>
+      </w:pPr>
+      <w:r>
+        <w:rPr>
+          <w:rFonts w:ascii="Arial" w:hAnsi="Arial" w:cs="Arial"/>
+          <w:sz w:val="24"/>
+          <w:szCs w:val="24"/>
+        </w:rPr>
+        <w:t>Es werden PCs in den Computer-Pools des b.i.b international College und Privatrechner verwendet.</w:t>
+      </w:r>
+    </w:p>
+    <w:p>
+      <w:pPr>
+        <w:pStyle w:val="Heading2"/>
         <w:spacing w:line="360" w:lineRule="auto"/>
         <w:rPr>
           <w:rFonts w:ascii="Arial" w:hAnsi="Arial" w:cs="Arial"/>
@@ -6010,164 +6015,48 @@
     </w:p>
     <w:p>
       <w:pPr>
-        <w:pStyle w:val="berschrift1"/>
-        <w:spacing w:line="360" w:lineRule="auto"/>
-        <w:rPr>
-          <w:rFonts w:ascii="Arial" w:hAnsi="Arial" w:cs="Arial"/>
-          <w:color w:val="000000" w:themeColor="text1"/>
-        </w:rPr>
-      </w:pPr>
-    </w:p>
-    <w:p>
-      <w:pPr>
-        <w:pStyle w:val="berschrift1"/>
-        <w:spacing w:line="360" w:lineRule="auto"/>
-        <w:rPr>
-          <w:rFonts w:ascii="Arial" w:hAnsi="Arial" w:cs="Arial"/>
-          <w:color w:val="000000" w:themeColor="text1"/>
-        </w:rPr>
-      </w:pPr>
-    </w:p>
-    <w:p>
-      <w:pPr>
-        <w:pStyle w:val="berschrift1"/>
-        <w:spacing w:line="360" w:lineRule="auto"/>
-        <w:rPr>
-          <w:rFonts w:ascii="Arial" w:hAnsi="Arial" w:cs="Arial"/>
-          <w:color w:val="000000" w:themeColor="text1"/>
-        </w:rPr>
-      </w:pPr>
-    </w:p>
-    <w:p>
-      <w:pPr>
-        <w:pStyle w:val="berschrift1"/>
-        <w:spacing w:line="360" w:lineRule="auto"/>
-        <w:rPr>
-          <w:rFonts w:ascii="Arial" w:hAnsi="Arial" w:cs="Arial"/>
-          <w:color w:val="000000" w:themeColor="text1"/>
-        </w:rPr>
-      </w:pPr>
-    </w:p>
-    <w:p>
-      <w:pPr>
-        <w:pStyle w:val="berschrift1"/>
-        <w:spacing w:line="360" w:lineRule="auto"/>
-        <w:rPr>
-          <w:rFonts w:ascii="Arial" w:hAnsi="Arial" w:cs="Arial"/>
-          <w:color w:val="000000" w:themeColor="text1"/>
-        </w:rPr>
-      </w:pPr>
-    </w:p>
-    <w:p>
-      <w:pPr>
-        <w:pStyle w:val="berschrift1"/>
-        <w:spacing w:line="360" w:lineRule="auto"/>
-        <w:rPr>
-          <w:rFonts w:ascii="Arial" w:hAnsi="Arial" w:cs="Arial"/>
-          <w:color w:val="000000" w:themeColor="text1"/>
-        </w:rPr>
-      </w:pPr>
-    </w:p>
-    <w:p>
-      <w:pPr>
-        <w:pStyle w:val="berschrift1"/>
-        <w:spacing w:line="360" w:lineRule="auto"/>
-        <w:rPr>
-          <w:rFonts w:ascii="Arial" w:hAnsi="Arial" w:cs="Arial"/>
-          <w:color w:val="000000" w:themeColor="text1"/>
-        </w:rPr>
-      </w:pPr>
-    </w:p>
-    <w:p>
-      <w:pPr>
-        <w:pStyle w:val="berschrift1"/>
-        <w:spacing w:line="360" w:lineRule="auto"/>
-        <w:rPr>
-          <w:rFonts w:ascii="Arial" w:hAnsi="Arial" w:cs="Arial"/>
-          <w:color w:val="000000" w:themeColor="text1"/>
-        </w:rPr>
-      </w:pPr>
-    </w:p>
-    <w:p>
-      <w:pPr>
-        <w:pStyle w:val="berschrift1"/>
-        <w:spacing w:line="360" w:lineRule="auto"/>
-        <w:rPr>
-          <w:rFonts w:ascii="Arial" w:hAnsi="Arial" w:cs="Arial"/>
-          <w:color w:val="000000" w:themeColor="text1"/>
-        </w:rPr>
-      </w:pPr>
-    </w:p>
-    <w:p>
-      <w:pPr>
-        <w:pStyle w:val="berschrift1"/>
-        <w:spacing w:line="360" w:lineRule="auto"/>
-        <w:rPr>
-          <w:rFonts w:ascii="Arial" w:hAnsi="Arial" w:cs="Arial"/>
-          <w:color w:val="000000" w:themeColor="text1"/>
-        </w:rPr>
-      </w:pPr>
-    </w:p>
-    <w:p>
-      <w:pPr>
-        <w:pStyle w:val="berschrift1"/>
-        <w:spacing w:line="360" w:lineRule="auto"/>
-        <w:rPr>
-          <w:rFonts w:ascii="Arial" w:hAnsi="Arial" w:cs="Arial"/>
-          <w:color w:val="000000" w:themeColor="text1"/>
-        </w:rPr>
-      </w:pPr>
-    </w:p>
-    <w:p>
-      <w:pPr>
-        <w:pStyle w:val="berschrift1"/>
-        <w:spacing w:line="360" w:lineRule="auto"/>
-        <w:rPr>
-          <w:rFonts w:ascii="Arial" w:hAnsi="Arial" w:cs="Arial"/>
-          <w:color w:val="000000" w:themeColor="text1"/>
-        </w:rPr>
-      </w:pPr>
-    </w:p>
-    <w:p>
-      <w:pPr>
-        <w:pStyle w:val="berschrift1"/>
-        <w:spacing w:line="360" w:lineRule="auto"/>
-        <w:rPr>
-          <w:rFonts w:ascii="Arial" w:hAnsi="Arial" w:cs="Arial"/>
-          <w:color w:val="000000" w:themeColor="text1"/>
-        </w:rPr>
-      </w:pPr>
-    </w:p>
-    <w:p>
-      <w:pPr>
-        <w:pStyle w:val="berschrift1"/>
-        <w:spacing w:line="360" w:lineRule="auto"/>
-        <w:rPr>
-          <w:rFonts w:ascii="Arial" w:hAnsi="Arial" w:cs="Arial"/>
-          <w:color w:val="000000" w:themeColor="text1"/>
-        </w:rPr>
-      </w:pPr>
-    </w:p>
-    <w:p>
-      <w:pPr>
-        <w:pStyle w:val="berschrift1"/>
-        <w:spacing w:line="360" w:lineRule="auto"/>
-        <w:rPr>
-          <w:rFonts w:ascii="Arial" w:hAnsi="Arial" w:cs="Arial"/>
-          <w:color w:val="000000" w:themeColor="text1"/>
-        </w:rPr>
-      </w:pPr>
-    </w:p>
-    <w:p>
-      <w:pPr>
-        <w:pStyle w:val="berschrift1"/>
-        <w:spacing w:line="360" w:lineRule="auto"/>
-        <w:rPr>
-          <w:rFonts w:ascii="Arial" w:hAnsi="Arial" w:cs="Arial"/>
-          <w:color w:val="000000" w:themeColor="text1"/>
+        <w:rPr>
+          <w:rFonts w:ascii="Arial" w:hAnsi="Arial" w:cs="Arial"/>
+          <w:sz w:val="24"/>
+          <w:szCs w:val="24"/>
+        </w:rPr>
+      </w:pPr>
+      <w:r>
+        <w:rPr>
+          <w:rFonts w:ascii="Arial" w:hAnsi="Arial" w:cs="Arial"/>
+          <w:sz w:val="24"/>
+          <w:szCs w:val="24"/>
+        </w:rPr>
+        <w:t>Keine.</w:t>
+      </w:r>
+    </w:p>
+    <w:p>
+      <w:pPr>
+        <w:rPr>
+          <w:rFonts w:ascii="Arial" w:eastAsiaTheme="majorEastAsia" w:hAnsi="Arial" w:cs="Arial"/>
+          <w:color w:val="000000" w:themeColor="text1"/>
+          <w:sz w:val="32"/>
+          <w:szCs w:val="32"/>
         </w:rPr>
       </w:pPr>
       <w:bookmarkStart w:id="31" w:name="_Toc455415258"/>
+      <w:r>
+        <w:rPr>
+          <w:rFonts w:ascii="Arial" w:hAnsi="Arial" w:cs="Arial"/>
+          <w:color w:val="000000" w:themeColor="text1"/>
+        </w:rPr>
+        <w:br w:type="page"/>
+      </w:r>
+    </w:p>
+    <w:p>
+      <w:pPr>
+        <w:pStyle w:val="Heading1"/>
+        <w:spacing w:line="360" w:lineRule="auto"/>
+        <w:rPr>
+          <w:rFonts w:ascii="Arial" w:hAnsi="Arial" w:cs="Arial"/>
+          <w:color w:val="000000" w:themeColor="text1"/>
+        </w:rPr>
+      </w:pPr>
       <w:r>
         <w:rPr>
           <w:rFonts w:ascii="Arial" w:hAnsi="Arial" w:cs="Arial"/>
@@ -6180,7 +6069,7 @@
     </w:p>
     <w:tbl>
       <w:tblPr>
-        <w:tblStyle w:val="Tabellenraster"/>
+        <w:tblStyle w:val="TableGrid"/>
         <w:tblW w:w="0" w:type="auto"/>
         <w:tblLook w:val="04A0" w:firstRow="1" w:lastRow="0" w:firstColumn="1" w:lastColumn="0" w:noHBand="0" w:noVBand="1"/>
       </w:tblPr>
@@ -6231,15 +6120,7 @@
                 <w:sz w:val="24"/>
                 <w:szCs w:val="24"/>
               </w:rPr>
-              <w:t>kurz: App</w:t>
-            </w:r>
-            <w:r>
-              <w:rPr>
-                <w:rFonts w:ascii="Arial" w:hAnsi="Arial" w:cs="Arial"/>
-                <w:sz w:val="24"/>
-                <w:szCs w:val="24"/>
-              </w:rPr>
-              <w:t>; Synonym für Anwendung, Programm auf dem Computer oder aber auf einem Mobilfunkgerät</w:t>
+              <w:t>kurz: App; Synonym für Anwendung, Programm auf dem Computer oder aber auf einem Mobilfunkgerät</w:t>
             </w:r>
           </w:p>
         </w:tc>
@@ -6258,23 +6139,13 @@
                 <w:szCs w:val="24"/>
               </w:rPr>
             </w:pPr>
-            <w:proofErr w:type="spellStart"/>
             <w:r>
               <w:rPr>
                 <w:rFonts w:ascii="Arial" w:hAnsi="Arial" w:cs="Arial"/>
                 <w:sz w:val="24"/>
                 <w:szCs w:val="24"/>
               </w:rPr>
-              <w:t>Autorun</w:t>
-            </w:r>
-            <w:proofErr w:type="spellEnd"/>
-            <w:r>
-              <w:rPr>
-                <w:rFonts w:ascii="Arial" w:hAnsi="Arial" w:cs="Arial"/>
-                <w:sz w:val="24"/>
-                <w:szCs w:val="24"/>
-              </w:rPr>
-              <w:t>-Funktion</w:t>
+              <w:t>Autorun-Funktion</w:t>
             </w:r>
           </w:p>
         </w:tc>
@@ -6466,7 +6337,7 @@
                 <w:sz w:val="24"/>
                 <w:szCs w:val="24"/>
               </w:rPr>
-              <w:t>Hardware</w:t>
+              <w:t>GUI</w:t>
             </w:r>
           </w:p>
         </w:tc>
@@ -6489,7 +6360,7 @@
                 <w:sz w:val="24"/>
                 <w:szCs w:val="24"/>
               </w:rPr>
-              <w:t>physikalische, greifbare Komponenten eines Rechners</w:t>
+              <w:t>Graphical User Interface – Die graphische Benutzeroberfläche zur Steuerung des Programms.</w:t>
             </w:r>
           </w:p>
         </w:tc>
@@ -6514,7 +6385,7 @@
                 <w:sz w:val="24"/>
                 <w:szCs w:val="24"/>
               </w:rPr>
-              <w:t>Host</w:t>
+              <w:t>Hardware</w:t>
             </w:r>
           </w:p>
         </w:tc>
@@ -6537,7 +6408,7 @@
                 <w:sz w:val="24"/>
                 <w:szCs w:val="24"/>
               </w:rPr>
-              <w:t>(dt. „Wirt“, „Gastgeber“, „Veranstalter“) hier ist das System des Anwenders gemeint</w:t>
+              <w:t>physikalische, greifbare Komponenten eines Rechners</w:t>
             </w:r>
           </w:p>
         </w:tc>
@@ -6562,7 +6433,7 @@
                 <w:sz w:val="24"/>
                 <w:szCs w:val="24"/>
               </w:rPr>
-              <w:t>IP-Adresse</w:t>
+              <w:t>Host</w:t>
             </w:r>
           </w:p>
         </w:tc>
@@ -6585,7 +6456,7 @@
                 <w:sz w:val="24"/>
                 <w:szCs w:val="24"/>
               </w:rPr>
-              <w:t>Adresse, die Geräten, die sich in einem Netzwerk befinden, zugewiesen wird</w:t>
+              <w:t>(dt. „Wirt“, „Gastgeber“, „Veranstalter“) hier ist das System des Anwenders gemeint</w:t>
             </w:r>
           </w:p>
         </w:tc>
@@ -6610,7 +6481,7 @@
                 <w:sz w:val="24"/>
                 <w:szCs w:val="24"/>
               </w:rPr>
-              <w:t>Netzwerk</w:t>
+              <w:t>IP-Adresse</w:t>
             </w:r>
           </w:p>
         </w:tc>
@@ -6633,7 +6504,7 @@
                 <w:sz w:val="24"/>
                 <w:szCs w:val="24"/>
               </w:rPr>
-              <w:t>Verbindung von mehreren Computern</w:t>
+              <w:t>Adresse, die Geräten, die sich in einem Netzwerk befinden, zugewiesen wird</w:t>
             </w:r>
           </w:p>
         </w:tc>
@@ -6658,25 +6529,7 @@
                 <w:sz w:val="24"/>
                 <w:szCs w:val="24"/>
               </w:rPr>
-              <w:t>Peer-</w:t>
-            </w:r>
-            <w:proofErr w:type="spellStart"/>
-            <w:r>
-              <w:rPr>
-                <w:rFonts w:ascii="Arial" w:hAnsi="Arial" w:cs="Arial"/>
-                <w:sz w:val="24"/>
-                <w:szCs w:val="24"/>
-              </w:rPr>
-              <w:t>to</w:t>
-            </w:r>
-            <w:proofErr w:type="spellEnd"/>
-            <w:r>
-              <w:rPr>
-                <w:rFonts w:ascii="Arial" w:hAnsi="Arial" w:cs="Arial"/>
-                <w:sz w:val="24"/>
-                <w:szCs w:val="24"/>
-              </w:rPr>
-              <w:t>-Peer</w:t>
+              <w:t>Netzwerk</w:t>
             </w:r>
           </w:p>
         </w:tc>
@@ -6699,7 +6552,7 @@
                 <w:sz w:val="24"/>
                 <w:szCs w:val="24"/>
               </w:rPr>
-              <w:t>(dt. „Rechner-Rechner“) bezeichnet die Verbindung in einem Rechnernetz zwecks Kommunikation</w:t>
+              <w:t>Verbindung von mehreren Computern</w:t>
             </w:r>
           </w:p>
         </w:tc>
@@ -6724,7 +6577,7 @@
                 <w:sz w:val="24"/>
                 <w:szCs w:val="24"/>
               </w:rPr>
-              <w:t>Software</w:t>
+              <w:t>NO-GUI</w:t>
             </w:r>
           </w:p>
         </w:tc>
@@ -6747,7 +6600,7 @@
                 <w:sz w:val="24"/>
                 <w:szCs w:val="24"/>
               </w:rPr>
-              <w:t>Anwendung, die auf dem Rechner ausgeführt werden kann; nicht greifbar</w:t>
+              <w:t xml:space="preserve">siehe GUI; Eine Programmvariante oder -option ohne GUI. Die Darstellung erfolgt innerhalb einer Konsole und ausschließlich mit Unicode-Zeichen. </w:t>
             </w:r>
           </w:p>
         </w:tc>
@@ -6772,7 +6625,7 @@
                 <w:sz w:val="24"/>
                 <w:szCs w:val="24"/>
               </w:rPr>
-              <w:t>System</w:t>
+              <w:t>Peer-to-Peer</w:t>
             </w:r>
           </w:p>
         </w:tc>
@@ -6792,42 +6645,10 @@
             <w:r>
               <w:rPr>
                 <w:rFonts w:ascii="Arial" w:hAnsi="Arial" w:cs="Arial"/>
-                <w:color w:val="252525"/>
                 <w:sz w:val="24"/>
                 <w:szCs w:val="24"/>
-                <w:shd w:val="clear" w:color="auto" w:fill="FFFFFF"/>
-              </w:rPr>
-              <w:t xml:space="preserve">aus mehreren </w:t>
-            </w:r>
-            <w:r>
-              <w:rPr>
-                <w:rFonts w:ascii="Arial" w:hAnsi="Arial" w:cs="Arial"/>
-                <w:color w:val="252525"/>
-                <w:sz w:val="24"/>
-                <w:szCs w:val="24"/>
-                <w:shd w:val="clear" w:color="auto" w:fill="FFFFFF"/>
-              </w:rPr>
-              <w:t>Komponenten</w:t>
-            </w:r>
-            <w:r>
-              <w:rPr>
-                <w:rFonts w:ascii="Arial" w:hAnsi="Arial" w:cs="Arial"/>
-                <w:color w:val="252525"/>
-                <w:sz w:val="24"/>
-                <w:szCs w:val="24"/>
-                <w:shd w:val="clear" w:color="auto" w:fill="FFFFFF"/>
-              </w:rPr>
-              <w:t xml:space="preserve"> </w:t>
-            </w:r>
-            <w:r>
-              <w:rPr>
-                <w:rFonts w:ascii="Arial" w:hAnsi="Arial" w:cs="Arial"/>
-                <w:color w:val="252525"/>
-                <w:sz w:val="24"/>
-                <w:szCs w:val="24"/>
-                <w:shd w:val="clear" w:color="auto" w:fill="FFFFFF"/>
-              </w:rPr>
-              <w:t>bestehend, hier: Computer-System</w:t>
+              </w:rPr>
+              <w:t>(dt. „Rechner-Rechner“) bezeichnet die Verbindung in einem Rechnernetz zwecks Kommunikation</w:t>
             </w:r>
           </w:p>
         </w:tc>
@@ -6852,7 +6673,7 @@
                 <w:sz w:val="24"/>
                 <w:szCs w:val="24"/>
               </w:rPr>
-              <w:t>Tool</w:t>
+              <w:t>Software</w:t>
             </w:r>
           </w:p>
         </w:tc>
@@ -6875,7 +6696,7 @@
                 <w:sz w:val="24"/>
                 <w:szCs w:val="24"/>
               </w:rPr>
-              <w:t>kleines, schmales Werkzeug zur Lösung einfacher Probleme; nur notwendige Funktionen enthalten</w:t>
+              <w:t>Anwendung, die auf dem Rechner ausgeführt werden kann; nicht greifbar</w:t>
             </w:r>
           </w:p>
         </w:tc>
@@ -6894,16 +6715,14 @@
                 <w:szCs w:val="24"/>
               </w:rPr>
             </w:pPr>
-            <w:proofErr w:type="spellStart"/>
             <w:r>
               <w:rPr>
                 <w:rFonts w:ascii="Arial" w:hAnsi="Arial" w:cs="Arial"/>
                 <w:sz w:val="24"/>
                 <w:szCs w:val="24"/>
               </w:rPr>
-              <w:t>Unicast</w:t>
-            </w:r>
-            <w:proofErr w:type="spellEnd"/>
+              <w:t>System</w:t>
+            </w:r>
           </w:p>
         </w:tc>
         <w:tc>
@@ -6922,10 +6741,12 @@
             <w:r>
               <w:rPr>
                 <w:rFonts w:ascii="Arial" w:hAnsi="Arial" w:cs="Arial"/>
+                <w:color w:val="252525"/>
                 <w:sz w:val="24"/>
                 <w:szCs w:val="24"/>
-              </w:rPr>
-              <w:t>Nachrichtenübertragung mit einem Sender und Empfänger</w:t>
+                <w:shd w:val="clear" w:color="auto" w:fill="FFFFFF"/>
+              </w:rPr>
+              <w:t>aus mehreren Komponenten bestehend, hier: Computer-System</w:t>
             </w:r>
           </w:p>
         </w:tc>
@@ -6944,23 +6765,109 @@
                 <w:szCs w:val="24"/>
               </w:rPr>
             </w:pPr>
-            <w:proofErr w:type="spellStart"/>
             <w:r>
               <w:rPr>
                 <w:rFonts w:ascii="Arial" w:hAnsi="Arial" w:cs="Arial"/>
                 <w:sz w:val="24"/>
                 <w:szCs w:val="24"/>
               </w:rPr>
-              <w:t>Use</w:t>
-            </w:r>
-            <w:proofErr w:type="spellEnd"/>
-            <w:r>
+              <w:t>Tool</w:t>
+            </w:r>
+          </w:p>
+        </w:tc>
+        <w:tc>
+          <w:tcPr>
+            <w:tcW w:w="6515" w:type="dxa"/>
+          </w:tcPr>
+          <w:p>
+            <w:pPr>
+              <w:spacing w:line="360" w:lineRule="auto"/>
               <w:rPr>
                 <w:rFonts w:ascii="Arial" w:hAnsi="Arial" w:cs="Arial"/>
                 <w:sz w:val="24"/>
                 <w:szCs w:val="24"/>
               </w:rPr>
-              <w:t>-Case-Diagramm</w:t>
+            </w:pPr>
+            <w:r>
+              <w:rPr>
+                <w:rFonts w:ascii="Arial" w:hAnsi="Arial" w:cs="Arial"/>
+                <w:sz w:val="24"/>
+                <w:szCs w:val="24"/>
+              </w:rPr>
+              <w:t>kleines, schmales Werkzeug zur Lösung einfacher Probleme; nur notwendige Funktionen enthalten</w:t>
+            </w:r>
+          </w:p>
+        </w:tc>
+      </w:tr>
+      <w:tr>
+        <w:tc>
+          <w:tcPr>
+            <w:tcW w:w="2547" w:type="dxa"/>
+          </w:tcPr>
+          <w:p>
+            <w:pPr>
+              <w:spacing w:line="360" w:lineRule="auto"/>
+              <w:rPr>
+                <w:rFonts w:ascii="Arial" w:hAnsi="Arial" w:cs="Arial"/>
+                <w:sz w:val="24"/>
+                <w:szCs w:val="24"/>
+              </w:rPr>
+            </w:pPr>
+            <w:r>
+              <w:rPr>
+                <w:rFonts w:ascii="Arial" w:hAnsi="Arial" w:cs="Arial"/>
+                <w:sz w:val="24"/>
+                <w:szCs w:val="24"/>
+              </w:rPr>
+              <w:t>Unicast</w:t>
+            </w:r>
+          </w:p>
+        </w:tc>
+        <w:tc>
+          <w:tcPr>
+            <w:tcW w:w="6515" w:type="dxa"/>
+          </w:tcPr>
+          <w:p>
+            <w:pPr>
+              <w:spacing w:line="360" w:lineRule="auto"/>
+              <w:rPr>
+                <w:rFonts w:ascii="Arial" w:hAnsi="Arial" w:cs="Arial"/>
+                <w:sz w:val="24"/>
+                <w:szCs w:val="24"/>
+              </w:rPr>
+            </w:pPr>
+            <w:r>
+              <w:rPr>
+                <w:rFonts w:ascii="Arial" w:hAnsi="Arial" w:cs="Arial"/>
+                <w:sz w:val="24"/>
+                <w:szCs w:val="24"/>
+              </w:rPr>
+              <w:t>Nachrichtenübertragung mit einem Sender und Empfänger</w:t>
+            </w:r>
+          </w:p>
+        </w:tc>
+      </w:tr>
+      <w:tr>
+        <w:tc>
+          <w:tcPr>
+            <w:tcW w:w="2547" w:type="dxa"/>
+          </w:tcPr>
+          <w:p>
+            <w:pPr>
+              <w:spacing w:line="360" w:lineRule="auto"/>
+              <w:rPr>
+                <w:rFonts w:ascii="Arial" w:hAnsi="Arial" w:cs="Arial"/>
+                <w:sz w:val="24"/>
+                <w:szCs w:val="24"/>
+              </w:rPr>
+            </w:pPr>
+            <w:r>
+              <w:rPr>
+                <w:rFonts w:ascii="Arial" w:hAnsi="Arial" w:cs="Arial"/>
+                <w:sz w:val="24"/>
+                <w:szCs w:val="24"/>
+              </w:rPr>
+              <w:t>Use-Case-Diagramm</w:t>
             </w:r>
           </w:p>
         </w:tc>
@@ -7048,6 +6955,7 @@
         <w:docPartUnique/>
       </w:docPartObj>
     </w:sdtPr>
+    <w:sdtEndPr/>
     <w:sdtContent>
       <w:sdt>
         <w:sdtPr>
@@ -7061,10 +6969,11 @@
             <w:docPartUnique/>
           </w:docPartObj>
         </w:sdtPr>
+        <w:sdtEndPr/>
         <w:sdtContent>
           <w:p>
             <w:pPr>
-              <w:pStyle w:val="Fuzeile"/>
+              <w:pStyle w:val="Footer"/>
               <w:jc w:val="right"/>
               <w:rPr>
                 <w:rFonts w:ascii="Arial" w:hAnsi="Arial" w:cs="Arial"/>
@@ -7113,7 +7022,7 @@
                 <w:noProof/>
                 <w:color w:val="000000" w:themeColor="text1"/>
               </w:rPr>
-              <w:t>14</w:t>
+              <w:t>12</w:t>
             </w:r>
             <w:r>
               <w:rPr>
@@ -7186,7 +7095,7 @@
   </w:sdt>
   <w:p>
     <w:pPr>
-      <w:pStyle w:val="Fuzeile"/>
+      <w:pStyle w:val="Footer"/>
     </w:pPr>
   </w:p>
 </w:ftr>
@@ -7221,7 +7130,7 @@
 <w:hdr xmlns:wpc="http://schemas.microsoft.com/office/word/2010/wordprocessingCanvas" xmlns:cx="http://schemas.microsoft.com/office/drawing/2014/chartex" xmlns:cx1="http://schemas.microsoft.com/office/drawing/2015/9/8/chartex" xmlns:cx2="http://schemas.microsoft.com/office/drawing/2015/10/21/chartex" xmlns:mc="http://schemas.openxmlformats.org/markup-compatibility/2006" xmlns:o="urn:schemas-microsoft-com:office:office" xmlns:r="http://schemas.openxmlformats.org/officeDocument/2006/relationships" xmlns:m="http://schemas.openxmlformats.org/officeDocument/2006/math" xmlns:v="urn:schemas-microsoft-com:vml" xmlns:wp14="http://schemas.microsoft.com/office/word/2010/wordprocessingDrawing" xmlns:wp="http://schemas.openxmlformats.org/drawingml/2006/wordprocessingDrawing" xmlns:w10="urn:schemas-microsoft-com:office:word" xmlns:w="http://schemas.openxmlformats.org/wordprocessingml/2006/main" xmlns:w14="http://schemas.microsoft.com/office/word/2010/wordml" xmlns:w15="http://schemas.microsoft.com/office/word/2012/wordml" xmlns:w16se="http://schemas.microsoft.com/office/word/2015/wordml/symex" xmlns:wpg="http://schemas.microsoft.com/office/word/2010/wordprocessingGroup" xmlns:wpi="http://schemas.microsoft.com/office/word/2010/wordprocessingInk" xmlns:wne="http://schemas.microsoft.com/office/word/2006/wordml" xmlns:wps="http://schemas.microsoft.com/office/word/2010/wordprocessingShape" mc:Ignorable="w14 w15 w16se wp14">
   <w:p>
     <w:pPr>
-      <w:pStyle w:val="Kopfzeile"/>
+      <w:pStyle w:val="Header"/>
     </w:pPr>
     <w:r>
       <w:t>Anforderungsheft – Portable P2P-Anwendung</w:t>
@@ -8074,6 +7983,7 @@
     <w:lsdException w:name="HTML Sample" w:semiHidden="1" w:unhideWhenUsed="1"/>
     <w:lsdException w:name="HTML Typewriter" w:semiHidden="1" w:unhideWhenUsed="1"/>
     <w:lsdException w:name="HTML Variable" w:semiHidden="1" w:unhideWhenUsed="1"/>
+    <w:lsdException w:name="Normal Table" w:semiHidden="1" w:unhideWhenUsed="1"/>
     <w:lsdException w:name="annotation subject" w:semiHidden="1" w:unhideWhenUsed="1"/>
     <w:lsdException w:name="No List" w:semiHidden="1" w:unhideWhenUsed="1"/>
     <w:lsdException w:name="Outline List 1" w:semiHidden="1" w:unhideWhenUsed="1"/>
@@ -8120,8 +8030,10 @@
     <w:lsdException w:name="Table Subtle 2" w:semiHidden="1" w:unhideWhenUsed="1"/>
     <w:lsdException w:name="Table Web 1" w:semiHidden="1" w:unhideWhenUsed="1"/>
     <w:lsdException w:name="Table Web 2" w:semiHidden="1" w:unhideWhenUsed="1"/>
+    <w:lsdException w:name="Table Web 3" w:semiHidden="1" w:unhideWhenUsed="1"/>
     <w:lsdException w:name="Balloon Text" w:semiHidden="1" w:unhideWhenUsed="1"/>
     <w:lsdException w:name="Table Grid" w:uiPriority="39"/>
+    <w:lsdException w:name="Table Theme" w:semiHidden="1" w:unhideWhenUsed="1"/>
     <w:lsdException w:name="Placeholder Text" w:semiHidden="1"/>
     <w:lsdException w:name="No Spacing" w:uiPriority="1" w:qFormat="1"/>
     <w:lsdException w:name="Light Shading" w:uiPriority="60"/>
@@ -8339,15 +8251,15 @@
     <w:lsdException w:name="List Table 7 Colorful Accent 6" w:uiPriority="52"/>
     <w:lsdException w:name="Mention" w:semiHidden="1" w:unhideWhenUsed="1"/>
   </w:latentStyles>
-  <w:style w:type="paragraph" w:default="1" w:styleId="Standard">
+  <w:style w:type="paragraph" w:default="1" w:styleId="Normal">
     <w:name w:val="Normal"/>
     <w:qFormat/>
   </w:style>
-  <w:style w:type="paragraph" w:styleId="berschrift1">
+  <w:style w:type="paragraph" w:styleId="Heading1">
     <w:name w:val="heading 1"/>
-    <w:basedOn w:val="Standard"/>
-    <w:next w:val="Standard"/>
-    <w:link w:val="berschrift1Zchn"/>
+    <w:basedOn w:val="Normal"/>
+    <w:next w:val="Normal"/>
+    <w:link w:val="Heading1Char"/>
     <w:uiPriority w:val="9"/>
     <w:qFormat/>
     <w:rsid w:val="00DE390B"/>
@@ -8364,11 +8276,11 @@
       <w:szCs w:val="32"/>
     </w:rPr>
   </w:style>
-  <w:style w:type="paragraph" w:styleId="berschrift2">
+  <w:style w:type="paragraph" w:styleId="Heading2">
     <w:name w:val="heading 2"/>
-    <w:basedOn w:val="Standard"/>
-    <w:next w:val="Standard"/>
-    <w:link w:val="berschrift2Zchn"/>
+    <w:basedOn w:val="Normal"/>
+    <w:next w:val="Normal"/>
+    <w:link w:val="Heading2Char"/>
     <w:uiPriority w:val="9"/>
     <w:unhideWhenUsed/>
     <w:qFormat/>
@@ -8386,13 +8298,13 @@
       <w:szCs w:val="26"/>
     </w:rPr>
   </w:style>
-  <w:style w:type="character" w:default="1" w:styleId="Absatz-Standardschriftart">
+  <w:style w:type="character" w:default="1" w:styleId="DefaultParagraphFont">
     <w:name w:val="Default Paragraph Font"/>
     <w:uiPriority w:val="1"/>
     <w:semiHidden/>
     <w:unhideWhenUsed/>
   </w:style>
-  <w:style w:type="table" w:default="1" w:styleId="NormaleTabelle">
+  <w:style w:type="table" w:default="1" w:styleId="TableNormal">
     <w:name w:val="Normal Table"/>
     <w:uiPriority w:val="99"/>
     <w:semiHidden/>
@@ -8407,15 +8319,15 @@
       </w:tblCellMar>
     </w:tblPr>
   </w:style>
-  <w:style w:type="numbering" w:default="1" w:styleId="KeineListe">
+  <w:style w:type="numbering" w:default="1" w:styleId="NoList">
     <w:name w:val="No List"/>
     <w:uiPriority w:val="99"/>
     <w:semiHidden/>
     <w:unhideWhenUsed/>
   </w:style>
-  <w:style w:type="table" w:styleId="Tabellenraster">
+  <w:style w:type="table" w:styleId="TableGrid">
     <w:name w:val="Table Grid"/>
-    <w:basedOn w:val="NormaleTabelle"/>
+    <w:basedOn w:val="TableNormal"/>
     <w:uiPriority w:val="39"/>
     <w:rsid w:val="005249B9"/>
     <w:pPr>
@@ -8432,10 +8344,10 @@
       </w:tblBorders>
     </w:tblPr>
   </w:style>
-  <w:style w:type="paragraph" w:styleId="Kopfzeile">
+  <w:style w:type="paragraph" w:styleId="Header">
     <w:name w:val="header"/>
-    <w:basedOn w:val="Standard"/>
-    <w:link w:val="KopfzeileZchn"/>
+    <w:basedOn w:val="Normal"/>
+    <w:link w:val="HeaderChar"/>
     <w:uiPriority w:val="99"/>
     <w:unhideWhenUsed/>
     <w:rsid w:val="00E72339"/>
@@ -8447,17 +8359,17 @@
       <w:spacing w:after="0" w:line="240" w:lineRule="auto"/>
     </w:pPr>
   </w:style>
-  <w:style w:type="character" w:customStyle="1" w:styleId="KopfzeileZchn">
-    <w:name w:val="Kopfzeile Zchn"/>
-    <w:basedOn w:val="Absatz-Standardschriftart"/>
-    <w:link w:val="Kopfzeile"/>
+  <w:style w:type="character" w:customStyle="1" w:styleId="HeaderChar">
+    <w:name w:val="Header Char"/>
+    <w:basedOn w:val="DefaultParagraphFont"/>
+    <w:link w:val="Header"/>
     <w:uiPriority w:val="99"/>
     <w:rsid w:val="00E72339"/>
   </w:style>
-  <w:style w:type="paragraph" w:styleId="Fuzeile">
+  <w:style w:type="paragraph" w:styleId="Footer">
     <w:name w:val="footer"/>
-    <w:basedOn w:val="Standard"/>
-    <w:link w:val="FuzeileZchn"/>
+    <w:basedOn w:val="Normal"/>
+    <w:link w:val="FooterChar"/>
     <w:uiPriority w:val="99"/>
     <w:unhideWhenUsed/>
     <w:rsid w:val="00E72339"/>
@@ -8469,17 +8381,17 @@
       <w:spacing w:after="0" w:line="240" w:lineRule="auto"/>
     </w:pPr>
   </w:style>
-  <w:style w:type="character" w:customStyle="1" w:styleId="FuzeileZchn">
-    <w:name w:val="Fußzeile Zchn"/>
-    <w:basedOn w:val="Absatz-Standardschriftart"/>
-    <w:link w:val="Fuzeile"/>
+  <w:style w:type="character" w:customStyle="1" w:styleId="FooterChar">
+    <w:name w:val="Footer Char"/>
+    <w:basedOn w:val="DefaultParagraphFont"/>
+    <w:link w:val="Footer"/>
     <w:uiPriority w:val="99"/>
     <w:rsid w:val="00E72339"/>
   </w:style>
-  <w:style w:type="character" w:customStyle="1" w:styleId="berschrift1Zchn">
-    <w:name w:val="Überschrift 1 Zchn"/>
-    <w:basedOn w:val="Absatz-Standardschriftart"/>
-    <w:link w:val="berschrift1"/>
+  <w:style w:type="character" w:customStyle="1" w:styleId="Heading1Char">
+    <w:name w:val="Heading 1 Char"/>
+    <w:basedOn w:val="DefaultParagraphFont"/>
+    <w:link w:val="Heading1"/>
     <w:uiPriority w:val="9"/>
     <w:rsid w:val="00DE390B"/>
     <w:rPr>
@@ -8489,10 +8401,10 @@
       <w:szCs w:val="32"/>
     </w:rPr>
   </w:style>
-  <w:style w:type="paragraph" w:styleId="Inhaltsverzeichnisberschrift">
+  <w:style w:type="paragraph" w:styleId="TOCHeading">
     <w:name w:val="TOC Heading"/>
-    <w:basedOn w:val="berschrift1"/>
-    <w:next w:val="Standard"/>
+    <w:basedOn w:val="Heading1"/>
+    <w:next w:val="Normal"/>
     <w:uiPriority w:val="39"/>
     <w:unhideWhenUsed/>
     <w:qFormat/>
@@ -8504,11 +8416,11 @@
       <w:lang w:eastAsia="de-DE"/>
     </w:rPr>
   </w:style>
-  <w:style w:type="paragraph" w:styleId="Titel">
+  <w:style w:type="paragraph" w:styleId="Title">
     <w:name w:val="Title"/>
-    <w:basedOn w:val="Standard"/>
-    <w:next w:val="Standard"/>
-    <w:link w:val="TitelZchn"/>
+    <w:basedOn w:val="Normal"/>
+    <w:next w:val="Normal"/>
+    <w:link w:val="TitleChar"/>
     <w:uiPriority w:val="10"/>
     <w:qFormat/>
     <w:rsid w:val="00DE390B"/>
@@ -8524,10 +8436,10 @@
       <w:szCs w:val="56"/>
     </w:rPr>
   </w:style>
-  <w:style w:type="character" w:customStyle="1" w:styleId="TitelZchn">
-    <w:name w:val="Titel Zchn"/>
-    <w:basedOn w:val="Absatz-Standardschriftart"/>
-    <w:link w:val="Titel"/>
+  <w:style w:type="character" w:customStyle="1" w:styleId="TitleChar">
+    <w:name w:val="Title Char"/>
+    <w:basedOn w:val="DefaultParagraphFont"/>
+    <w:link w:val="Title"/>
     <w:uiPriority w:val="10"/>
     <w:rsid w:val="00DE390B"/>
     <w:rPr>
@@ -8538,9 +8450,9 @@
       <w:szCs w:val="56"/>
     </w:rPr>
   </w:style>
-  <w:style w:type="paragraph" w:styleId="Listenabsatz">
+  <w:style w:type="paragraph" w:styleId="ListParagraph">
     <w:name w:val="List Paragraph"/>
-    <w:basedOn w:val="Standard"/>
+    <w:basedOn w:val="Normal"/>
     <w:uiPriority w:val="34"/>
     <w:qFormat/>
     <w:rsid w:val="00DE390B"/>
@@ -8549,10 +8461,10 @@
       <w:contextualSpacing/>
     </w:pPr>
   </w:style>
-  <w:style w:type="character" w:customStyle="1" w:styleId="berschrift2Zchn">
-    <w:name w:val="Überschrift 2 Zchn"/>
-    <w:basedOn w:val="Absatz-Standardschriftart"/>
-    <w:link w:val="berschrift2"/>
+  <w:style w:type="character" w:customStyle="1" w:styleId="Heading2Char">
+    <w:name w:val="Heading 2 Char"/>
+    <w:basedOn w:val="DefaultParagraphFont"/>
+    <w:link w:val="Heading2"/>
     <w:uiPriority w:val="9"/>
     <w:rsid w:val="00DE390B"/>
     <w:rPr>
@@ -8562,10 +8474,10 @@
       <w:szCs w:val="26"/>
     </w:rPr>
   </w:style>
-  <w:style w:type="paragraph" w:styleId="Verzeichnis2">
+  <w:style w:type="paragraph" w:styleId="TOC2">
     <w:name w:val="toc 2"/>
-    <w:basedOn w:val="Standard"/>
-    <w:next w:val="Standard"/>
+    <w:basedOn w:val="Normal"/>
+    <w:next w:val="Normal"/>
     <w:autoRedefine/>
     <w:uiPriority w:val="39"/>
     <w:unhideWhenUsed/>
@@ -8577,7 +8489,7 @@
   </w:style>
   <w:style w:type="character" w:styleId="Hyperlink">
     <w:name w:val="Hyperlink"/>
-    <w:basedOn w:val="Absatz-Standardschriftart"/>
+    <w:basedOn w:val="DefaultParagraphFont"/>
     <w:uiPriority w:val="99"/>
     <w:unhideWhenUsed/>
     <w:rsid w:val="00DE390B"/>
@@ -8586,11 +8498,11 @@
       <w:u w:val="single"/>
     </w:rPr>
   </w:style>
-  <w:style w:type="paragraph" w:styleId="Untertitel">
+  <w:style w:type="paragraph" w:styleId="Subtitle">
     <w:name w:val="Subtitle"/>
-    <w:basedOn w:val="Standard"/>
-    <w:next w:val="Standard"/>
-    <w:link w:val="UntertitelZchn"/>
+    <w:basedOn w:val="Normal"/>
+    <w:next w:val="Normal"/>
+    <w:link w:val="SubtitleChar"/>
     <w:uiPriority w:val="11"/>
     <w:qFormat/>
     <w:rsid w:val="00DE390B"/>
@@ -8605,10 +8517,10 @@
       <w:spacing w:val="15"/>
     </w:rPr>
   </w:style>
-  <w:style w:type="character" w:customStyle="1" w:styleId="UntertitelZchn">
-    <w:name w:val="Untertitel Zchn"/>
-    <w:basedOn w:val="Absatz-Standardschriftart"/>
-    <w:link w:val="Untertitel"/>
+  <w:style w:type="character" w:customStyle="1" w:styleId="SubtitleChar">
+    <w:name w:val="Subtitle Char"/>
+    <w:basedOn w:val="DefaultParagraphFont"/>
+    <w:link w:val="Subtitle"/>
     <w:uiPriority w:val="11"/>
     <w:rsid w:val="00DE390B"/>
     <w:rPr>
@@ -8617,10 +8529,10 @@
       <w:spacing w:val="15"/>
     </w:rPr>
   </w:style>
-  <w:style w:type="paragraph" w:styleId="Verzeichnis1">
+  <w:style w:type="paragraph" w:styleId="TOC1">
     <w:name w:val="toc 1"/>
-    <w:basedOn w:val="Standard"/>
-    <w:next w:val="Standard"/>
+    <w:basedOn w:val="Normal"/>
+    <w:next w:val="Normal"/>
     <w:autoRedefine/>
     <w:uiPriority w:val="39"/>
     <w:unhideWhenUsed/>
@@ -8629,10 +8541,10 @@
       <w:spacing w:after="100"/>
     </w:pPr>
   </w:style>
-  <w:style w:type="paragraph" w:styleId="Beschriftung">
+  <w:style w:type="paragraph" w:styleId="Caption">
     <w:name w:val="caption"/>
-    <w:basedOn w:val="Standard"/>
-    <w:next w:val="Standard"/>
+    <w:basedOn w:val="Normal"/>
+    <w:next w:val="Normal"/>
     <w:uiPriority w:val="35"/>
     <w:unhideWhenUsed/>
     <w:qFormat/>
@@ -8648,10 +8560,10 @@
       <w:szCs w:val="18"/>
     </w:rPr>
   </w:style>
-  <w:style w:type="paragraph" w:styleId="Abbildungsverzeichnis">
+  <w:style w:type="paragraph" w:styleId="TableofFigures">
     <w:name w:val="table of figures"/>
-    <w:basedOn w:val="Standard"/>
-    <w:next w:val="Standard"/>
+    <w:basedOn w:val="Normal"/>
+    <w:next w:val="Normal"/>
     <w:uiPriority w:val="99"/>
     <w:unhideWhenUsed/>
     <w:rsid w:val="003F6FB5"/>
@@ -8928,7 +8840,7 @@
 </file>
 
 <file path=customXml/itemProps1.xml><?xml version="1.0" encoding="utf-8"?>
-<ds:datastoreItem xmlns:ds="http://schemas.openxmlformats.org/officeDocument/2006/customXml" ds:itemID="{1A6A50E9-6116-4DF6-977B-69FD0BE93692}">
+<ds:datastoreItem xmlns:ds="http://schemas.openxmlformats.org/officeDocument/2006/customXml" ds:itemID="{89094491-EE23-4492-B24D-1FDA2E3DE7DB}">
   <ds:schemaRefs>
     <ds:schemaRef ds:uri="http://schemas.openxmlformats.org/officeDocument/2006/bibliography"/>
   </ds:schemaRefs>

</xml_diff>

<commit_message>
Anforderungsheft in finaler Version hochgeladen
Bereit zum Senden (kann auch morgen, Fr. 07.07.16, geschehen). Inhaltsverzeichnis aktualisiert, Datum auf Titelseite + Zeilenabstand angepasst, kleine formale Optimierungen
</commit_message>
<xml_diff>
--- a/Anforderungsheft.docx
+++ b/Anforderungsheft.docx
@@ -104,7 +104,7 @@
     </w:p>
     <w:tbl>
       <w:tblPr>
-        <w:tblStyle w:val="TableGrid"/>
+        <w:tblStyle w:val="Tabellenraster"/>
         <w:tblpPr w:leftFromText="141" w:rightFromText="141" w:vertAnchor="text" w:horzAnchor="margin" w:tblpY="1852"/>
         <w:tblW w:w="8784" w:type="dxa"/>
         <w:tblBorders>
@@ -320,7 +320,15 @@
                 <w:sz w:val="28"/>
                 <w:szCs w:val="28"/>
               </w:rPr>
-              <w:t>04</w:t>
+              <w:t>0</w:t>
+            </w:r>
+            <w:r>
+              <w:rPr>
+                <w:rFonts w:ascii="Arial" w:hAnsi="Arial" w:cs="Arial"/>
+                <w:sz w:val="28"/>
+                <w:szCs w:val="28"/>
+              </w:rPr>
+              <w:t>7</w:t>
             </w:r>
             <w:r>
               <w:rPr>
@@ -459,7 +467,7 @@
       <w:sdtContent>
         <w:p>
           <w:pPr>
-            <w:pStyle w:val="TOCHeading"/>
+            <w:pStyle w:val="Inhaltsverzeichnisberschrift"/>
             <w:spacing w:line="360" w:lineRule="auto"/>
             <w:rPr>
               <w:rFonts w:ascii="Arial" w:hAnsi="Arial" w:cs="Arial"/>
@@ -483,12 +491,12 @@
         </w:p>
         <w:p>
           <w:pPr>
-            <w:pStyle w:val="TOC1"/>
+            <w:pStyle w:val="Verzeichnis1"/>
             <w:tabs>
               <w:tab w:val="right" w:pos="9062"/>
             </w:tabs>
             <w:rPr>
-              <w:rFonts w:ascii="Arial" w:eastAsiaTheme="minorEastAsia" w:hAnsi="Arial" w:cs="Arial"/>
+              <w:rFonts w:eastAsiaTheme="minorEastAsia"/>
               <w:noProof/>
               <w:lang w:eastAsia="de-DE"/>
             </w:rPr>
@@ -511,7 +519,7 @@
             </w:rPr>
             <w:fldChar w:fldCharType="separate"/>
           </w:r>
-          <w:hyperlink w:anchor="_Toc455415230" w:history="1">
+          <w:hyperlink w:anchor="_Toc455682056" w:history="1">
             <w:r>
               <w:rPr>
                 <w:rStyle w:val="Hyperlink"/>
@@ -522,7 +530,6 @@
             </w:r>
             <w:r>
               <w:rPr>
-                <w:rFonts w:ascii="Arial" w:hAnsi="Arial" w:cs="Arial"/>
                 <w:noProof/>
                 <w:webHidden/>
               </w:rPr>
@@ -530,7 +537,6 @@
             </w:r>
             <w:r>
               <w:rPr>
-                <w:rFonts w:ascii="Arial" w:hAnsi="Arial" w:cs="Arial"/>
                 <w:noProof/>
                 <w:webHidden/>
               </w:rPr>
@@ -538,22 +544,19 @@
             </w:r>
             <w:r>
               <w:rPr>
-                <w:rFonts w:ascii="Arial" w:hAnsi="Arial" w:cs="Arial"/>
-                <w:noProof/>
-                <w:webHidden/>
-              </w:rPr>
-              <w:instrText xml:space="preserve"> PAGEREF _Toc455415230 \h </w:instrText>
-            </w:r>
-            <w:r>
-              <w:rPr>
-                <w:rFonts w:ascii="Arial" w:hAnsi="Arial" w:cs="Arial"/>
-                <w:noProof/>
-                <w:webHidden/>
-              </w:rPr>
-            </w:r>
-            <w:r>
-              <w:rPr>
-                <w:rFonts w:ascii="Arial" w:hAnsi="Arial" w:cs="Arial"/>
+                <w:noProof/>
+                <w:webHidden/>
+              </w:rPr>
+              <w:instrText xml:space="preserve"> PAGEREF _Toc455682056 \h </w:instrText>
+            </w:r>
+            <w:r>
+              <w:rPr>
+                <w:noProof/>
+                <w:webHidden/>
+              </w:rPr>
+            </w:r>
+            <w:r>
+              <w:rPr>
                 <w:noProof/>
                 <w:webHidden/>
               </w:rPr>
@@ -561,7 +564,6 @@
             </w:r>
             <w:r>
               <w:rPr>
-                <w:rFonts w:ascii="Arial" w:hAnsi="Arial" w:cs="Arial"/>
                 <w:noProof/>
                 <w:webHidden/>
               </w:rPr>
@@ -569,7 +571,6 @@
             </w:r>
             <w:r>
               <w:rPr>
-                <w:rFonts w:ascii="Arial" w:hAnsi="Arial" w:cs="Arial"/>
                 <w:noProof/>
                 <w:webHidden/>
               </w:rPr>
@@ -579,17 +580,17 @@
         </w:p>
         <w:p>
           <w:pPr>
-            <w:pStyle w:val="TOC1"/>
+            <w:pStyle w:val="Verzeichnis1"/>
             <w:tabs>
               <w:tab w:val="right" w:pos="9062"/>
             </w:tabs>
             <w:rPr>
-              <w:rFonts w:ascii="Arial" w:eastAsiaTheme="minorEastAsia" w:hAnsi="Arial" w:cs="Arial"/>
+              <w:rFonts w:eastAsiaTheme="minorEastAsia"/>
               <w:noProof/>
               <w:lang w:eastAsia="de-DE"/>
             </w:rPr>
           </w:pPr>
-          <w:hyperlink w:anchor="_Toc455415231" w:history="1">
+          <w:hyperlink w:anchor="_Toc455682057" w:history="1">
             <w:r>
               <w:rPr>
                 <w:rStyle w:val="Hyperlink"/>
@@ -600,7 +601,6 @@
             </w:r>
             <w:r>
               <w:rPr>
-                <w:rFonts w:ascii="Arial" w:hAnsi="Arial" w:cs="Arial"/>
                 <w:noProof/>
                 <w:webHidden/>
               </w:rPr>
@@ -608,7 +608,6 @@
             </w:r>
             <w:r>
               <w:rPr>
-                <w:rFonts w:ascii="Arial" w:hAnsi="Arial" w:cs="Arial"/>
                 <w:noProof/>
                 <w:webHidden/>
               </w:rPr>
@@ -616,22 +615,19 @@
             </w:r>
             <w:r>
               <w:rPr>
-                <w:rFonts w:ascii="Arial" w:hAnsi="Arial" w:cs="Arial"/>
-                <w:noProof/>
-                <w:webHidden/>
-              </w:rPr>
-              <w:instrText xml:space="preserve"> PAGEREF _Toc455415231 \h </w:instrText>
-            </w:r>
-            <w:r>
-              <w:rPr>
-                <w:rFonts w:ascii="Arial" w:hAnsi="Arial" w:cs="Arial"/>
-                <w:noProof/>
-                <w:webHidden/>
-              </w:rPr>
-            </w:r>
-            <w:r>
-              <w:rPr>
-                <w:rFonts w:ascii="Arial" w:hAnsi="Arial" w:cs="Arial"/>
+                <w:noProof/>
+                <w:webHidden/>
+              </w:rPr>
+              <w:instrText xml:space="preserve"> PAGEREF _Toc455682057 \h </w:instrText>
+            </w:r>
+            <w:r>
+              <w:rPr>
+                <w:noProof/>
+                <w:webHidden/>
+              </w:rPr>
+            </w:r>
+            <w:r>
+              <w:rPr>
                 <w:noProof/>
                 <w:webHidden/>
               </w:rPr>
@@ -639,7 +635,6 @@
             </w:r>
             <w:r>
               <w:rPr>
-                <w:rFonts w:ascii="Arial" w:hAnsi="Arial" w:cs="Arial"/>
                 <w:noProof/>
                 <w:webHidden/>
               </w:rPr>
@@ -647,7 +642,6 @@
             </w:r>
             <w:r>
               <w:rPr>
-                <w:rFonts w:ascii="Arial" w:hAnsi="Arial" w:cs="Arial"/>
                 <w:noProof/>
                 <w:webHidden/>
               </w:rPr>
@@ -657,17 +651,17 @@
         </w:p>
         <w:p>
           <w:pPr>
-            <w:pStyle w:val="TOC2"/>
+            <w:pStyle w:val="Verzeichnis2"/>
             <w:tabs>
               <w:tab w:val="right" w:pos="9062"/>
             </w:tabs>
             <w:rPr>
-              <w:rFonts w:ascii="Arial" w:eastAsiaTheme="minorEastAsia" w:hAnsi="Arial" w:cs="Arial"/>
+              <w:rFonts w:eastAsiaTheme="minorEastAsia"/>
               <w:noProof/>
               <w:lang w:eastAsia="de-DE"/>
             </w:rPr>
           </w:pPr>
-          <w:hyperlink w:anchor="_Toc455415232" w:history="1">
+          <w:hyperlink w:anchor="_Toc455682058" w:history="1">
             <w:r>
               <w:rPr>
                 <w:rStyle w:val="Hyperlink"/>
@@ -678,7 +672,6 @@
             </w:r>
             <w:r>
               <w:rPr>
-                <w:rFonts w:ascii="Arial" w:hAnsi="Arial" w:cs="Arial"/>
                 <w:noProof/>
                 <w:webHidden/>
               </w:rPr>
@@ -686,7 +679,6 @@
             </w:r>
             <w:r>
               <w:rPr>
-                <w:rFonts w:ascii="Arial" w:hAnsi="Arial" w:cs="Arial"/>
                 <w:noProof/>
                 <w:webHidden/>
               </w:rPr>
@@ -694,22 +686,19 @@
             </w:r>
             <w:r>
               <w:rPr>
-                <w:rFonts w:ascii="Arial" w:hAnsi="Arial" w:cs="Arial"/>
-                <w:noProof/>
-                <w:webHidden/>
-              </w:rPr>
-              <w:instrText xml:space="preserve"> PAGEREF _Toc455415232 \h </w:instrText>
-            </w:r>
-            <w:r>
-              <w:rPr>
-                <w:rFonts w:ascii="Arial" w:hAnsi="Arial" w:cs="Arial"/>
-                <w:noProof/>
-                <w:webHidden/>
-              </w:rPr>
-            </w:r>
-            <w:r>
-              <w:rPr>
-                <w:rFonts w:ascii="Arial" w:hAnsi="Arial" w:cs="Arial"/>
+                <w:noProof/>
+                <w:webHidden/>
+              </w:rPr>
+              <w:instrText xml:space="preserve"> PAGEREF _Toc455682058 \h </w:instrText>
+            </w:r>
+            <w:r>
+              <w:rPr>
+                <w:noProof/>
+                <w:webHidden/>
+              </w:rPr>
+            </w:r>
+            <w:r>
+              <w:rPr>
                 <w:noProof/>
                 <w:webHidden/>
               </w:rPr>
@@ -717,7 +706,6 @@
             </w:r>
             <w:r>
               <w:rPr>
-                <w:rFonts w:ascii="Arial" w:hAnsi="Arial" w:cs="Arial"/>
                 <w:noProof/>
                 <w:webHidden/>
               </w:rPr>
@@ -725,7 +713,6 @@
             </w:r>
             <w:r>
               <w:rPr>
-                <w:rFonts w:ascii="Arial" w:hAnsi="Arial" w:cs="Arial"/>
                 <w:noProof/>
                 <w:webHidden/>
               </w:rPr>
@@ -735,17 +722,17 @@
         </w:p>
         <w:p>
           <w:pPr>
-            <w:pStyle w:val="TOC2"/>
+            <w:pStyle w:val="Verzeichnis2"/>
             <w:tabs>
               <w:tab w:val="right" w:pos="9062"/>
             </w:tabs>
             <w:rPr>
-              <w:rFonts w:ascii="Arial" w:eastAsiaTheme="minorEastAsia" w:hAnsi="Arial" w:cs="Arial"/>
+              <w:rFonts w:eastAsiaTheme="minorEastAsia"/>
               <w:noProof/>
               <w:lang w:eastAsia="de-DE"/>
             </w:rPr>
           </w:pPr>
-          <w:hyperlink w:anchor="_Toc455415233" w:history="1">
+          <w:hyperlink w:anchor="_Toc455682059" w:history="1">
             <w:r>
               <w:rPr>
                 <w:rStyle w:val="Hyperlink"/>
@@ -756,7 +743,6 @@
             </w:r>
             <w:r>
               <w:rPr>
-                <w:rFonts w:ascii="Arial" w:hAnsi="Arial" w:cs="Arial"/>
                 <w:noProof/>
                 <w:webHidden/>
               </w:rPr>
@@ -764,7 +750,6 @@
             </w:r>
             <w:r>
               <w:rPr>
-                <w:rFonts w:ascii="Arial" w:hAnsi="Arial" w:cs="Arial"/>
                 <w:noProof/>
                 <w:webHidden/>
               </w:rPr>
@@ -772,22 +757,19 @@
             </w:r>
             <w:r>
               <w:rPr>
-                <w:rFonts w:ascii="Arial" w:hAnsi="Arial" w:cs="Arial"/>
-                <w:noProof/>
-                <w:webHidden/>
-              </w:rPr>
-              <w:instrText xml:space="preserve"> PAGEREF _Toc455415233 \h </w:instrText>
-            </w:r>
-            <w:r>
-              <w:rPr>
-                <w:rFonts w:ascii="Arial" w:hAnsi="Arial" w:cs="Arial"/>
-                <w:noProof/>
-                <w:webHidden/>
-              </w:rPr>
-            </w:r>
-            <w:r>
-              <w:rPr>
-                <w:rFonts w:ascii="Arial" w:hAnsi="Arial" w:cs="Arial"/>
+                <w:noProof/>
+                <w:webHidden/>
+              </w:rPr>
+              <w:instrText xml:space="preserve"> PAGEREF _Toc455682059 \h </w:instrText>
+            </w:r>
+            <w:r>
+              <w:rPr>
+                <w:noProof/>
+                <w:webHidden/>
+              </w:rPr>
+            </w:r>
+            <w:r>
+              <w:rPr>
                 <w:noProof/>
                 <w:webHidden/>
               </w:rPr>
@@ -795,7 +777,6 @@
             </w:r>
             <w:r>
               <w:rPr>
-                <w:rFonts w:ascii="Arial" w:hAnsi="Arial" w:cs="Arial"/>
                 <w:noProof/>
                 <w:webHidden/>
               </w:rPr>
@@ -803,7 +784,6 @@
             </w:r>
             <w:r>
               <w:rPr>
-                <w:rFonts w:ascii="Arial" w:hAnsi="Arial" w:cs="Arial"/>
                 <w:noProof/>
                 <w:webHidden/>
               </w:rPr>
@@ -813,17 +793,17 @@
         </w:p>
         <w:p>
           <w:pPr>
-            <w:pStyle w:val="TOC2"/>
+            <w:pStyle w:val="Verzeichnis2"/>
             <w:tabs>
               <w:tab w:val="right" w:pos="9062"/>
             </w:tabs>
             <w:rPr>
-              <w:rFonts w:ascii="Arial" w:eastAsiaTheme="minorEastAsia" w:hAnsi="Arial" w:cs="Arial"/>
+              <w:rFonts w:eastAsiaTheme="minorEastAsia"/>
               <w:noProof/>
               <w:lang w:eastAsia="de-DE"/>
             </w:rPr>
           </w:pPr>
-          <w:hyperlink w:anchor="_Toc455415234" w:history="1">
+          <w:hyperlink w:anchor="_Toc455682060" w:history="1">
             <w:r>
               <w:rPr>
                 <w:rStyle w:val="Hyperlink"/>
@@ -834,7 +814,6 @@
             </w:r>
             <w:r>
               <w:rPr>
-                <w:rFonts w:ascii="Arial" w:hAnsi="Arial" w:cs="Arial"/>
                 <w:noProof/>
                 <w:webHidden/>
               </w:rPr>
@@ -842,7 +821,6 @@
             </w:r>
             <w:r>
               <w:rPr>
-                <w:rFonts w:ascii="Arial" w:hAnsi="Arial" w:cs="Arial"/>
                 <w:noProof/>
                 <w:webHidden/>
               </w:rPr>
@@ -850,22 +828,19 @@
             </w:r>
             <w:r>
               <w:rPr>
-                <w:rFonts w:ascii="Arial" w:hAnsi="Arial" w:cs="Arial"/>
-                <w:noProof/>
-                <w:webHidden/>
-              </w:rPr>
-              <w:instrText xml:space="preserve"> PAGEREF _Toc455415234 \h </w:instrText>
-            </w:r>
-            <w:r>
-              <w:rPr>
-                <w:rFonts w:ascii="Arial" w:hAnsi="Arial" w:cs="Arial"/>
-                <w:noProof/>
-                <w:webHidden/>
-              </w:rPr>
-            </w:r>
-            <w:r>
-              <w:rPr>
-                <w:rFonts w:ascii="Arial" w:hAnsi="Arial" w:cs="Arial"/>
+                <w:noProof/>
+                <w:webHidden/>
+              </w:rPr>
+              <w:instrText xml:space="preserve"> PAGEREF _Toc455682060 \h </w:instrText>
+            </w:r>
+            <w:r>
+              <w:rPr>
+                <w:noProof/>
+                <w:webHidden/>
+              </w:rPr>
+            </w:r>
+            <w:r>
+              <w:rPr>
                 <w:noProof/>
                 <w:webHidden/>
               </w:rPr>
@@ -873,7 +848,6 @@
             </w:r>
             <w:r>
               <w:rPr>
-                <w:rFonts w:ascii="Arial" w:hAnsi="Arial" w:cs="Arial"/>
                 <w:noProof/>
                 <w:webHidden/>
               </w:rPr>
@@ -881,7 +855,6 @@
             </w:r>
             <w:r>
               <w:rPr>
-                <w:rFonts w:ascii="Arial" w:hAnsi="Arial" w:cs="Arial"/>
                 <w:noProof/>
                 <w:webHidden/>
               </w:rPr>
@@ -891,17 +864,17 @@
         </w:p>
         <w:p>
           <w:pPr>
-            <w:pStyle w:val="TOC1"/>
+            <w:pStyle w:val="Verzeichnis1"/>
             <w:tabs>
               <w:tab w:val="right" w:pos="9062"/>
             </w:tabs>
             <w:rPr>
-              <w:rFonts w:ascii="Arial" w:eastAsiaTheme="minorEastAsia" w:hAnsi="Arial" w:cs="Arial"/>
+              <w:rFonts w:eastAsiaTheme="minorEastAsia"/>
               <w:noProof/>
               <w:lang w:eastAsia="de-DE"/>
             </w:rPr>
           </w:pPr>
-          <w:hyperlink w:anchor="_Toc455415235" w:history="1">
+          <w:hyperlink w:anchor="_Toc455682061" w:history="1">
             <w:r>
               <w:rPr>
                 <w:rStyle w:val="Hyperlink"/>
@@ -912,7 +885,6 @@
             </w:r>
             <w:r>
               <w:rPr>
-                <w:rFonts w:ascii="Arial" w:hAnsi="Arial" w:cs="Arial"/>
                 <w:noProof/>
                 <w:webHidden/>
               </w:rPr>
@@ -920,7 +892,6 @@
             </w:r>
             <w:r>
               <w:rPr>
-                <w:rFonts w:ascii="Arial" w:hAnsi="Arial" w:cs="Arial"/>
                 <w:noProof/>
                 <w:webHidden/>
               </w:rPr>
@@ -928,22 +899,19 @@
             </w:r>
             <w:r>
               <w:rPr>
-                <w:rFonts w:ascii="Arial" w:hAnsi="Arial" w:cs="Arial"/>
-                <w:noProof/>
-                <w:webHidden/>
-              </w:rPr>
-              <w:instrText xml:space="preserve"> PAGEREF _Toc455415235 \h </w:instrText>
-            </w:r>
-            <w:r>
-              <w:rPr>
-                <w:rFonts w:ascii="Arial" w:hAnsi="Arial" w:cs="Arial"/>
-                <w:noProof/>
-                <w:webHidden/>
-              </w:rPr>
-            </w:r>
-            <w:r>
-              <w:rPr>
-                <w:rFonts w:ascii="Arial" w:hAnsi="Arial" w:cs="Arial"/>
+                <w:noProof/>
+                <w:webHidden/>
+              </w:rPr>
+              <w:instrText xml:space="preserve"> PAGEREF _Toc455682061 \h </w:instrText>
+            </w:r>
+            <w:r>
+              <w:rPr>
+                <w:noProof/>
+                <w:webHidden/>
+              </w:rPr>
+            </w:r>
+            <w:r>
+              <w:rPr>
                 <w:noProof/>
                 <w:webHidden/>
               </w:rPr>
@@ -951,7 +919,6 @@
             </w:r>
             <w:r>
               <w:rPr>
-                <w:rFonts w:ascii="Arial" w:hAnsi="Arial" w:cs="Arial"/>
                 <w:noProof/>
                 <w:webHidden/>
               </w:rPr>
@@ -959,7 +926,6 @@
             </w:r>
             <w:r>
               <w:rPr>
-                <w:rFonts w:ascii="Arial" w:hAnsi="Arial" w:cs="Arial"/>
                 <w:noProof/>
                 <w:webHidden/>
               </w:rPr>
@@ -969,17 +935,17 @@
         </w:p>
         <w:p>
           <w:pPr>
-            <w:pStyle w:val="TOC2"/>
+            <w:pStyle w:val="Verzeichnis2"/>
             <w:tabs>
               <w:tab w:val="right" w:pos="9062"/>
             </w:tabs>
             <w:rPr>
-              <w:rFonts w:ascii="Arial" w:eastAsiaTheme="minorEastAsia" w:hAnsi="Arial" w:cs="Arial"/>
+              <w:rFonts w:eastAsiaTheme="minorEastAsia"/>
               <w:noProof/>
               <w:lang w:eastAsia="de-DE"/>
             </w:rPr>
           </w:pPr>
-          <w:hyperlink w:anchor="_Toc455415236" w:history="1">
+          <w:hyperlink w:anchor="_Toc455682062" w:history="1">
             <w:r>
               <w:rPr>
                 <w:rStyle w:val="Hyperlink"/>
@@ -990,7 +956,6 @@
             </w:r>
             <w:r>
               <w:rPr>
-                <w:rFonts w:ascii="Arial" w:hAnsi="Arial" w:cs="Arial"/>
                 <w:noProof/>
                 <w:webHidden/>
               </w:rPr>
@@ -998,7 +963,6 @@
             </w:r>
             <w:r>
               <w:rPr>
-                <w:rFonts w:ascii="Arial" w:hAnsi="Arial" w:cs="Arial"/>
                 <w:noProof/>
                 <w:webHidden/>
               </w:rPr>
@@ -1006,22 +970,19 @@
             </w:r>
             <w:r>
               <w:rPr>
-                <w:rFonts w:ascii="Arial" w:hAnsi="Arial" w:cs="Arial"/>
-                <w:noProof/>
-                <w:webHidden/>
-              </w:rPr>
-              <w:instrText xml:space="preserve"> PAGEREF _Toc455415236 \h </w:instrText>
-            </w:r>
-            <w:r>
-              <w:rPr>
-                <w:rFonts w:ascii="Arial" w:hAnsi="Arial" w:cs="Arial"/>
-                <w:noProof/>
-                <w:webHidden/>
-              </w:rPr>
-            </w:r>
-            <w:r>
-              <w:rPr>
-                <w:rFonts w:ascii="Arial" w:hAnsi="Arial" w:cs="Arial"/>
+                <w:noProof/>
+                <w:webHidden/>
+              </w:rPr>
+              <w:instrText xml:space="preserve"> PAGEREF _Toc455682062 \h </w:instrText>
+            </w:r>
+            <w:r>
+              <w:rPr>
+                <w:noProof/>
+                <w:webHidden/>
+              </w:rPr>
+            </w:r>
+            <w:r>
+              <w:rPr>
                 <w:noProof/>
                 <w:webHidden/>
               </w:rPr>
@@ -1029,7 +990,6 @@
             </w:r>
             <w:r>
               <w:rPr>
-                <w:rFonts w:ascii="Arial" w:hAnsi="Arial" w:cs="Arial"/>
                 <w:noProof/>
                 <w:webHidden/>
               </w:rPr>
@@ -1037,7 +997,6 @@
             </w:r>
             <w:r>
               <w:rPr>
-                <w:rFonts w:ascii="Arial" w:hAnsi="Arial" w:cs="Arial"/>
                 <w:noProof/>
                 <w:webHidden/>
               </w:rPr>
@@ -1047,17 +1006,17 @@
         </w:p>
         <w:p>
           <w:pPr>
-            <w:pStyle w:val="TOC2"/>
+            <w:pStyle w:val="Verzeichnis2"/>
             <w:tabs>
               <w:tab w:val="right" w:pos="9062"/>
             </w:tabs>
             <w:rPr>
-              <w:rFonts w:ascii="Arial" w:eastAsiaTheme="minorEastAsia" w:hAnsi="Arial" w:cs="Arial"/>
+              <w:rFonts w:eastAsiaTheme="minorEastAsia"/>
               <w:noProof/>
               <w:lang w:eastAsia="de-DE"/>
             </w:rPr>
           </w:pPr>
-          <w:hyperlink w:anchor="_Toc455415237" w:history="1">
+          <w:hyperlink w:anchor="_Toc455682063" w:history="1">
             <w:r>
               <w:rPr>
                 <w:rStyle w:val="Hyperlink"/>
@@ -1068,7 +1027,6 @@
             </w:r>
             <w:r>
               <w:rPr>
-                <w:rFonts w:ascii="Arial" w:hAnsi="Arial" w:cs="Arial"/>
                 <w:noProof/>
                 <w:webHidden/>
               </w:rPr>
@@ -1076,7 +1034,6 @@
             </w:r>
             <w:r>
               <w:rPr>
-                <w:rFonts w:ascii="Arial" w:hAnsi="Arial" w:cs="Arial"/>
                 <w:noProof/>
                 <w:webHidden/>
               </w:rPr>
@@ -1084,22 +1041,19 @@
             </w:r>
             <w:r>
               <w:rPr>
-                <w:rFonts w:ascii="Arial" w:hAnsi="Arial" w:cs="Arial"/>
-                <w:noProof/>
-                <w:webHidden/>
-              </w:rPr>
-              <w:instrText xml:space="preserve"> PAGEREF _Toc455415237 \h </w:instrText>
-            </w:r>
-            <w:r>
-              <w:rPr>
-                <w:rFonts w:ascii="Arial" w:hAnsi="Arial" w:cs="Arial"/>
-                <w:noProof/>
-                <w:webHidden/>
-              </w:rPr>
-            </w:r>
-            <w:r>
-              <w:rPr>
-                <w:rFonts w:ascii="Arial" w:hAnsi="Arial" w:cs="Arial"/>
+                <w:noProof/>
+                <w:webHidden/>
+              </w:rPr>
+              <w:instrText xml:space="preserve"> PAGEREF _Toc455682063 \h </w:instrText>
+            </w:r>
+            <w:r>
+              <w:rPr>
+                <w:noProof/>
+                <w:webHidden/>
+              </w:rPr>
+            </w:r>
+            <w:r>
+              <w:rPr>
                 <w:noProof/>
                 <w:webHidden/>
               </w:rPr>
@@ -1107,7 +1061,6 @@
             </w:r>
             <w:r>
               <w:rPr>
-                <w:rFonts w:ascii="Arial" w:hAnsi="Arial" w:cs="Arial"/>
                 <w:noProof/>
                 <w:webHidden/>
               </w:rPr>
@@ -1115,7 +1068,6 @@
             </w:r>
             <w:r>
               <w:rPr>
-                <w:rFonts w:ascii="Arial" w:hAnsi="Arial" w:cs="Arial"/>
                 <w:noProof/>
                 <w:webHidden/>
               </w:rPr>
@@ -1125,17 +1077,17 @@
         </w:p>
         <w:p>
           <w:pPr>
-            <w:pStyle w:val="TOC2"/>
+            <w:pStyle w:val="Verzeichnis2"/>
             <w:tabs>
               <w:tab w:val="right" w:pos="9062"/>
             </w:tabs>
             <w:rPr>
-              <w:rFonts w:ascii="Arial" w:eastAsiaTheme="minorEastAsia" w:hAnsi="Arial" w:cs="Arial"/>
+              <w:rFonts w:eastAsiaTheme="minorEastAsia"/>
               <w:noProof/>
               <w:lang w:eastAsia="de-DE"/>
             </w:rPr>
           </w:pPr>
-          <w:hyperlink w:anchor="_Toc455415238" w:history="1">
+          <w:hyperlink w:anchor="_Toc455682064" w:history="1">
             <w:r>
               <w:rPr>
                 <w:rStyle w:val="Hyperlink"/>
@@ -1146,7 +1098,6 @@
             </w:r>
             <w:r>
               <w:rPr>
-                <w:rFonts w:ascii="Arial" w:hAnsi="Arial" w:cs="Arial"/>
                 <w:noProof/>
                 <w:webHidden/>
               </w:rPr>
@@ -1154,7 +1105,6 @@
             </w:r>
             <w:r>
               <w:rPr>
-                <w:rFonts w:ascii="Arial" w:hAnsi="Arial" w:cs="Arial"/>
                 <w:noProof/>
                 <w:webHidden/>
               </w:rPr>
@@ -1162,22 +1112,19 @@
             </w:r>
             <w:r>
               <w:rPr>
-                <w:rFonts w:ascii="Arial" w:hAnsi="Arial" w:cs="Arial"/>
-                <w:noProof/>
-                <w:webHidden/>
-              </w:rPr>
-              <w:instrText xml:space="preserve"> PAGEREF _Toc455415238 \h </w:instrText>
-            </w:r>
-            <w:r>
-              <w:rPr>
-                <w:rFonts w:ascii="Arial" w:hAnsi="Arial" w:cs="Arial"/>
-                <w:noProof/>
-                <w:webHidden/>
-              </w:rPr>
-            </w:r>
-            <w:r>
-              <w:rPr>
-                <w:rFonts w:ascii="Arial" w:hAnsi="Arial" w:cs="Arial"/>
+                <w:noProof/>
+                <w:webHidden/>
+              </w:rPr>
+              <w:instrText xml:space="preserve"> PAGEREF _Toc455682064 \h </w:instrText>
+            </w:r>
+            <w:r>
+              <w:rPr>
+                <w:noProof/>
+                <w:webHidden/>
+              </w:rPr>
+            </w:r>
+            <w:r>
+              <w:rPr>
                 <w:noProof/>
                 <w:webHidden/>
               </w:rPr>
@@ -1185,7 +1132,6 @@
             </w:r>
             <w:r>
               <w:rPr>
-                <w:rFonts w:ascii="Arial" w:hAnsi="Arial" w:cs="Arial"/>
                 <w:noProof/>
                 <w:webHidden/>
               </w:rPr>
@@ -1193,7 +1139,6 @@
             </w:r>
             <w:r>
               <w:rPr>
-                <w:rFonts w:ascii="Arial" w:hAnsi="Arial" w:cs="Arial"/>
                 <w:noProof/>
                 <w:webHidden/>
               </w:rPr>
@@ -1203,17 +1148,17 @@
         </w:p>
         <w:p>
           <w:pPr>
-            <w:pStyle w:val="TOC1"/>
+            <w:pStyle w:val="Verzeichnis1"/>
             <w:tabs>
               <w:tab w:val="right" w:pos="9062"/>
             </w:tabs>
             <w:rPr>
-              <w:rFonts w:ascii="Arial" w:eastAsiaTheme="minorEastAsia" w:hAnsi="Arial" w:cs="Arial"/>
+              <w:rFonts w:eastAsiaTheme="minorEastAsia"/>
               <w:noProof/>
               <w:lang w:eastAsia="de-DE"/>
             </w:rPr>
           </w:pPr>
-          <w:hyperlink w:anchor="_Toc455415239" w:history="1">
+          <w:hyperlink w:anchor="_Toc455682065" w:history="1">
             <w:r>
               <w:rPr>
                 <w:rStyle w:val="Hyperlink"/>
@@ -1224,7 +1169,6 @@
             </w:r>
             <w:r>
               <w:rPr>
-                <w:rFonts w:ascii="Arial" w:hAnsi="Arial" w:cs="Arial"/>
                 <w:noProof/>
                 <w:webHidden/>
               </w:rPr>
@@ -1232,7 +1176,6 @@
             </w:r>
             <w:r>
               <w:rPr>
-                <w:rFonts w:ascii="Arial" w:hAnsi="Arial" w:cs="Arial"/>
                 <w:noProof/>
                 <w:webHidden/>
               </w:rPr>
@@ -1240,22 +1183,19 @@
             </w:r>
             <w:r>
               <w:rPr>
-                <w:rFonts w:ascii="Arial" w:hAnsi="Arial" w:cs="Arial"/>
-                <w:noProof/>
-                <w:webHidden/>
-              </w:rPr>
-              <w:instrText xml:space="preserve"> PAGEREF _Toc455415239 \h </w:instrText>
-            </w:r>
-            <w:r>
-              <w:rPr>
-                <w:rFonts w:ascii="Arial" w:hAnsi="Arial" w:cs="Arial"/>
-                <w:noProof/>
-                <w:webHidden/>
-              </w:rPr>
-            </w:r>
-            <w:r>
-              <w:rPr>
-                <w:rFonts w:ascii="Arial" w:hAnsi="Arial" w:cs="Arial"/>
+                <w:noProof/>
+                <w:webHidden/>
+              </w:rPr>
+              <w:instrText xml:space="preserve"> PAGEREF _Toc455682065 \h </w:instrText>
+            </w:r>
+            <w:r>
+              <w:rPr>
+                <w:noProof/>
+                <w:webHidden/>
+              </w:rPr>
+            </w:r>
+            <w:r>
+              <w:rPr>
                 <w:noProof/>
                 <w:webHidden/>
               </w:rPr>
@@ -1263,7 +1203,6 @@
             </w:r>
             <w:r>
               <w:rPr>
-                <w:rFonts w:ascii="Arial" w:hAnsi="Arial" w:cs="Arial"/>
                 <w:noProof/>
                 <w:webHidden/>
               </w:rPr>
@@ -1271,7 +1210,6 @@
             </w:r>
             <w:r>
               <w:rPr>
-                <w:rFonts w:ascii="Arial" w:hAnsi="Arial" w:cs="Arial"/>
                 <w:noProof/>
                 <w:webHidden/>
               </w:rPr>
@@ -1281,17 +1219,17 @@
         </w:p>
         <w:p>
           <w:pPr>
-            <w:pStyle w:val="TOC2"/>
+            <w:pStyle w:val="Verzeichnis2"/>
             <w:tabs>
               <w:tab w:val="right" w:pos="9062"/>
             </w:tabs>
             <w:rPr>
-              <w:rFonts w:ascii="Arial" w:eastAsiaTheme="minorEastAsia" w:hAnsi="Arial" w:cs="Arial"/>
+              <w:rFonts w:eastAsiaTheme="minorEastAsia"/>
               <w:noProof/>
               <w:lang w:eastAsia="de-DE"/>
             </w:rPr>
           </w:pPr>
-          <w:hyperlink w:anchor="_Toc455415240" w:history="1">
+          <w:hyperlink w:anchor="_Toc455682066" w:history="1">
             <w:r>
               <w:rPr>
                 <w:rStyle w:val="Hyperlink"/>
@@ -1302,7 +1240,6 @@
             </w:r>
             <w:r>
               <w:rPr>
-                <w:rFonts w:ascii="Arial" w:hAnsi="Arial" w:cs="Arial"/>
                 <w:noProof/>
                 <w:webHidden/>
               </w:rPr>
@@ -1310,7 +1247,6 @@
             </w:r>
             <w:r>
               <w:rPr>
-                <w:rFonts w:ascii="Arial" w:hAnsi="Arial" w:cs="Arial"/>
                 <w:noProof/>
                 <w:webHidden/>
               </w:rPr>
@@ -1318,22 +1254,19 @@
             </w:r>
             <w:r>
               <w:rPr>
-                <w:rFonts w:ascii="Arial" w:hAnsi="Arial" w:cs="Arial"/>
-                <w:noProof/>
-                <w:webHidden/>
-              </w:rPr>
-              <w:instrText xml:space="preserve"> PAGEREF _Toc455415240 \h </w:instrText>
-            </w:r>
-            <w:r>
-              <w:rPr>
-                <w:rFonts w:ascii="Arial" w:hAnsi="Arial" w:cs="Arial"/>
-                <w:noProof/>
-                <w:webHidden/>
-              </w:rPr>
-            </w:r>
-            <w:r>
-              <w:rPr>
-                <w:rFonts w:ascii="Arial" w:hAnsi="Arial" w:cs="Arial"/>
+                <w:noProof/>
+                <w:webHidden/>
+              </w:rPr>
+              <w:instrText xml:space="preserve"> PAGEREF _Toc455682066 \h </w:instrText>
+            </w:r>
+            <w:r>
+              <w:rPr>
+                <w:noProof/>
+                <w:webHidden/>
+              </w:rPr>
+            </w:r>
+            <w:r>
+              <w:rPr>
                 <w:noProof/>
                 <w:webHidden/>
               </w:rPr>
@@ -1341,7 +1274,6 @@
             </w:r>
             <w:r>
               <w:rPr>
-                <w:rFonts w:ascii="Arial" w:hAnsi="Arial" w:cs="Arial"/>
                 <w:noProof/>
                 <w:webHidden/>
               </w:rPr>
@@ -1349,7 +1281,6 @@
             </w:r>
             <w:r>
               <w:rPr>
-                <w:rFonts w:ascii="Arial" w:hAnsi="Arial" w:cs="Arial"/>
                 <w:noProof/>
                 <w:webHidden/>
               </w:rPr>
@@ -1359,17 +1290,17 @@
         </w:p>
         <w:p>
           <w:pPr>
-            <w:pStyle w:val="TOC2"/>
+            <w:pStyle w:val="Verzeichnis2"/>
             <w:tabs>
               <w:tab w:val="right" w:pos="9062"/>
             </w:tabs>
             <w:rPr>
-              <w:rFonts w:ascii="Arial" w:eastAsiaTheme="minorEastAsia" w:hAnsi="Arial" w:cs="Arial"/>
+              <w:rFonts w:eastAsiaTheme="minorEastAsia"/>
               <w:noProof/>
               <w:lang w:eastAsia="de-DE"/>
             </w:rPr>
           </w:pPr>
-          <w:hyperlink w:anchor="_Toc455415241" w:history="1">
+          <w:hyperlink w:anchor="_Toc455682067" w:history="1">
             <w:r>
               <w:rPr>
                 <w:rStyle w:val="Hyperlink"/>
@@ -1380,7 +1311,6 @@
             </w:r>
             <w:r>
               <w:rPr>
-                <w:rFonts w:ascii="Arial" w:hAnsi="Arial" w:cs="Arial"/>
                 <w:noProof/>
                 <w:webHidden/>
               </w:rPr>
@@ -1388,7 +1318,6 @@
             </w:r>
             <w:r>
               <w:rPr>
-                <w:rFonts w:ascii="Arial" w:hAnsi="Arial" w:cs="Arial"/>
                 <w:noProof/>
                 <w:webHidden/>
               </w:rPr>
@@ -1396,22 +1325,19 @@
             </w:r>
             <w:r>
               <w:rPr>
-                <w:rFonts w:ascii="Arial" w:hAnsi="Arial" w:cs="Arial"/>
-                <w:noProof/>
-                <w:webHidden/>
-              </w:rPr>
-              <w:instrText xml:space="preserve"> PAGEREF _Toc455415241 \h </w:instrText>
-            </w:r>
-            <w:r>
-              <w:rPr>
-                <w:rFonts w:ascii="Arial" w:hAnsi="Arial" w:cs="Arial"/>
-                <w:noProof/>
-                <w:webHidden/>
-              </w:rPr>
-            </w:r>
-            <w:r>
-              <w:rPr>
-                <w:rFonts w:ascii="Arial" w:hAnsi="Arial" w:cs="Arial"/>
+                <w:noProof/>
+                <w:webHidden/>
+              </w:rPr>
+              <w:instrText xml:space="preserve"> PAGEREF _Toc455682067 \h </w:instrText>
+            </w:r>
+            <w:r>
+              <w:rPr>
+                <w:noProof/>
+                <w:webHidden/>
+              </w:rPr>
+            </w:r>
+            <w:r>
+              <w:rPr>
                 <w:noProof/>
                 <w:webHidden/>
               </w:rPr>
@@ -1419,7 +1345,6 @@
             </w:r>
             <w:r>
               <w:rPr>
-                <w:rFonts w:ascii="Arial" w:hAnsi="Arial" w:cs="Arial"/>
                 <w:noProof/>
                 <w:webHidden/>
               </w:rPr>
@@ -1427,7 +1352,6 @@
             </w:r>
             <w:r>
               <w:rPr>
-                <w:rFonts w:ascii="Arial" w:hAnsi="Arial" w:cs="Arial"/>
                 <w:noProof/>
                 <w:webHidden/>
               </w:rPr>
@@ -1437,17 +1361,17 @@
         </w:p>
         <w:p>
           <w:pPr>
-            <w:pStyle w:val="TOC2"/>
+            <w:pStyle w:val="Verzeichnis2"/>
             <w:tabs>
               <w:tab w:val="right" w:pos="9062"/>
             </w:tabs>
             <w:rPr>
-              <w:rFonts w:ascii="Arial" w:eastAsiaTheme="minorEastAsia" w:hAnsi="Arial" w:cs="Arial"/>
+              <w:rFonts w:eastAsiaTheme="minorEastAsia"/>
               <w:noProof/>
               <w:lang w:eastAsia="de-DE"/>
             </w:rPr>
           </w:pPr>
-          <w:hyperlink w:anchor="_Toc455415242" w:history="1">
+          <w:hyperlink w:anchor="_Toc455682068" w:history="1">
             <w:r>
               <w:rPr>
                 <w:rStyle w:val="Hyperlink"/>
@@ -1458,7 +1382,6 @@
             </w:r>
             <w:r>
               <w:rPr>
-                <w:rFonts w:ascii="Arial" w:hAnsi="Arial" w:cs="Arial"/>
                 <w:noProof/>
                 <w:webHidden/>
               </w:rPr>
@@ -1466,7 +1389,6 @@
             </w:r>
             <w:r>
               <w:rPr>
-                <w:rFonts w:ascii="Arial" w:hAnsi="Arial" w:cs="Arial"/>
                 <w:noProof/>
                 <w:webHidden/>
               </w:rPr>
@@ -1474,22 +1396,19 @@
             </w:r>
             <w:r>
               <w:rPr>
-                <w:rFonts w:ascii="Arial" w:hAnsi="Arial" w:cs="Arial"/>
-                <w:noProof/>
-                <w:webHidden/>
-              </w:rPr>
-              <w:instrText xml:space="preserve"> PAGEREF _Toc455415242 \h </w:instrText>
-            </w:r>
-            <w:r>
-              <w:rPr>
-                <w:rFonts w:ascii="Arial" w:hAnsi="Arial" w:cs="Arial"/>
-                <w:noProof/>
-                <w:webHidden/>
-              </w:rPr>
-            </w:r>
-            <w:r>
-              <w:rPr>
-                <w:rFonts w:ascii="Arial" w:hAnsi="Arial" w:cs="Arial"/>
+                <w:noProof/>
+                <w:webHidden/>
+              </w:rPr>
+              <w:instrText xml:space="preserve"> PAGEREF _Toc455682068 \h </w:instrText>
+            </w:r>
+            <w:r>
+              <w:rPr>
+                <w:noProof/>
+                <w:webHidden/>
+              </w:rPr>
+            </w:r>
+            <w:r>
+              <w:rPr>
                 <w:noProof/>
                 <w:webHidden/>
               </w:rPr>
@@ -1497,7 +1416,6 @@
             </w:r>
             <w:r>
               <w:rPr>
-                <w:rFonts w:ascii="Arial" w:hAnsi="Arial" w:cs="Arial"/>
                 <w:noProof/>
                 <w:webHidden/>
               </w:rPr>
@@ -1505,7 +1423,6 @@
             </w:r>
             <w:r>
               <w:rPr>
-                <w:rFonts w:ascii="Arial" w:hAnsi="Arial" w:cs="Arial"/>
                 <w:noProof/>
                 <w:webHidden/>
               </w:rPr>
@@ -1515,17 +1432,17 @@
         </w:p>
         <w:p>
           <w:pPr>
-            <w:pStyle w:val="TOC1"/>
+            <w:pStyle w:val="Verzeichnis1"/>
             <w:tabs>
               <w:tab w:val="right" w:pos="9062"/>
             </w:tabs>
             <w:rPr>
-              <w:rFonts w:ascii="Arial" w:eastAsiaTheme="minorEastAsia" w:hAnsi="Arial" w:cs="Arial"/>
+              <w:rFonts w:eastAsiaTheme="minorEastAsia"/>
               <w:noProof/>
               <w:lang w:eastAsia="de-DE"/>
             </w:rPr>
           </w:pPr>
-          <w:hyperlink w:anchor="_Toc455415243" w:history="1">
+          <w:hyperlink w:anchor="_Toc455682069" w:history="1">
             <w:r>
               <w:rPr>
                 <w:rStyle w:val="Hyperlink"/>
@@ -1536,7 +1453,6 @@
             </w:r>
             <w:r>
               <w:rPr>
-                <w:rFonts w:ascii="Arial" w:hAnsi="Arial" w:cs="Arial"/>
                 <w:noProof/>
                 <w:webHidden/>
               </w:rPr>
@@ -1544,7 +1460,6 @@
             </w:r>
             <w:r>
               <w:rPr>
-                <w:rFonts w:ascii="Arial" w:hAnsi="Arial" w:cs="Arial"/>
                 <w:noProof/>
                 <w:webHidden/>
               </w:rPr>
@@ -1552,22 +1467,19 @@
             </w:r>
             <w:r>
               <w:rPr>
-                <w:rFonts w:ascii="Arial" w:hAnsi="Arial" w:cs="Arial"/>
-                <w:noProof/>
-                <w:webHidden/>
-              </w:rPr>
-              <w:instrText xml:space="preserve"> PAGEREF _Toc455415243 \h </w:instrText>
-            </w:r>
-            <w:r>
-              <w:rPr>
-                <w:rFonts w:ascii="Arial" w:hAnsi="Arial" w:cs="Arial"/>
-                <w:noProof/>
-                <w:webHidden/>
-              </w:rPr>
-            </w:r>
-            <w:r>
-              <w:rPr>
-                <w:rFonts w:ascii="Arial" w:hAnsi="Arial" w:cs="Arial"/>
+                <w:noProof/>
+                <w:webHidden/>
+              </w:rPr>
+              <w:instrText xml:space="preserve"> PAGEREF _Toc455682069 \h </w:instrText>
+            </w:r>
+            <w:r>
+              <w:rPr>
+                <w:noProof/>
+                <w:webHidden/>
+              </w:rPr>
+            </w:r>
+            <w:r>
+              <w:rPr>
                 <w:noProof/>
                 <w:webHidden/>
               </w:rPr>
@@ -1575,7 +1487,6 @@
             </w:r>
             <w:r>
               <w:rPr>
-                <w:rFonts w:ascii="Arial" w:hAnsi="Arial" w:cs="Arial"/>
                 <w:noProof/>
                 <w:webHidden/>
               </w:rPr>
@@ -1583,7 +1494,6 @@
             </w:r>
             <w:r>
               <w:rPr>
-                <w:rFonts w:ascii="Arial" w:hAnsi="Arial" w:cs="Arial"/>
                 <w:noProof/>
                 <w:webHidden/>
               </w:rPr>
@@ -1593,17 +1503,17 @@
         </w:p>
         <w:p>
           <w:pPr>
-            <w:pStyle w:val="TOC2"/>
+            <w:pStyle w:val="Verzeichnis2"/>
             <w:tabs>
               <w:tab w:val="right" w:pos="9062"/>
             </w:tabs>
             <w:rPr>
-              <w:rFonts w:ascii="Arial" w:eastAsiaTheme="minorEastAsia" w:hAnsi="Arial" w:cs="Arial"/>
+              <w:rFonts w:eastAsiaTheme="minorEastAsia"/>
               <w:noProof/>
               <w:lang w:eastAsia="de-DE"/>
             </w:rPr>
           </w:pPr>
-          <w:hyperlink w:anchor="_Toc455415244" w:history="1">
+          <w:hyperlink w:anchor="_Toc455682070" w:history="1">
             <w:r>
               <w:rPr>
                 <w:rStyle w:val="Hyperlink"/>
@@ -1614,7 +1524,6 @@
             </w:r>
             <w:r>
               <w:rPr>
-                <w:rFonts w:ascii="Arial" w:hAnsi="Arial" w:cs="Arial"/>
                 <w:noProof/>
                 <w:webHidden/>
               </w:rPr>
@@ -1622,7 +1531,6 @@
             </w:r>
             <w:r>
               <w:rPr>
-                <w:rFonts w:ascii="Arial" w:hAnsi="Arial" w:cs="Arial"/>
                 <w:noProof/>
                 <w:webHidden/>
               </w:rPr>
@@ -1630,22 +1538,19 @@
             </w:r>
             <w:r>
               <w:rPr>
-                <w:rFonts w:ascii="Arial" w:hAnsi="Arial" w:cs="Arial"/>
-                <w:noProof/>
-                <w:webHidden/>
-              </w:rPr>
-              <w:instrText xml:space="preserve"> PAGEREF _Toc455415244 \h </w:instrText>
-            </w:r>
-            <w:r>
-              <w:rPr>
-                <w:rFonts w:ascii="Arial" w:hAnsi="Arial" w:cs="Arial"/>
-                <w:noProof/>
-                <w:webHidden/>
-              </w:rPr>
-            </w:r>
-            <w:r>
-              <w:rPr>
-                <w:rFonts w:ascii="Arial" w:hAnsi="Arial" w:cs="Arial"/>
+                <w:noProof/>
+                <w:webHidden/>
+              </w:rPr>
+              <w:instrText xml:space="preserve"> PAGEREF _Toc455682070 \h </w:instrText>
+            </w:r>
+            <w:r>
+              <w:rPr>
+                <w:noProof/>
+                <w:webHidden/>
+              </w:rPr>
+            </w:r>
+            <w:r>
+              <w:rPr>
                 <w:noProof/>
                 <w:webHidden/>
               </w:rPr>
@@ -1653,7 +1558,6 @@
             </w:r>
             <w:r>
               <w:rPr>
-                <w:rFonts w:ascii="Arial" w:hAnsi="Arial" w:cs="Arial"/>
                 <w:noProof/>
                 <w:webHidden/>
               </w:rPr>
@@ -1661,7 +1565,6 @@
             </w:r>
             <w:r>
               <w:rPr>
-                <w:rFonts w:ascii="Arial" w:hAnsi="Arial" w:cs="Arial"/>
                 <w:noProof/>
                 <w:webHidden/>
               </w:rPr>
@@ -1671,17 +1574,17 @@
         </w:p>
         <w:p>
           <w:pPr>
-            <w:pStyle w:val="TOC2"/>
+            <w:pStyle w:val="Verzeichnis2"/>
             <w:tabs>
               <w:tab w:val="right" w:pos="9062"/>
             </w:tabs>
             <w:rPr>
-              <w:rFonts w:ascii="Arial" w:eastAsiaTheme="minorEastAsia" w:hAnsi="Arial" w:cs="Arial"/>
+              <w:rFonts w:eastAsiaTheme="minorEastAsia"/>
               <w:noProof/>
               <w:lang w:eastAsia="de-DE"/>
             </w:rPr>
           </w:pPr>
-          <w:hyperlink w:anchor="_Toc455415245" w:history="1">
+          <w:hyperlink w:anchor="_Toc455682071" w:history="1">
             <w:r>
               <w:rPr>
                 <w:rStyle w:val="Hyperlink"/>
@@ -1692,7 +1595,6 @@
             </w:r>
             <w:r>
               <w:rPr>
-                <w:rFonts w:ascii="Arial" w:hAnsi="Arial" w:cs="Arial"/>
                 <w:noProof/>
                 <w:webHidden/>
               </w:rPr>
@@ -1700,7 +1602,6 @@
             </w:r>
             <w:r>
               <w:rPr>
-                <w:rFonts w:ascii="Arial" w:hAnsi="Arial" w:cs="Arial"/>
                 <w:noProof/>
                 <w:webHidden/>
               </w:rPr>
@@ -1708,22 +1609,19 @@
             </w:r>
             <w:r>
               <w:rPr>
-                <w:rFonts w:ascii="Arial" w:hAnsi="Arial" w:cs="Arial"/>
-                <w:noProof/>
-                <w:webHidden/>
-              </w:rPr>
-              <w:instrText xml:space="preserve"> PAGEREF _Toc455415245 \h </w:instrText>
-            </w:r>
-            <w:r>
-              <w:rPr>
-                <w:rFonts w:ascii="Arial" w:hAnsi="Arial" w:cs="Arial"/>
-                <w:noProof/>
-                <w:webHidden/>
-              </w:rPr>
-            </w:r>
-            <w:r>
-              <w:rPr>
-                <w:rFonts w:ascii="Arial" w:hAnsi="Arial" w:cs="Arial"/>
+                <w:noProof/>
+                <w:webHidden/>
+              </w:rPr>
+              <w:instrText xml:space="preserve"> PAGEREF _Toc455682071 \h </w:instrText>
+            </w:r>
+            <w:r>
+              <w:rPr>
+                <w:noProof/>
+                <w:webHidden/>
+              </w:rPr>
+            </w:r>
+            <w:r>
+              <w:rPr>
                 <w:noProof/>
                 <w:webHidden/>
               </w:rPr>
@@ -1731,7 +1629,6 @@
             </w:r>
             <w:r>
               <w:rPr>
-                <w:rFonts w:ascii="Arial" w:hAnsi="Arial" w:cs="Arial"/>
                 <w:noProof/>
                 <w:webHidden/>
               </w:rPr>
@@ -1739,7 +1636,6 @@
             </w:r>
             <w:r>
               <w:rPr>
-                <w:rFonts w:ascii="Arial" w:hAnsi="Arial" w:cs="Arial"/>
                 <w:noProof/>
                 <w:webHidden/>
               </w:rPr>
@@ -1749,17 +1645,17 @@
         </w:p>
         <w:p>
           <w:pPr>
-            <w:pStyle w:val="TOC2"/>
+            <w:pStyle w:val="Verzeichnis2"/>
             <w:tabs>
               <w:tab w:val="right" w:pos="9062"/>
             </w:tabs>
             <w:rPr>
-              <w:rFonts w:ascii="Arial" w:eastAsiaTheme="minorEastAsia" w:hAnsi="Arial" w:cs="Arial"/>
+              <w:rFonts w:eastAsiaTheme="minorEastAsia"/>
               <w:noProof/>
               <w:lang w:eastAsia="de-DE"/>
             </w:rPr>
           </w:pPr>
-          <w:hyperlink w:anchor="_Toc455415246" w:history="1">
+          <w:hyperlink w:anchor="_Toc455682072" w:history="1">
             <w:r>
               <w:rPr>
                 <w:rStyle w:val="Hyperlink"/>
@@ -1770,7 +1666,6 @@
             </w:r>
             <w:r>
               <w:rPr>
-                <w:rFonts w:ascii="Arial" w:hAnsi="Arial" w:cs="Arial"/>
                 <w:noProof/>
                 <w:webHidden/>
               </w:rPr>
@@ -1778,7 +1673,6 @@
             </w:r>
             <w:r>
               <w:rPr>
-                <w:rFonts w:ascii="Arial" w:hAnsi="Arial" w:cs="Arial"/>
                 <w:noProof/>
                 <w:webHidden/>
               </w:rPr>
@@ -1786,22 +1680,19 @@
             </w:r>
             <w:r>
               <w:rPr>
-                <w:rFonts w:ascii="Arial" w:hAnsi="Arial" w:cs="Arial"/>
-                <w:noProof/>
-                <w:webHidden/>
-              </w:rPr>
-              <w:instrText xml:space="preserve"> PAGEREF _Toc455415246 \h </w:instrText>
-            </w:r>
-            <w:r>
-              <w:rPr>
-                <w:rFonts w:ascii="Arial" w:hAnsi="Arial" w:cs="Arial"/>
-                <w:noProof/>
-                <w:webHidden/>
-              </w:rPr>
-            </w:r>
-            <w:r>
-              <w:rPr>
-                <w:rFonts w:ascii="Arial" w:hAnsi="Arial" w:cs="Arial"/>
+                <w:noProof/>
+                <w:webHidden/>
+              </w:rPr>
+              <w:instrText xml:space="preserve"> PAGEREF _Toc455682072 \h </w:instrText>
+            </w:r>
+            <w:r>
+              <w:rPr>
+                <w:noProof/>
+                <w:webHidden/>
+              </w:rPr>
+            </w:r>
+            <w:r>
+              <w:rPr>
                 <w:noProof/>
                 <w:webHidden/>
               </w:rPr>
@@ -1809,7 +1700,6 @@
             </w:r>
             <w:r>
               <w:rPr>
-                <w:rFonts w:ascii="Arial" w:hAnsi="Arial" w:cs="Arial"/>
                 <w:noProof/>
                 <w:webHidden/>
               </w:rPr>
@@ -1817,7 +1707,6 @@
             </w:r>
             <w:r>
               <w:rPr>
-                <w:rFonts w:ascii="Arial" w:hAnsi="Arial" w:cs="Arial"/>
                 <w:noProof/>
                 <w:webHidden/>
               </w:rPr>
@@ -1827,17 +1716,17 @@
         </w:p>
         <w:p>
           <w:pPr>
-            <w:pStyle w:val="TOC2"/>
+            <w:pStyle w:val="Verzeichnis2"/>
             <w:tabs>
               <w:tab w:val="right" w:pos="9062"/>
             </w:tabs>
             <w:rPr>
-              <w:rFonts w:ascii="Arial" w:eastAsiaTheme="minorEastAsia" w:hAnsi="Arial" w:cs="Arial"/>
+              <w:rFonts w:eastAsiaTheme="minorEastAsia"/>
               <w:noProof/>
               <w:lang w:eastAsia="de-DE"/>
             </w:rPr>
           </w:pPr>
-          <w:hyperlink w:anchor="_Toc455415247" w:history="1">
+          <w:hyperlink w:anchor="_Toc455682073" w:history="1">
             <w:r>
               <w:rPr>
                 <w:rStyle w:val="Hyperlink"/>
@@ -1848,7 +1737,6 @@
             </w:r>
             <w:r>
               <w:rPr>
-                <w:rFonts w:ascii="Arial" w:hAnsi="Arial" w:cs="Arial"/>
                 <w:noProof/>
                 <w:webHidden/>
               </w:rPr>
@@ -1856,7 +1744,6 @@
             </w:r>
             <w:r>
               <w:rPr>
-                <w:rFonts w:ascii="Arial" w:hAnsi="Arial" w:cs="Arial"/>
                 <w:noProof/>
                 <w:webHidden/>
               </w:rPr>
@@ -1864,22 +1751,19 @@
             </w:r>
             <w:r>
               <w:rPr>
-                <w:rFonts w:ascii="Arial" w:hAnsi="Arial" w:cs="Arial"/>
-                <w:noProof/>
-                <w:webHidden/>
-              </w:rPr>
-              <w:instrText xml:space="preserve"> PAGEREF _Toc455415247 \h </w:instrText>
-            </w:r>
-            <w:r>
-              <w:rPr>
-                <w:rFonts w:ascii="Arial" w:hAnsi="Arial" w:cs="Arial"/>
-                <w:noProof/>
-                <w:webHidden/>
-              </w:rPr>
-            </w:r>
-            <w:r>
-              <w:rPr>
-                <w:rFonts w:ascii="Arial" w:hAnsi="Arial" w:cs="Arial"/>
+                <w:noProof/>
+                <w:webHidden/>
+              </w:rPr>
+              <w:instrText xml:space="preserve"> PAGEREF _Toc455682073 \h </w:instrText>
+            </w:r>
+            <w:r>
+              <w:rPr>
+                <w:noProof/>
+                <w:webHidden/>
+              </w:rPr>
+            </w:r>
+            <w:r>
+              <w:rPr>
                 <w:noProof/>
                 <w:webHidden/>
               </w:rPr>
@@ -1887,7 +1771,6 @@
             </w:r>
             <w:r>
               <w:rPr>
-                <w:rFonts w:ascii="Arial" w:hAnsi="Arial" w:cs="Arial"/>
                 <w:noProof/>
                 <w:webHidden/>
               </w:rPr>
@@ -1895,7 +1778,6 @@
             </w:r>
             <w:r>
               <w:rPr>
-                <w:rFonts w:ascii="Arial" w:hAnsi="Arial" w:cs="Arial"/>
                 <w:noProof/>
                 <w:webHidden/>
               </w:rPr>
@@ -1905,17 +1787,17 @@
         </w:p>
         <w:p>
           <w:pPr>
-            <w:pStyle w:val="TOC1"/>
+            <w:pStyle w:val="Verzeichnis1"/>
             <w:tabs>
               <w:tab w:val="right" w:pos="9062"/>
             </w:tabs>
             <w:rPr>
-              <w:rFonts w:ascii="Arial" w:eastAsiaTheme="minorEastAsia" w:hAnsi="Arial" w:cs="Arial"/>
+              <w:rFonts w:eastAsiaTheme="minorEastAsia"/>
               <w:noProof/>
               <w:lang w:eastAsia="de-DE"/>
             </w:rPr>
           </w:pPr>
-          <w:hyperlink w:anchor="_Toc455415248" w:history="1">
+          <w:hyperlink w:anchor="_Toc455682074" w:history="1">
             <w:r>
               <w:rPr>
                 <w:rStyle w:val="Hyperlink"/>
@@ -1926,7 +1808,6 @@
             </w:r>
             <w:r>
               <w:rPr>
-                <w:rFonts w:ascii="Arial" w:hAnsi="Arial" w:cs="Arial"/>
                 <w:noProof/>
                 <w:webHidden/>
               </w:rPr>
@@ -1934,7 +1815,6 @@
             </w:r>
             <w:r>
               <w:rPr>
-                <w:rFonts w:ascii="Arial" w:hAnsi="Arial" w:cs="Arial"/>
                 <w:noProof/>
                 <w:webHidden/>
               </w:rPr>
@@ -1942,22 +1822,19 @@
             </w:r>
             <w:r>
               <w:rPr>
-                <w:rFonts w:ascii="Arial" w:hAnsi="Arial" w:cs="Arial"/>
-                <w:noProof/>
-                <w:webHidden/>
-              </w:rPr>
-              <w:instrText xml:space="preserve"> PAGEREF _Toc455415248 \h </w:instrText>
-            </w:r>
-            <w:r>
-              <w:rPr>
-                <w:rFonts w:ascii="Arial" w:hAnsi="Arial" w:cs="Arial"/>
-                <w:noProof/>
-                <w:webHidden/>
-              </w:rPr>
-            </w:r>
-            <w:r>
-              <w:rPr>
-                <w:rFonts w:ascii="Arial" w:hAnsi="Arial" w:cs="Arial"/>
+                <w:noProof/>
+                <w:webHidden/>
+              </w:rPr>
+              <w:instrText xml:space="preserve"> PAGEREF _Toc455682074 \h </w:instrText>
+            </w:r>
+            <w:r>
+              <w:rPr>
+                <w:noProof/>
+                <w:webHidden/>
+              </w:rPr>
+            </w:r>
+            <w:r>
+              <w:rPr>
                 <w:noProof/>
                 <w:webHidden/>
               </w:rPr>
@@ -1965,7 +1842,6 @@
             </w:r>
             <w:r>
               <w:rPr>
-                <w:rFonts w:ascii="Arial" w:hAnsi="Arial" w:cs="Arial"/>
                 <w:noProof/>
                 <w:webHidden/>
               </w:rPr>
@@ -1973,7 +1849,6 @@
             </w:r>
             <w:r>
               <w:rPr>
-                <w:rFonts w:ascii="Arial" w:hAnsi="Arial" w:cs="Arial"/>
                 <w:noProof/>
                 <w:webHidden/>
               </w:rPr>
@@ -1983,17 +1858,17 @@
         </w:p>
         <w:p>
           <w:pPr>
-            <w:pStyle w:val="TOC2"/>
+            <w:pStyle w:val="Verzeichnis2"/>
             <w:tabs>
               <w:tab w:val="right" w:pos="9062"/>
             </w:tabs>
             <w:rPr>
-              <w:rFonts w:ascii="Arial" w:eastAsiaTheme="minorEastAsia" w:hAnsi="Arial" w:cs="Arial"/>
+              <w:rFonts w:eastAsiaTheme="minorEastAsia"/>
               <w:noProof/>
               <w:lang w:eastAsia="de-DE"/>
             </w:rPr>
           </w:pPr>
-          <w:hyperlink w:anchor="_Toc455415249" w:history="1">
+          <w:hyperlink w:anchor="_Toc455682075" w:history="1">
             <w:r>
               <w:rPr>
                 <w:rStyle w:val="Hyperlink"/>
@@ -2004,7 +1879,6 @@
             </w:r>
             <w:r>
               <w:rPr>
-                <w:rFonts w:ascii="Arial" w:hAnsi="Arial" w:cs="Arial"/>
                 <w:noProof/>
                 <w:webHidden/>
               </w:rPr>
@@ -2012,7 +1886,6 @@
             </w:r>
             <w:r>
               <w:rPr>
-                <w:rFonts w:ascii="Arial" w:hAnsi="Arial" w:cs="Arial"/>
                 <w:noProof/>
                 <w:webHidden/>
               </w:rPr>
@@ -2020,22 +1893,19 @@
             </w:r>
             <w:r>
               <w:rPr>
-                <w:rFonts w:ascii="Arial" w:hAnsi="Arial" w:cs="Arial"/>
-                <w:noProof/>
-                <w:webHidden/>
-              </w:rPr>
-              <w:instrText xml:space="preserve"> PAGEREF _Toc455415249 \h </w:instrText>
-            </w:r>
-            <w:r>
-              <w:rPr>
-                <w:rFonts w:ascii="Arial" w:hAnsi="Arial" w:cs="Arial"/>
-                <w:noProof/>
-                <w:webHidden/>
-              </w:rPr>
-            </w:r>
-            <w:r>
-              <w:rPr>
-                <w:rFonts w:ascii="Arial" w:hAnsi="Arial" w:cs="Arial"/>
+                <w:noProof/>
+                <w:webHidden/>
+              </w:rPr>
+              <w:instrText xml:space="preserve"> PAGEREF _Toc455682075 \h </w:instrText>
+            </w:r>
+            <w:r>
+              <w:rPr>
+                <w:noProof/>
+                <w:webHidden/>
+              </w:rPr>
+            </w:r>
+            <w:r>
+              <w:rPr>
                 <w:noProof/>
                 <w:webHidden/>
               </w:rPr>
@@ -2043,7 +1913,6 @@
             </w:r>
             <w:r>
               <w:rPr>
-                <w:rFonts w:ascii="Arial" w:hAnsi="Arial" w:cs="Arial"/>
                 <w:noProof/>
                 <w:webHidden/>
               </w:rPr>
@@ -2051,7 +1920,6 @@
             </w:r>
             <w:r>
               <w:rPr>
-                <w:rFonts w:ascii="Arial" w:hAnsi="Arial" w:cs="Arial"/>
                 <w:noProof/>
                 <w:webHidden/>
               </w:rPr>
@@ -2061,17 +1929,17 @@
         </w:p>
         <w:p>
           <w:pPr>
-            <w:pStyle w:val="TOC2"/>
+            <w:pStyle w:val="Verzeichnis2"/>
             <w:tabs>
               <w:tab w:val="right" w:pos="9062"/>
             </w:tabs>
             <w:rPr>
-              <w:rFonts w:ascii="Arial" w:eastAsiaTheme="minorEastAsia" w:hAnsi="Arial" w:cs="Arial"/>
+              <w:rFonts w:eastAsiaTheme="minorEastAsia"/>
               <w:noProof/>
               <w:lang w:eastAsia="de-DE"/>
             </w:rPr>
           </w:pPr>
-          <w:hyperlink w:anchor="_Toc455415250" w:history="1">
+          <w:hyperlink w:anchor="_Toc455682076" w:history="1">
             <w:r>
               <w:rPr>
                 <w:rStyle w:val="Hyperlink"/>
@@ -2082,7 +1950,6 @@
             </w:r>
             <w:r>
               <w:rPr>
-                <w:rFonts w:ascii="Arial" w:hAnsi="Arial" w:cs="Arial"/>
                 <w:noProof/>
                 <w:webHidden/>
               </w:rPr>
@@ -2090,7 +1957,6 @@
             </w:r>
             <w:r>
               <w:rPr>
-                <w:rFonts w:ascii="Arial" w:hAnsi="Arial" w:cs="Arial"/>
                 <w:noProof/>
                 <w:webHidden/>
               </w:rPr>
@@ -2098,22 +1964,19 @@
             </w:r>
             <w:r>
               <w:rPr>
-                <w:rFonts w:ascii="Arial" w:hAnsi="Arial" w:cs="Arial"/>
-                <w:noProof/>
-                <w:webHidden/>
-              </w:rPr>
-              <w:instrText xml:space="preserve"> PAGEREF _Toc455415250 \h </w:instrText>
-            </w:r>
-            <w:r>
-              <w:rPr>
-                <w:rFonts w:ascii="Arial" w:hAnsi="Arial" w:cs="Arial"/>
-                <w:noProof/>
-                <w:webHidden/>
-              </w:rPr>
-            </w:r>
-            <w:r>
-              <w:rPr>
-                <w:rFonts w:ascii="Arial" w:hAnsi="Arial" w:cs="Arial"/>
+                <w:noProof/>
+                <w:webHidden/>
+              </w:rPr>
+              <w:instrText xml:space="preserve"> PAGEREF _Toc455682076 \h </w:instrText>
+            </w:r>
+            <w:r>
+              <w:rPr>
+                <w:noProof/>
+                <w:webHidden/>
+              </w:rPr>
+            </w:r>
+            <w:r>
+              <w:rPr>
                 <w:noProof/>
                 <w:webHidden/>
               </w:rPr>
@@ -2121,7 +1984,6 @@
             </w:r>
             <w:r>
               <w:rPr>
-                <w:rFonts w:ascii="Arial" w:hAnsi="Arial" w:cs="Arial"/>
                 <w:noProof/>
                 <w:webHidden/>
               </w:rPr>
@@ -2129,7 +1991,6 @@
             </w:r>
             <w:r>
               <w:rPr>
-                <w:rFonts w:ascii="Arial" w:hAnsi="Arial" w:cs="Arial"/>
                 <w:noProof/>
                 <w:webHidden/>
               </w:rPr>
@@ -2139,17 +2000,17 @@
         </w:p>
         <w:p>
           <w:pPr>
-            <w:pStyle w:val="TOC1"/>
+            <w:pStyle w:val="Verzeichnis1"/>
             <w:tabs>
               <w:tab w:val="right" w:pos="9062"/>
             </w:tabs>
             <w:rPr>
-              <w:rFonts w:ascii="Arial" w:eastAsiaTheme="minorEastAsia" w:hAnsi="Arial" w:cs="Arial"/>
+              <w:rFonts w:eastAsiaTheme="minorEastAsia"/>
               <w:noProof/>
               <w:lang w:eastAsia="de-DE"/>
             </w:rPr>
           </w:pPr>
-          <w:hyperlink w:anchor="_Toc455415251" w:history="1">
+          <w:hyperlink w:anchor="_Toc455682077" w:history="1">
             <w:r>
               <w:rPr>
                 <w:rStyle w:val="Hyperlink"/>
@@ -2160,7 +2021,6 @@
             </w:r>
             <w:r>
               <w:rPr>
-                <w:rFonts w:ascii="Arial" w:hAnsi="Arial" w:cs="Arial"/>
                 <w:noProof/>
                 <w:webHidden/>
               </w:rPr>
@@ -2168,7 +2028,6 @@
             </w:r>
             <w:r>
               <w:rPr>
-                <w:rFonts w:ascii="Arial" w:hAnsi="Arial" w:cs="Arial"/>
                 <w:noProof/>
                 <w:webHidden/>
               </w:rPr>
@@ -2176,22 +2035,19 @@
             </w:r>
             <w:r>
               <w:rPr>
-                <w:rFonts w:ascii="Arial" w:hAnsi="Arial" w:cs="Arial"/>
-                <w:noProof/>
-                <w:webHidden/>
-              </w:rPr>
-              <w:instrText xml:space="preserve"> PAGEREF _Toc455415251 \h </w:instrText>
-            </w:r>
-            <w:r>
-              <w:rPr>
-                <w:rFonts w:ascii="Arial" w:hAnsi="Arial" w:cs="Arial"/>
-                <w:noProof/>
-                <w:webHidden/>
-              </w:rPr>
-            </w:r>
-            <w:r>
-              <w:rPr>
-                <w:rFonts w:ascii="Arial" w:hAnsi="Arial" w:cs="Arial"/>
+                <w:noProof/>
+                <w:webHidden/>
+              </w:rPr>
+              <w:instrText xml:space="preserve"> PAGEREF _Toc455682077 \h </w:instrText>
+            </w:r>
+            <w:r>
+              <w:rPr>
+                <w:noProof/>
+                <w:webHidden/>
+              </w:rPr>
+            </w:r>
+            <w:r>
+              <w:rPr>
                 <w:noProof/>
                 <w:webHidden/>
               </w:rPr>
@@ -2199,7 +2055,6 @@
             </w:r>
             <w:r>
               <w:rPr>
-                <w:rFonts w:ascii="Arial" w:hAnsi="Arial" w:cs="Arial"/>
                 <w:noProof/>
                 <w:webHidden/>
               </w:rPr>
@@ -2207,7 +2062,6 @@
             </w:r>
             <w:r>
               <w:rPr>
-                <w:rFonts w:ascii="Arial" w:hAnsi="Arial" w:cs="Arial"/>
                 <w:noProof/>
                 <w:webHidden/>
               </w:rPr>
@@ -2217,28 +2071,27 @@
         </w:p>
         <w:p>
           <w:pPr>
-            <w:pStyle w:val="TOC1"/>
+            <w:pStyle w:val="Verzeichnis2"/>
             <w:tabs>
               <w:tab w:val="right" w:pos="9062"/>
             </w:tabs>
             <w:rPr>
-              <w:rFonts w:ascii="Arial" w:eastAsiaTheme="minorEastAsia" w:hAnsi="Arial" w:cs="Arial"/>
+              <w:rFonts w:eastAsiaTheme="minorEastAsia"/>
               <w:noProof/>
               <w:lang w:eastAsia="de-DE"/>
             </w:rPr>
           </w:pPr>
-          <w:hyperlink w:anchor="_Toc455415252" w:history="1">
+          <w:hyperlink w:anchor="_Toc455682078" w:history="1">
             <w:r>
               <w:rPr>
                 <w:rStyle w:val="Hyperlink"/>
                 <w:rFonts w:ascii="Arial" w:hAnsi="Arial" w:cs="Arial"/>
                 <w:noProof/>
               </w:rPr>
-              <w:t>7 Qualitäts-Zielbestimmung</w:t>
-            </w:r>
-            <w:r>
-              <w:rPr>
-                <w:rFonts w:ascii="Arial" w:hAnsi="Arial" w:cs="Arial"/>
+              <w:t>6.1 GUI</w:t>
+            </w:r>
+            <w:r>
+              <w:rPr>
                 <w:noProof/>
                 <w:webHidden/>
               </w:rPr>
@@ -2246,7 +2099,6 @@
             </w:r>
             <w:r>
               <w:rPr>
-                <w:rFonts w:ascii="Arial" w:hAnsi="Arial" w:cs="Arial"/>
                 <w:noProof/>
                 <w:webHidden/>
               </w:rPr>
@@ -2254,22 +2106,19 @@
             </w:r>
             <w:r>
               <w:rPr>
-                <w:rFonts w:ascii="Arial" w:hAnsi="Arial" w:cs="Arial"/>
-                <w:noProof/>
-                <w:webHidden/>
-              </w:rPr>
-              <w:instrText xml:space="preserve"> PAGEREF _Toc455415252 \h </w:instrText>
-            </w:r>
-            <w:r>
-              <w:rPr>
-                <w:rFonts w:ascii="Arial" w:hAnsi="Arial" w:cs="Arial"/>
-                <w:noProof/>
-                <w:webHidden/>
-              </w:rPr>
-            </w:r>
-            <w:r>
-              <w:rPr>
-                <w:rFonts w:ascii="Arial" w:hAnsi="Arial" w:cs="Arial"/>
+                <w:noProof/>
+                <w:webHidden/>
+              </w:rPr>
+              <w:instrText xml:space="preserve"> PAGEREF _Toc455682078 \h </w:instrText>
+            </w:r>
+            <w:r>
+              <w:rPr>
+                <w:noProof/>
+                <w:webHidden/>
+              </w:rPr>
+            </w:r>
+            <w:r>
+              <w:rPr>
                 <w:noProof/>
                 <w:webHidden/>
               </w:rPr>
@@ -2277,15 +2126,13 @@
             </w:r>
             <w:r>
               <w:rPr>
-                <w:rFonts w:ascii="Arial" w:hAnsi="Arial" w:cs="Arial"/>
-                <w:noProof/>
-                <w:webHidden/>
-              </w:rPr>
-              <w:t>11</w:t>
-            </w:r>
-            <w:r>
-              <w:rPr>
-                <w:rFonts w:ascii="Arial" w:hAnsi="Arial" w:cs="Arial"/>
+                <w:noProof/>
+                <w:webHidden/>
+              </w:rPr>
+              <w:t>10</w:t>
+            </w:r>
+            <w:r>
+              <w:rPr>
                 <w:noProof/>
                 <w:webHidden/>
               </w:rPr>
@@ -2295,28 +2142,27 @@
         </w:p>
         <w:p>
           <w:pPr>
-            <w:pStyle w:val="TOC1"/>
+            <w:pStyle w:val="Verzeichnis2"/>
             <w:tabs>
               <w:tab w:val="right" w:pos="9062"/>
             </w:tabs>
             <w:rPr>
-              <w:rFonts w:ascii="Arial" w:eastAsiaTheme="minorEastAsia" w:hAnsi="Arial" w:cs="Arial"/>
+              <w:rFonts w:eastAsiaTheme="minorEastAsia"/>
               <w:noProof/>
               <w:lang w:eastAsia="de-DE"/>
             </w:rPr>
           </w:pPr>
-          <w:hyperlink w:anchor="_Toc455415253" w:history="1">
+          <w:hyperlink w:anchor="_Toc455682079" w:history="1">
             <w:r>
               <w:rPr>
                 <w:rStyle w:val="Hyperlink"/>
                 <w:rFonts w:ascii="Arial" w:hAnsi="Arial" w:cs="Arial"/>
                 <w:noProof/>
               </w:rPr>
-              <w:t>8 Globale Testszenarien / Testfälle</w:t>
-            </w:r>
-            <w:r>
-              <w:rPr>
-                <w:rFonts w:ascii="Arial" w:hAnsi="Arial" w:cs="Arial"/>
+              <w:t>6.2 NO-GUI</w:t>
+            </w:r>
+            <w:r>
+              <w:rPr>
                 <w:noProof/>
                 <w:webHidden/>
               </w:rPr>
@@ -2324,7 +2170,6 @@
             </w:r>
             <w:r>
               <w:rPr>
-                <w:rFonts w:ascii="Arial" w:hAnsi="Arial" w:cs="Arial"/>
                 <w:noProof/>
                 <w:webHidden/>
               </w:rPr>
@@ -2332,22 +2177,19 @@
             </w:r>
             <w:r>
               <w:rPr>
-                <w:rFonts w:ascii="Arial" w:hAnsi="Arial" w:cs="Arial"/>
-                <w:noProof/>
-                <w:webHidden/>
-              </w:rPr>
-              <w:instrText xml:space="preserve"> PAGEREF _Toc455415253 \h </w:instrText>
-            </w:r>
-            <w:r>
-              <w:rPr>
-                <w:rFonts w:ascii="Arial" w:hAnsi="Arial" w:cs="Arial"/>
-                <w:noProof/>
-                <w:webHidden/>
-              </w:rPr>
-            </w:r>
-            <w:r>
-              <w:rPr>
-                <w:rFonts w:ascii="Arial" w:hAnsi="Arial" w:cs="Arial"/>
+                <w:noProof/>
+                <w:webHidden/>
+              </w:rPr>
+              <w:instrText xml:space="preserve"> PAGEREF _Toc455682079 \h </w:instrText>
+            </w:r>
+            <w:r>
+              <w:rPr>
+                <w:noProof/>
+                <w:webHidden/>
+              </w:rPr>
+            </w:r>
+            <w:r>
+              <w:rPr>
                 <w:noProof/>
                 <w:webHidden/>
               </w:rPr>
@@ -2355,15 +2197,13 @@
             </w:r>
             <w:r>
               <w:rPr>
-                <w:rFonts w:ascii="Arial" w:hAnsi="Arial" w:cs="Arial"/>
-                <w:noProof/>
-                <w:webHidden/>
-              </w:rPr>
-              <w:t>12</w:t>
-            </w:r>
-            <w:r>
-              <w:rPr>
-                <w:rFonts w:ascii="Arial" w:hAnsi="Arial" w:cs="Arial"/>
+                <w:noProof/>
+                <w:webHidden/>
+              </w:rPr>
+              <w:t>10</w:t>
+            </w:r>
+            <w:r>
+              <w:rPr>
                 <w:noProof/>
                 <w:webHidden/>
               </w:rPr>
@@ -2373,28 +2213,27 @@
         </w:p>
         <w:p>
           <w:pPr>
-            <w:pStyle w:val="TOC1"/>
+            <w:pStyle w:val="Verzeichnis1"/>
             <w:tabs>
               <w:tab w:val="right" w:pos="9062"/>
             </w:tabs>
             <w:rPr>
-              <w:rFonts w:ascii="Arial" w:eastAsiaTheme="minorEastAsia" w:hAnsi="Arial" w:cs="Arial"/>
+              <w:rFonts w:eastAsiaTheme="minorEastAsia"/>
               <w:noProof/>
               <w:lang w:eastAsia="de-DE"/>
             </w:rPr>
           </w:pPr>
-          <w:hyperlink w:anchor="_Toc455415254" w:history="1">
+          <w:hyperlink w:anchor="_Toc455682080" w:history="1">
             <w:r>
               <w:rPr>
                 <w:rStyle w:val="Hyperlink"/>
                 <w:rFonts w:ascii="Arial" w:hAnsi="Arial" w:cs="Arial"/>
                 <w:noProof/>
               </w:rPr>
-              <w:t>9 Entwicklungsumgebung</w:t>
-            </w:r>
-            <w:r>
-              <w:rPr>
-                <w:rFonts w:ascii="Arial" w:hAnsi="Arial" w:cs="Arial"/>
+              <w:t>7 Qualitäts-Zielbestimmung</w:t>
+            </w:r>
+            <w:r>
+              <w:rPr>
                 <w:noProof/>
                 <w:webHidden/>
               </w:rPr>
@@ -2402,7 +2241,6 @@
             </w:r>
             <w:r>
               <w:rPr>
-                <w:rFonts w:ascii="Arial" w:hAnsi="Arial" w:cs="Arial"/>
                 <w:noProof/>
                 <w:webHidden/>
               </w:rPr>
@@ -2410,22 +2248,19 @@
             </w:r>
             <w:r>
               <w:rPr>
-                <w:rFonts w:ascii="Arial" w:hAnsi="Arial" w:cs="Arial"/>
-                <w:noProof/>
-                <w:webHidden/>
-              </w:rPr>
-              <w:instrText xml:space="preserve"> PAGEREF _Toc455415254 \h </w:instrText>
-            </w:r>
-            <w:r>
-              <w:rPr>
-                <w:rFonts w:ascii="Arial" w:hAnsi="Arial" w:cs="Arial"/>
-                <w:noProof/>
-                <w:webHidden/>
-              </w:rPr>
-            </w:r>
-            <w:r>
-              <w:rPr>
-                <w:rFonts w:ascii="Arial" w:hAnsi="Arial" w:cs="Arial"/>
+                <w:noProof/>
+                <w:webHidden/>
+              </w:rPr>
+              <w:instrText xml:space="preserve"> PAGEREF _Toc455682080 \h </w:instrText>
+            </w:r>
+            <w:r>
+              <w:rPr>
+                <w:noProof/>
+                <w:webHidden/>
+              </w:rPr>
+            </w:r>
+            <w:r>
+              <w:rPr>
                 <w:noProof/>
                 <w:webHidden/>
               </w:rPr>
@@ -2433,15 +2268,13 @@
             </w:r>
             <w:r>
               <w:rPr>
-                <w:rFonts w:ascii="Arial" w:hAnsi="Arial" w:cs="Arial"/>
-                <w:noProof/>
-                <w:webHidden/>
-              </w:rPr>
-              <w:t>13</w:t>
-            </w:r>
-            <w:r>
-              <w:rPr>
-                <w:rFonts w:ascii="Arial" w:hAnsi="Arial" w:cs="Arial"/>
+                <w:noProof/>
+                <w:webHidden/>
+              </w:rPr>
+              <w:t>11</w:t>
+            </w:r>
+            <w:r>
+              <w:rPr>
                 <w:noProof/>
                 <w:webHidden/>
               </w:rPr>
@@ -2451,28 +2284,27 @@
         </w:p>
         <w:p>
           <w:pPr>
-            <w:pStyle w:val="TOC2"/>
+            <w:pStyle w:val="Verzeichnis1"/>
             <w:tabs>
               <w:tab w:val="right" w:pos="9062"/>
             </w:tabs>
             <w:rPr>
-              <w:rFonts w:ascii="Arial" w:eastAsiaTheme="minorEastAsia" w:hAnsi="Arial" w:cs="Arial"/>
+              <w:rFonts w:eastAsiaTheme="minorEastAsia"/>
               <w:noProof/>
               <w:lang w:eastAsia="de-DE"/>
             </w:rPr>
           </w:pPr>
-          <w:hyperlink w:anchor="_Toc455415255" w:history="1">
+          <w:hyperlink w:anchor="_Toc455682081" w:history="1">
             <w:r>
               <w:rPr>
                 <w:rStyle w:val="Hyperlink"/>
                 <w:rFonts w:ascii="Arial" w:hAnsi="Arial" w:cs="Arial"/>
                 <w:noProof/>
               </w:rPr>
-              <w:t>9.1 Software</w:t>
-            </w:r>
-            <w:r>
-              <w:rPr>
-                <w:rFonts w:ascii="Arial" w:hAnsi="Arial" w:cs="Arial"/>
+              <w:t>8 Globale Testszenarien / Testfälle</w:t>
+            </w:r>
+            <w:r>
+              <w:rPr>
                 <w:noProof/>
                 <w:webHidden/>
               </w:rPr>
@@ -2480,7 +2312,6 @@
             </w:r>
             <w:r>
               <w:rPr>
-                <w:rFonts w:ascii="Arial" w:hAnsi="Arial" w:cs="Arial"/>
                 <w:noProof/>
                 <w:webHidden/>
               </w:rPr>
@@ -2488,22 +2319,19 @@
             </w:r>
             <w:r>
               <w:rPr>
-                <w:rFonts w:ascii="Arial" w:hAnsi="Arial" w:cs="Arial"/>
-                <w:noProof/>
-                <w:webHidden/>
-              </w:rPr>
-              <w:instrText xml:space="preserve"> PAGEREF _Toc455415255 \h </w:instrText>
-            </w:r>
-            <w:r>
-              <w:rPr>
-                <w:rFonts w:ascii="Arial" w:hAnsi="Arial" w:cs="Arial"/>
-                <w:noProof/>
-                <w:webHidden/>
-              </w:rPr>
-            </w:r>
-            <w:r>
-              <w:rPr>
-                <w:rFonts w:ascii="Arial" w:hAnsi="Arial" w:cs="Arial"/>
+                <w:noProof/>
+                <w:webHidden/>
+              </w:rPr>
+              <w:instrText xml:space="preserve"> PAGEREF _Toc455682081 \h </w:instrText>
+            </w:r>
+            <w:r>
+              <w:rPr>
+                <w:noProof/>
+                <w:webHidden/>
+              </w:rPr>
+            </w:r>
+            <w:r>
+              <w:rPr>
                 <w:noProof/>
                 <w:webHidden/>
               </w:rPr>
@@ -2511,15 +2339,13 @@
             </w:r>
             <w:r>
               <w:rPr>
-                <w:rFonts w:ascii="Arial" w:hAnsi="Arial" w:cs="Arial"/>
-                <w:noProof/>
-                <w:webHidden/>
-              </w:rPr>
-              <w:t>13</w:t>
-            </w:r>
-            <w:r>
-              <w:rPr>
-                <w:rFonts w:ascii="Arial" w:hAnsi="Arial" w:cs="Arial"/>
+                <w:noProof/>
+                <w:webHidden/>
+              </w:rPr>
+              <w:t>12</w:t>
+            </w:r>
+            <w:r>
+              <w:rPr>
                 <w:noProof/>
                 <w:webHidden/>
               </w:rPr>
@@ -2529,28 +2355,27 @@
         </w:p>
         <w:p>
           <w:pPr>
-            <w:pStyle w:val="TOC2"/>
+            <w:pStyle w:val="Verzeichnis1"/>
             <w:tabs>
               <w:tab w:val="right" w:pos="9062"/>
             </w:tabs>
             <w:rPr>
-              <w:rFonts w:ascii="Arial" w:eastAsiaTheme="minorEastAsia" w:hAnsi="Arial" w:cs="Arial"/>
+              <w:rFonts w:eastAsiaTheme="minorEastAsia"/>
               <w:noProof/>
               <w:lang w:eastAsia="de-DE"/>
             </w:rPr>
           </w:pPr>
-          <w:hyperlink w:anchor="_Toc455415256" w:history="1">
+          <w:hyperlink w:anchor="_Toc455682082" w:history="1">
             <w:r>
               <w:rPr>
                 <w:rStyle w:val="Hyperlink"/>
                 <w:rFonts w:ascii="Arial" w:hAnsi="Arial" w:cs="Arial"/>
                 <w:noProof/>
               </w:rPr>
-              <w:t>9.2 Hardware</w:t>
-            </w:r>
-            <w:r>
-              <w:rPr>
-                <w:rFonts w:ascii="Arial" w:hAnsi="Arial" w:cs="Arial"/>
+              <w:t>9 Entwicklungsumgebung</w:t>
+            </w:r>
+            <w:r>
+              <w:rPr>
                 <w:noProof/>
                 <w:webHidden/>
               </w:rPr>
@@ -2558,7 +2383,6 @@
             </w:r>
             <w:r>
               <w:rPr>
-                <w:rFonts w:ascii="Arial" w:hAnsi="Arial" w:cs="Arial"/>
                 <w:noProof/>
                 <w:webHidden/>
               </w:rPr>
@@ -2566,22 +2390,19 @@
             </w:r>
             <w:r>
               <w:rPr>
-                <w:rFonts w:ascii="Arial" w:hAnsi="Arial" w:cs="Arial"/>
-                <w:noProof/>
-                <w:webHidden/>
-              </w:rPr>
-              <w:instrText xml:space="preserve"> PAGEREF _Toc455415256 \h </w:instrText>
-            </w:r>
-            <w:r>
-              <w:rPr>
-                <w:rFonts w:ascii="Arial" w:hAnsi="Arial" w:cs="Arial"/>
-                <w:noProof/>
-                <w:webHidden/>
-              </w:rPr>
-            </w:r>
-            <w:r>
-              <w:rPr>
-                <w:rFonts w:ascii="Arial" w:hAnsi="Arial" w:cs="Arial"/>
+                <w:noProof/>
+                <w:webHidden/>
+              </w:rPr>
+              <w:instrText xml:space="preserve"> PAGEREF _Toc455682082 \h </w:instrText>
+            </w:r>
+            <w:r>
+              <w:rPr>
+                <w:noProof/>
+                <w:webHidden/>
+              </w:rPr>
+            </w:r>
+            <w:r>
+              <w:rPr>
                 <w:noProof/>
                 <w:webHidden/>
               </w:rPr>
@@ -2589,7 +2410,6 @@
             </w:r>
             <w:r>
               <w:rPr>
-                <w:rFonts w:ascii="Arial" w:hAnsi="Arial" w:cs="Arial"/>
                 <w:noProof/>
                 <w:webHidden/>
               </w:rPr>
@@ -2597,7 +2417,6 @@
             </w:r>
             <w:r>
               <w:rPr>
-                <w:rFonts w:ascii="Arial" w:hAnsi="Arial" w:cs="Arial"/>
                 <w:noProof/>
                 <w:webHidden/>
               </w:rPr>
@@ -2607,28 +2426,27 @@
         </w:p>
         <w:p>
           <w:pPr>
-            <w:pStyle w:val="TOC2"/>
+            <w:pStyle w:val="Verzeichnis2"/>
             <w:tabs>
               <w:tab w:val="right" w:pos="9062"/>
             </w:tabs>
             <w:rPr>
-              <w:rFonts w:ascii="Arial" w:eastAsiaTheme="minorEastAsia" w:hAnsi="Arial" w:cs="Arial"/>
+              <w:rFonts w:eastAsiaTheme="minorEastAsia"/>
               <w:noProof/>
               <w:lang w:eastAsia="de-DE"/>
             </w:rPr>
           </w:pPr>
-          <w:hyperlink w:anchor="_Toc455415257" w:history="1">
+          <w:hyperlink w:anchor="_Toc455682083" w:history="1">
             <w:r>
               <w:rPr>
                 <w:rStyle w:val="Hyperlink"/>
                 <w:rFonts w:ascii="Arial" w:hAnsi="Arial" w:cs="Arial"/>
                 <w:noProof/>
               </w:rPr>
-              <w:t>9.3 Orgware</w:t>
-            </w:r>
-            <w:r>
-              <w:rPr>
-                <w:rFonts w:ascii="Arial" w:hAnsi="Arial" w:cs="Arial"/>
+              <w:t>9.1 Software</w:t>
+            </w:r>
+            <w:r>
+              <w:rPr>
                 <w:noProof/>
                 <w:webHidden/>
               </w:rPr>
@@ -2636,7 +2454,6 @@
             </w:r>
             <w:r>
               <w:rPr>
-                <w:rFonts w:ascii="Arial" w:hAnsi="Arial" w:cs="Arial"/>
                 <w:noProof/>
                 <w:webHidden/>
               </w:rPr>
@@ -2644,22 +2461,19 @@
             </w:r>
             <w:r>
               <w:rPr>
-                <w:rFonts w:ascii="Arial" w:hAnsi="Arial" w:cs="Arial"/>
-                <w:noProof/>
-                <w:webHidden/>
-              </w:rPr>
-              <w:instrText xml:space="preserve"> PAGEREF _Toc455415257 \h </w:instrText>
-            </w:r>
-            <w:r>
-              <w:rPr>
-                <w:rFonts w:ascii="Arial" w:hAnsi="Arial" w:cs="Arial"/>
-                <w:noProof/>
-                <w:webHidden/>
-              </w:rPr>
-            </w:r>
-            <w:r>
-              <w:rPr>
-                <w:rFonts w:ascii="Arial" w:hAnsi="Arial" w:cs="Arial"/>
+                <w:noProof/>
+                <w:webHidden/>
+              </w:rPr>
+              <w:instrText xml:space="preserve"> PAGEREF _Toc455682083 \h </w:instrText>
+            </w:r>
+            <w:r>
+              <w:rPr>
+                <w:noProof/>
+                <w:webHidden/>
+              </w:rPr>
+            </w:r>
+            <w:r>
+              <w:rPr>
                 <w:noProof/>
                 <w:webHidden/>
               </w:rPr>
@@ -2667,7 +2481,6 @@
             </w:r>
             <w:r>
               <w:rPr>
-                <w:rFonts w:ascii="Arial" w:hAnsi="Arial" w:cs="Arial"/>
                 <w:noProof/>
                 <w:webHidden/>
               </w:rPr>
@@ -2675,7 +2488,6 @@
             </w:r>
             <w:r>
               <w:rPr>
-                <w:rFonts w:ascii="Arial" w:hAnsi="Arial" w:cs="Arial"/>
                 <w:noProof/>
                 <w:webHidden/>
               </w:rPr>
@@ -2685,28 +2497,169 @@
         </w:p>
         <w:p>
           <w:pPr>
-            <w:pStyle w:val="TOC1"/>
+            <w:pStyle w:val="Verzeichnis2"/>
             <w:tabs>
               <w:tab w:val="right" w:pos="9062"/>
             </w:tabs>
             <w:rPr>
-              <w:rFonts w:ascii="Arial" w:eastAsiaTheme="minorEastAsia" w:hAnsi="Arial" w:cs="Arial"/>
+              <w:rFonts w:eastAsiaTheme="minorEastAsia"/>
               <w:noProof/>
               <w:lang w:eastAsia="de-DE"/>
             </w:rPr>
           </w:pPr>
-          <w:hyperlink w:anchor="_Toc455415258" w:history="1">
+          <w:hyperlink w:anchor="_Toc455682084" w:history="1">
             <w:r>
               <w:rPr>
                 <w:rStyle w:val="Hyperlink"/>
                 <w:rFonts w:ascii="Arial" w:hAnsi="Arial" w:cs="Arial"/>
                 <w:noProof/>
               </w:rPr>
+              <w:t>9.2 Hardware</w:t>
+            </w:r>
+            <w:r>
+              <w:rPr>
+                <w:noProof/>
+                <w:webHidden/>
+              </w:rPr>
+              <w:tab/>
+            </w:r>
+            <w:r>
+              <w:rPr>
+                <w:noProof/>
+                <w:webHidden/>
+              </w:rPr>
+              <w:fldChar w:fldCharType="begin"/>
+            </w:r>
+            <w:r>
+              <w:rPr>
+                <w:noProof/>
+                <w:webHidden/>
+              </w:rPr>
+              <w:instrText xml:space="preserve"> PAGEREF _Toc455682084 \h </w:instrText>
+            </w:r>
+            <w:r>
+              <w:rPr>
+                <w:noProof/>
+                <w:webHidden/>
+              </w:rPr>
+            </w:r>
+            <w:r>
+              <w:rPr>
+                <w:noProof/>
+                <w:webHidden/>
+              </w:rPr>
+              <w:fldChar w:fldCharType="separate"/>
+            </w:r>
+            <w:r>
+              <w:rPr>
+                <w:noProof/>
+                <w:webHidden/>
+              </w:rPr>
+              <w:t>13</w:t>
+            </w:r>
+            <w:r>
+              <w:rPr>
+                <w:noProof/>
+                <w:webHidden/>
+              </w:rPr>
+              <w:fldChar w:fldCharType="end"/>
+            </w:r>
+          </w:hyperlink>
+        </w:p>
+        <w:p>
+          <w:pPr>
+            <w:pStyle w:val="Verzeichnis2"/>
+            <w:tabs>
+              <w:tab w:val="right" w:pos="9062"/>
+            </w:tabs>
+            <w:rPr>
+              <w:rFonts w:eastAsiaTheme="minorEastAsia"/>
+              <w:noProof/>
+              <w:lang w:eastAsia="de-DE"/>
+            </w:rPr>
+          </w:pPr>
+          <w:hyperlink w:anchor="_Toc455682085" w:history="1">
+            <w:r>
+              <w:rPr>
+                <w:rStyle w:val="Hyperlink"/>
+                <w:rFonts w:ascii="Arial" w:hAnsi="Arial" w:cs="Arial"/>
+                <w:noProof/>
+              </w:rPr>
+              <w:t>9.3 Orgware</w:t>
+            </w:r>
+            <w:r>
+              <w:rPr>
+                <w:noProof/>
+                <w:webHidden/>
+              </w:rPr>
+              <w:tab/>
+            </w:r>
+            <w:r>
+              <w:rPr>
+                <w:noProof/>
+                <w:webHidden/>
+              </w:rPr>
+              <w:fldChar w:fldCharType="begin"/>
+            </w:r>
+            <w:r>
+              <w:rPr>
+                <w:noProof/>
+                <w:webHidden/>
+              </w:rPr>
+              <w:instrText xml:space="preserve"> PAGEREF _Toc455682085 \h </w:instrText>
+            </w:r>
+            <w:r>
+              <w:rPr>
+                <w:noProof/>
+                <w:webHidden/>
+              </w:rPr>
+            </w:r>
+            <w:r>
+              <w:rPr>
+                <w:noProof/>
+                <w:webHidden/>
+              </w:rPr>
+              <w:fldChar w:fldCharType="separate"/>
+            </w:r>
+            <w:r>
+              <w:rPr>
+                <w:noProof/>
+                <w:webHidden/>
+              </w:rPr>
+              <w:t>13</w:t>
+            </w:r>
+            <w:r>
+              <w:rPr>
+                <w:noProof/>
+                <w:webHidden/>
+              </w:rPr>
+              <w:fldChar w:fldCharType="end"/>
+            </w:r>
+          </w:hyperlink>
+        </w:p>
+        <w:p>
+          <w:pPr>
+            <w:pStyle w:val="Verzeichnis1"/>
+            <w:tabs>
+              <w:tab w:val="right" w:pos="9062"/>
+            </w:tabs>
+            <w:rPr>
+              <w:rFonts w:eastAsiaTheme="minorEastAsia"/>
+              <w:noProof/>
+              <w:lang w:eastAsia="de-DE"/>
+            </w:rPr>
+          </w:pPr>
+          <w:hyperlink w:anchor="_Toc455682086" w:history="1">
+            <w:r>
+              <w:rPr>
+                <w:rStyle w:val="Hyperlink"/>
+                <w:rFonts w:ascii="Arial" w:hAnsi="Arial" w:cs="Arial"/>
+                <w:noProof/>
+              </w:rPr>
               <w:t>10 Glossar</w:t>
             </w:r>
             <w:r>
               <w:rPr>
-                <w:rFonts w:ascii="Arial" w:hAnsi="Arial" w:cs="Arial"/>
                 <w:noProof/>
                 <w:webHidden/>
               </w:rPr>
@@ -2714,7 +2667,6 @@
             </w:r>
             <w:r>
               <w:rPr>
-                <w:rFonts w:ascii="Arial" w:hAnsi="Arial" w:cs="Arial"/>
                 <w:noProof/>
                 <w:webHidden/>
               </w:rPr>
@@ -2722,22 +2674,19 @@
             </w:r>
             <w:r>
               <w:rPr>
-                <w:rFonts w:ascii="Arial" w:hAnsi="Arial" w:cs="Arial"/>
-                <w:noProof/>
-                <w:webHidden/>
-              </w:rPr>
-              <w:instrText xml:space="preserve"> PAGEREF _Toc455415258 \h </w:instrText>
-            </w:r>
-            <w:r>
-              <w:rPr>
-                <w:rFonts w:ascii="Arial" w:hAnsi="Arial" w:cs="Arial"/>
-                <w:noProof/>
-                <w:webHidden/>
-              </w:rPr>
-            </w:r>
-            <w:r>
-              <w:rPr>
-                <w:rFonts w:ascii="Arial" w:hAnsi="Arial" w:cs="Arial"/>
+                <w:noProof/>
+                <w:webHidden/>
+              </w:rPr>
+              <w:instrText xml:space="preserve"> PAGEREF _Toc455682086 \h </w:instrText>
+            </w:r>
+            <w:r>
+              <w:rPr>
+                <w:noProof/>
+                <w:webHidden/>
+              </w:rPr>
+            </w:r>
+            <w:r>
+              <w:rPr>
                 <w:noProof/>
                 <w:webHidden/>
               </w:rPr>
@@ -2745,7 +2694,6 @@
             </w:r>
             <w:r>
               <w:rPr>
-                <w:rFonts w:ascii="Arial" w:hAnsi="Arial" w:cs="Arial"/>
                 <w:noProof/>
                 <w:webHidden/>
               </w:rPr>
@@ -2753,7 +2701,6 @@
             </w:r>
             <w:r>
               <w:rPr>
-                <w:rFonts w:ascii="Arial" w:hAnsi="Arial" w:cs="Arial"/>
                 <w:noProof/>
                 <w:webHidden/>
               </w:rPr>
@@ -2786,28 +2733,16 @@
         </w:rPr>
       </w:pPr>
     </w:p>
-    <w:p>
-      <w:pPr>
-        <w:pStyle w:val="Heading1"/>
-        <w:rPr>
-          <w:rFonts w:ascii="Arial" w:eastAsiaTheme="minorHAnsi" w:hAnsi="Arial" w:cs="Arial"/>
-          <w:color w:val="auto"/>
-          <w:sz w:val="22"/>
-          <w:szCs w:val="22"/>
-        </w:rPr>
-      </w:pPr>
-      <w:bookmarkStart w:id="0" w:name="_Toc455415230"/>
-    </w:p>
     <w:p/>
-    <w:p/>
-    <w:p>
-      <w:pPr>
-        <w:pStyle w:val="Heading1"/>
-        <w:rPr>
-          <w:rFonts w:ascii="Arial" w:hAnsi="Arial" w:cs="Arial"/>
-          <w:color w:val="000000" w:themeColor="text1"/>
-        </w:rPr>
-      </w:pPr>
+    <w:p>
+      <w:pPr>
+        <w:pStyle w:val="berschrift1"/>
+        <w:rPr>
+          <w:rFonts w:ascii="Arial" w:hAnsi="Arial" w:cs="Arial"/>
+          <w:color w:val="000000" w:themeColor="text1"/>
+        </w:rPr>
+      </w:pPr>
+      <w:bookmarkStart w:id="0" w:name="_Toc455682056"/>
       <w:r>
         <w:rPr>
           <w:rFonts w:ascii="Arial" w:hAnsi="Arial" w:cs="Arial"/>
@@ -2820,7 +2755,7 @@
     </w:p>
     <w:p>
       <w:pPr>
-        <w:pStyle w:val="TableofFigures"/>
+        <w:pStyle w:val="Abbildungsverzeichnis"/>
         <w:tabs>
           <w:tab w:val="right" w:pos="9062"/>
         </w:tabs>
@@ -2831,7 +2766,7 @@
     </w:p>
     <w:p>
       <w:pPr>
-        <w:pStyle w:val="TableofFigures"/>
+        <w:pStyle w:val="Abbildungsverzeichnis"/>
         <w:tabs>
           <w:tab w:val="right" w:pos="9062"/>
         </w:tabs>
@@ -2928,7 +2863,7 @@
     </w:p>
     <w:p>
       <w:pPr>
-        <w:pStyle w:val="TableofFigures"/>
+        <w:pStyle w:val="Abbildungsverzeichnis"/>
         <w:tabs>
           <w:tab w:val="right" w:pos="9062"/>
         </w:tabs>
@@ -3182,44 +3117,30 @@
     </w:p>
     <w:p>
       <w:pPr>
-        <w:rPr>
-          <w:rFonts w:ascii="Arial" w:hAnsi="Arial" w:cs="Arial"/>
-        </w:rPr>
-      </w:pPr>
-    </w:p>
-    <w:p>
-      <w:pPr>
-        <w:rPr>
-          <w:rFonts w:ascii="Arial" w:hAnsi="Arial" w:cs="Arial"/>
-        </w:rPr>
-      </w:pPr>
-    </w:p>
-    <w:p>
-      <w:pPr>
-        <w:rPr>
-          <w:rFonts w:ascii="Arial" w:hAnsi="Arial" w:cs="Arial"/>
-        </w:rPr>
-      </w:pPr>
-    </w:p>
-    <w:p>
-      <w:pPr>
-        <w:rPr>
-          <w:rFonts w:ascii="Arial" w:hAnsi="Arial" w:cs="Arial"/>
-          <w:color w:val="000000" w:themeColor="text1"/>
-        </w:rPr>
-      </w:pPr>
-    </w:p>
-    <w:p>
-      <w:pPr>
-        <w:pStyle w:val="Heading1"/>
+        <w:pStyle w:val="berschrift1"/>
         <w:spacing w:line="360" w:lineRule="auto"/>
         <w:jc w:val="both"/>
         <w:rPr>
-          <w:rFonts w:ascii="Arial" w:hAnsi="Arial" w:cs="Arial"/>
-          <w:color w:val="000000" w:themeColor="text1"/>
-        </w:rPr>
-      </w:pPr>
-      <w:bookmarkStart w:id="1" w:name="_Toc455415231"/>
+          <w:rFonts w:ascii="Arial" w:eastAsiaTheme="minorHAnsi" w:hAnsi="Arial" w:cs="Arial"/>
+          <w:color w:val="auto"/>
+          <w:sz w:val="22"/>
+          <w:szCs w:val="22"/>
+        </w:rPr>
+      </w:pPr>
+      <w:bookmarkStart w:id="1" w:name="_Toc455682057"/>
+    </w:p>
+    <w:p/>
+    <w:p/>
+    <w:p>
+      <w:pPr>
+        <w:pStyle w:val="berschrift1"/>
+        <w:spacing w:line="360" w:lineRule="auto"/>
+        <w:jc w:val="both"/>
+        <w:rPr>
+          <w:rFonts w:ascii="Arial" w:hAnsi="Arial" w:cs="Arial"/>
+          <w:color w:val="000000" w:themeColor="text1"/>
+        </w:rPr>
+      </w:pPr>
       <w:r>
         <w:rPr>
           <w:rFonts w:ascii="Arial" w:hAnsi="Arial" w:cs="Arial"/>
@@ -3274,14 +3195,14 @@
     </w:p>
     <w:p>
       <w:pPr>
-        <w:pStyle w:val="Heading2"/>
-        <w:spacing w:line="360" w:lineRule="auto"/>
-        <w:rPr>
-          <w:rFonts w:ascii="Arial" w:hAnsi="Arial" w:cs="Arial"/>
-          <w:color w:val="000000" w:themeColor="text1"/>
-        </w:rPr>
-      </w:pPr>
-      <w:bookmarkStart w:id="2" w:name="_Toc455415232"/>
+        <w:pStyle w:val="berschrift2"/>
+        <w:spacing w:line="360" w:lineRule="auto"/>
+        <w:rPr>
+          <w:rFonts w:ascii="Arial" w:hAnsi="Arial" w:cs="Arial"/>
+          <w:color w:val="000000" w:themeColor="text1"/>
+        </w:rPr>
+      </w:pPr>
+      <w:bookmarkStart w:id="2" w:name="_Toc455682058"/>
       <w:r>
         <w:rPr>
           <w:rFonts w:ascii="Arial" w:hAnsi="Arial" w:cs="Arial"/>
@@ -3432,7 +3353,7 @@
     </w:p>
     <w:p>
       <w:pPr>
-        <w:pStyle w:val="Heading2"/>
+        <w:pStyle w:val="berschrift2"/>
         <w:spacing w:line="360" w:lineRule="auto"/>
         <w:jc w:val="both"/>
         <w:rPr>
@@ -3440,7 +3361,7 @@
           <w:color w:val="000000" w:themeColor="text1"/>
         </w:rPr>
       </w:pPr>
-      <w:bookmarkStart w:id="3" w:name="_Toc455415233"/>
+      <w:bookmarkStart w:id="3" w:name="_Toc455682059"/>
       <w:r>
         <w:rPr>
           <w:rFonts w:ascii="Arial" w:hAnsi="Arial" w:cs="Arial"/>
@@ -3452,7 +3373,7 @@
     </w:p>
     <w:p>
       <w:pPr>
-        <w:pStyle w:val="ListParagraph"/>
+        <w:pStyle w:val="Listenabsatz"/>
         <w:numPr>
           <w:ilvl w:val="0"/>
           <w:numId w:val="7"/>
@@ -3477,7 +3398,7 @@
     </w:p>
     <w:p>
       <w:pPr>
-        <w:pStyle w:val="ListParagraph"/>
+        <w:pStyle w:val="Listenabsatz"/>
         <w:numPr>
           <w:ilvl w:val="0"/>
           <w:numId w:val="7"/>
@@ -3502,7 +3423,7 @@
     </w:p>
     <w:p>
       <w:pPr>
-        <w:pStyle w:val="ListParagraph"/>
+        <w:pStyle w:val="Listenabsatz"/>
         <w:numPr>
           <w:ilvl w:val="0"/>
           <w:numId w:val="7"/>
@@ -3527,7 +3448,7 @@
     </w:p>
     <w:p>
       <w:pPr>
-        <w:pStyle w:val="ListParagraph"/>
+        <w:pStyle w:val="Listenabsatz"/>
         <w:numPr>
           <w:ilvl w:val="0"/>
           <w:numId w:val="7"/>
@@ -3552,14 +3473,14 @@
     </w:p>
     <w:p>
       <w:pPr>
-        <w:pStyle w:val="Heading2"/>
-        <w:spacing w:line="360" w:lineRule="auto"/>
-        <w:rPr>
-          <w:rFonts w:ascii="Arial" w:hAnsi="Arial" w:cs="Arial"/>
-          <w:color w:val="000000" w:themeColor="text1"/>
-        </w:rPr>
-      </w:pPr>
-      <w:bookmarkStart w:id="4" w:name="_Toc455415234"/>
+        <w:pStyle w:val="berschrift2"/>
+        <w:spacing w:line="360" w:lineRule="auto"/>
+        <w:rPr>
+          <w:rFonts w:ascii="Arial" w:hAnsi="Arial" w:cs="Arial"/>
+          <w:color w:val="000000" w:themeColor="text1"/>
+        </w:rPr>
+      </w:pPr>
+      <w:bookmarkStart w:id="4" w:name="_Toc455682060"/>
       <w:r>
         <w:rPr>
           <w:rFonts w:ascii="Arial" w:hAnsi="Arial" w:cs="Arial"/>
@@ -3696,14 +3617,14 @@
     </w:p>
     <w:p>
       <w:pPr>
-        <w:pStyle w:val="Heading1"/>
-        <w:spacing w:line="360" w:lineRule="auto"/>
-        <w:rPr>
-          <w:rFonts w:ascii="Arial" w:hAnsi="Arial" w:cs="Arial"/>
-          <w:color w:val="000000" w:themeColor="text1"/>
-        </w:rPr>
-      </w:pPr>
-      <w:bookmarkStart w:id="5" w:name="_Toc455415235"/>
+        <w:pStyle w:val="berschrift1"/>
+        <w:spacing w:line="360" w:lineRule="auto"/>
+        <w:rPr>
+          <w:rFonts w:ascii="Arial" w:hAnsi="Arial" w:cs="Arial"/>
+          <w:color w:val="000000" w:themeColor="text1"/>
+        </w:rPr>
+      </w:pPr>
+      <w:bookmarkStart w:id="5" w:name="_Toc455682061"/>
       <w:r>
         <w:rPr>
           <w:rFonts w:ascii="Arial" w:hAnsi="Arial" w:cs="Arial"/>
@@ -3716,14 +3637,14 @@
     </w:p>
     <w:p>
       <w:pPr>
-        <w:pStyle w:val="Heading2"/>
-        <w:spacing w:line="360" w:lineRule="auto"/>
-        <w:rPr>
-          <w:rFonts w:ascii="Arial" w:hAnsi="Arial" w:cs="Arial"/>
-          <w:color w:val="000000" w:themeColor="text1"/>
-        </w:rPr>
-      </w:pPr>
-      <w:bookmarkStart w:id="6" w:name="_Toc455415236"/>
+        <w:pStyle w:val="berschrift2"/>
+        <w:spacing w:line="360" w:lineRule="auto"/>
+        <w:rPr>
+          <w:rFonts w:ascii="Arial" w:hAnsi="Arial" w:cs="Arial"/>
+          <w:color w:val="000000" w:themeColor="text1"/>
+        </w:rPr>
+      </w:pPr>
+      <w:bookmarkStart w:id="6" w:name="_Toc455682062"/>
       <w:r>
         <w:rPr>
           <w:rFonts w:ascii="Arial" w:hAnsi="Arial" w:cs="Arial"/>
@@ -3754,7 +3675,7 @@
     </w:p>
     <w:p>
       <w:pPr>
-        <w:pStyle w:val="Heading2"/>
+        <w:pStyle w:val="berschrift2"/>
         <w:spacing w:line="360" w:lineRule="auto"/>
         <w:jc w:val="both"/>
         <w:rPr>
@@ -3762,7 +3683,7 @@
           <w:color w:val="000000" w:themeColor="text1"/>
         </w:rPr>
       </w:pPr>
-      <w:bookmarkStart w:id="7" w:name="_Toc455415237"/>
+      <w:bookmarkStart w:id="7" w:name="_Toc455682063"/>
       <w:r>
         <w:rPr>
           <w:rFonts w:ascii="Arial" w:hAnsi="Arial" w:cs="Arial"/>
@@ -3801,14 +3722,14 @@
     </w:p>
     <w:p>
       <w:pPr>
-        <w:pStyle w:val="Heading2"/>
-        <w:spacing w:line="360" w:lineRule="auto"/>
-        <w:rPr>
-          <w:rFonts w:ascii="Arial" w:hAnsi="Arial" w:cs="Arial"/>
-          <w:color w:val="000000" w:themeColor="text1"/>
-        </w:rPr>
-      </w:pPr>
-      <w:bookmarkStart w:id="8" w:name="_Toc455415238"/>
+        <w:pStyle w:val="berschrift2"/>
+        <w:spacing w:line="360" w:lineRule="auto"/>
+        <w:rPr>
+          <w:rFonts w:ascii="Arial" w:hAnsi="Arial" w:cs="Arial"/>
+          <w:color w:val="000000" w:themeColor="text1"/>
+        </w:rPr>
+      </w:pPr>
+      <w:bookmarkStart w:id="8" w:name="_Toc455682064"/>
       <w:r>
         <w:rPr>
           <w:rFonts w:ascii="Arial" w:hAnsi="Arial" w:cs="Arial"/>
@@ -3998,14 +3919,14 @@
     </w:p>
     <w:p>
       <w:pPr>
-        <w:pStyle w:val="Heading1"/>
-        <w:spacing w:line="360" w:lineRule="auto"/>
-        <w:rPr>
-          <w:rFonts w:ascii="Arial" w:hAnsi="Arial" w:cs="Arial"/>
-          <w:color w:val="000000" w:themeColor="text1"/>
-        </w:rPr>
-      </w:pPr>
-      <w:bookmarkStart w:id="9" w:name="_Toc455415239"/>
+        <w:pStyle w:val="berschrift1"/>
+        <w:spacing w:line="360" w:lineRule="auto"/>
+        <w:rPr>
+          <w:rFonts w:ascii="Arial" w:hAnsi="Arial" w:cs="Arial"/>
+          <w:color w:val="000000" w:themeColor="text1"/>
+        </w:rPr>
+      </w:pPr>
+      <w:bookmarkStart w:id="9" w:name="_Toc455682065"/>
       <w:r>
         <w:rPr>
           <w:rFonts w:ascii="Arial" w:hAnsi="Arial" w:cs="Arial"/>
@@ -4018,14 +3939,14 @@
     </w:p>
     <w:p>
       <w:pPr>
-        <w:pStyle w:val="Heading2"/>
-        <w:spacing w:line="360" w:lineRule="auto"/>
-        <w:rPr>
-          <w:rFonts w:ascii="Arial" w:hAnsi="Arial" w:cs="Arial"/>
-          <w:color w:val="000000" w:themeColor="text1"/>
-        </w:rPr>
-      </w:pPr>
-      <w:bookmarkStart w:id="10" w:name="_Toc455415240"/>
+        <w:pStyle w:val="berschrift2"/>
+        <w:spacing w:line="360" w:lineRule="auto"/>
+        <w:rPr>
+          <w:rFonts w:ascii="Arial" w:hAnsi="Arial" w:cs="Arial"/>
+          <w:color w:val="000000" w:themeColor="text1"/>
+        </w:rPr>
+      </w:pPr>
+      <w:bookmarkStart w:id="10" w:name="_Toc455682066"/>
       <w:r>
         <w:rPr>
           <w:rFonts w:ascii="Arial" w:hAnsi="Arial" w:cs="Arial"/>
@@ -4096,14 +4017,14 @@
     </w:p>
     <w:p>
       <w:pPr>
-        <w:pStyle w:val="Heading2"/>
-        <w:spacing w:line="360" w:lineRule="auto"/>
-        <w:rPr>
-          <w:rFonts w:ascii="Arial" w:hAnsi="Arial" w:cs="Arial"/>
-          <w:color w:val="000000" w:themeColor="text1"/>
-        </w:rPr>
-      </w:pPr>
-      <w:bookmarkStart w:id="11" w:name="_Toc455415241"/>
+        <w:pStyle w:val="berschrift2"/>
+        <w:spacing w:line="360" w:lineRule="auto"/>
+        <w:rPr>
+          <w:rFonts w:ascii="Arial" w:hAnsi="Arial" w:cs="Arial"/>
+          <w:color w:val="000000" w:themeColor="text1"/>
+        </w:rPr>
+      </w:pPr>
+      <w:bookmarkStart w:id="11" w:name="_Toc455682067"/>
       <w:r>
         <w:rPr>
           <w:rFonts w:ascii="Arial" w:hAnsi="Arial" w:cs="Arial"/>
@@ -4150,14 +4071,14 @@
     </w:p>
     <w:p>
       <w:pPr>
-        <w:pStyle w:val="Heading2"/>
-        <w:spacing w:line="360" w:lineRule="auto"/>
-        <w:rPr>
-          <w:rFonts w:ascii="Arial" w:hAnsi="Arial" w:cs="Arial"/>
-          <w:color w:val="000000" w:themeColor="text1"/>
-        </w:rPr>
-      </w:pPr>
-      <w:bookmarkStart w:id="12" w:name="_Toc455415242"/>
+        <w:pStyle w:val="berschrift2"/>
+        <w:spacing w:line="360" w:lineRule="auto"/>
+        <w:rPr>
+          <w:rFonts w:ascii="Arial" w:hAnsi="Arial" w:cs="Arial"/>
+          <w:color w:val="000000" w:themeColor="text1"/>
+        </w:rPr>
+      </w:pPr>
+      <w:bookmarkStart w:id="12" w:name="_Toc455682068"/>
       <w:r>
         <w:rPr>
           <w:rFonts w:ascii="Arial" w:hAnsi="Arial" w:cs="Arial"/>
@@ -4353,14 +4274,14 @@
     </w:p>
     <w:p>
       <w:pPr>
-        <w:pStyle w:val="Heading1"/>
-        <w:spacing w:line="360" w:lineRule="auto"/>
-        <w:rPr>
-          <w:rFonts w:ascii="Arial" w:hAnsi="Arial" w:cs="Arial"/>
-          <w:color w:val="000000" w:themeColor="text1"/>
-        </w:rPr>
-      </w:pPr>
-      <w:bookmarkStart w:id="13" w:name="_Toc455415243"/>
+        <w:pStyle w:val="berschrift1"/>
+        <w:spacing w:line="360" w:lineRule="auto"/>
+        <w:rPr>
+          <w:rFonts w:ascii="Arial" w:hAnsi="Arial" w:cs="Arial"/>
+          <w:color w:val="000000" w:themeColor="text1"/>
+        </w:rPr>
+      </w:pPr>
+      <w:bookmarkStart w:id="13" w:name="_Toc455682069"/>
       <w:r>
         <w:rPr>
           <w:rFonts w:ascii="Arial" w:hAnsi="Arial" w:cs="Arial"/>
@@ -4392,14 +4313,14 @@
     </w:p>
     <w:p>
       <w:pPr>
-        <w:pStyle w:val="Heading2"/>
-        <w:spacing w:line="360" w:lineRule="auto"/>
-        <w:rPr>
-          <w:rFonts w:ascii="Arial" w:hAnsi="Arial" w:cs="Arial"/>
-          <w:color w:val="000000" w:themeColor="text1"/>
-        </w:rPr>
-      </w:pPr>
-      <w:bookmarkStart w:id="14" w:name="_Toc455415244"/>
+        <w:pStyle w:val="berschrift2"/>
+        <w:spacing w:line="360" w:lineRule="auto"/>
+        <w:rPr>
+          <w:rFonts w:ascii="Arial" w:hAnsi="Arial" w:cs="Arial"/>
+          <w:color w:val="000000" w:themeColor="text1"/>
+        </w:rPr>
+      </w:pPr>
+      <w:bookmarkStart w:id="14" w:name="_Toc455682070"/>
       <w:r>
         <w:rPr>
           <w:rFonts w:ascii="Arial" w:hAnsi="Arial" w:cs="Arial"/>
@@ -4560,7 +4481,7 @@
           <w:lang w:eastAsia="de-DE"/>
         </w:rPr>
         <w:drawing>
-          <wp:inline distT="0" distB="0" distL="0" distR="0" wp14:anchorId="030FA2DC" wp14:editId="09E7913D">
+          <wp:inline distT="0" distB="0" distL="0" distR="0" wp14:anchorId="146AFC1B" wp14:editId="675644C3">
             <wp:extent cx="5760720" cy="2875915"/>
             <wp:effectExtent l="0" t="0" r="0" b="635"/>
             <wp:docPr id="3" name="Grafik 3"/>
@@ -4604,7 +4525,7 @@
     </w:p>
     <w:p>
       <w:pPr>
-        <w:pStyle w:val="Caption"/>
+        <w:pStyle w:val="Beschriftung"/>
         <w:jc w:val="center"/>
         <w:rPr>
           <w:rFonts w:ascii="Arial" w:hAnsi="Arial" w:cs="Arial"/>
@@ -4699,14 +4620,14 @@
     </w:p>
     <w:p>
       <w:pPr>
-        <w:pStyle w:val="Heading2"/>
-        <w:spacing w:line="360" w:lineRule="auto"/>
-        <w:rPr>
-          <w:rFonts w:ascii="Arial" w:hAnsi="Arial" w:cs="Arial"/>
-          <w:color w:val="000000" w:themeColor="text1"/>
-        </w:rPr>
-      </w:pPr>
-      <w:bookmarkStart w:id="16" w:name="_Toc455415245"/>
+        <w:pStyle w:val="berschrift2"/>
+        <w:spacing w:line="360" w:lineRule="auto"/>
+        <w:rPr>
+          <w:rFonts w:ascii="Arial" w:hAnsi="Arial" w:cs="Arial"/>
+          <w:color w:val="000000" w:themeColor="text1"/>
+        </w:rPr>
+      </w:pPr>
+      <w:bookmarkStart w:id="16" w:name="_Toc455682071"/>
       <w:r>
         <w:rPr>
           <w:rFonts w:ascii="Arial" w:hAnsi="Arial" w:cs="Arial"/>
@@ -4753,14 +4674,14 @@
     </w:p>
     <w:p>
       <w:pPr>
-        <w:pStyle w:val="Heading2"/>
-        <w:spacing w:line="360" w:lineRule="auto"/>
-        <w:rPr>
-          <w:rFonts w:ascii="Arial" w:hAnsi="Arial" w:cs="Arial"/>
-          <w:color w:val="000000" w:themeColor="text1"/>
-        </w:rPr>
-      </w:pPr>
-      <w:bookmarkStart w:id="17" w:name="_Toc455415246"/>
+        <w:pStyle w:val="berschrift2"/>
+        <w:spacing w:line="360" w:lineRule="auto"/>
+        <w:rPr>
+          <w:rFonts w:ascii="Arial" w:hAnsi="Arial" w:cs="Arial"/>
+          <w:color w:val="000000" w:themeColor="text1"/>
+        </w:rPr>
+      </w:pPr>
+      <w:bookmarkStart w:id="17" w:name="_Toc455682072"/>
       <w:r>
         <w:rPr>
           <w:rFonts w:ascii="Arial" w:hAnsi="Arial" w:cs="Arial"/>
@@ -4816,7 +4737,7 @@
           <w:lang w:eastAsia="de-DE"/>
         </w:rPr>
         <w:drawing>
-          <wp:inline distT="0" distB="0" distL="0" distR="0" wp14:anchorId="13BB974C" wp14:editId="1EA809AE">
+          <wp:inline distT="0" distB="0" distL="0" distR="0" wp14:anchorId="7398EC71" wp14:editId="4CB391B4">
             <wp:extent cx="5991225" cy="2952750"/>
             <wp:effectExtent l="0" t="0" r="9525" b="0"/>
             <wp:docPr id="4" name="Grafik 4"/>
@@ -4860,7 +4781,7 @@
     </w:p>
     <w:p>
       <w:pPr>
-        <w:pStyle w:val="Caption"/>
+        <w:pStyle w:val="Beschriftung"/>
         <w:jc w:val="center"/>
         <w:rPr>
           <w:rFonts w:ascii="Arial" w:hAnsi="Arial" w:cs="Arial"/>
@@ -4945,14 +4866,14 @@
     </w:p>
     <w:p>
       <w:pPr>
-        <w:pStyle w:val="Heading2"/>
-        <w:spacing w:line="360" w:lineRule="auto"/>
-        <w:rPr>
-          <w:rFonts w:ascii="Arial" w:hAnsi="Arial" w:cs="Arial"/>
-          <w:color w:val="000000" w:themeColor="text1"/>
-        </w:rPr>
-      </w:pPr>
-      <w:bookmarkStart w:id="19" w:name="_Toc455415247"/>
+        <w:pStyle w:val="berschrift2"/>
+        <w:spacing w:line="360" w:lineRule="auto"/>
+        <w:rPr>
+          <w:rFonts w:ascii="Arial" w:hAnsi="Arial" w:cs="Arial"/>
+          <w:color w:val="000000" w:themeColor="text1"/>
+        </w:rPr>
+      </w:pPr>
+      <w:bookmarkStart w:id="19" w:name="_Toc455682073"/>
       <w:r>
         <w:rPr>
           <w:rFonts w:ascii="Arial" w:hAnsi="Arial" w:cs="Arial"/>
@@ -5068,14 +4989,14 @@
     </w:p>
     <w:p>
       <w:pPr>
-        <w:pStyle w:val="Heading1"/>
-        <w:spacing w:line="360" w:lineRule="auto"/>
-        <w:rPr>
-          <w:rFonts w:ascii="Arial" w:hAnsi="Arial" w:cs="Arial"/>
-          <w:color w:val="000000" w:themeColor="text1"/>
-        </w:rPr>
-      </w:pPr>
-      <w:bookmarkStart w:id="20" w:name="_Toc455415248"/>
+        <w:pStyle w:val="berschrift1"/>
+        <w:spacing w:line="360" w:lineRule="auto"/>
+        <w:rPr>
+          <w:rFonts w:ascii="Arial" w:hAnsi="Arial" w:cs="Arial"/>
+          <w:color w:val="000000" w:themeColor="text1"/>
+        </w:rPr>
+      </w:pPr>
+      <w:bookmarkStart w:id="20" w:name="_Toc455682074"/>
       <w:r>
         <w:rPr>
           <w:rFonts w:ascii="Arial" w:hAnsi="Arial" w:cs="Arial"/>
@@ -5088,14 +5009,14 @@
     </w:p>
     <w:p>
       <w:pPr>
-        <w:pStyle w:val="Heading2"/>
-        <w:spacing w:line="360" w:lineRule="auto"/>
-        <w:rPr>
-          <w:rFonts w:ascii="Arial" w:hAnsi="Arial" w:cs="Arial"/>
-          <w:color w:val="000000" w:themeColor="text1"/>
-        </w:rPr>
-      </w:pPr>
-      <w:bookmarkStart w:id="21" w:name="_Toc455415249"/>
+        <w:pStyle w:val="berschrift2"/>
+        <w:spacing w:line="360" w:lineRule="auto"/>
+        <w:rPr>
+          <w:rFonts w:ascii="Arial" w:hAnsi="Arial" w:cs="Arial"/>
+          <w:color w:val="000000" w:themeColor="text1"/>
+        </w:rPr>
+      </w:pPr>
+      <w:bookmarkStart w:id="21" w:name="_Toc455682075"/>
       <w:r>
         <w:rPr>
           <w:rFonts w:ascii="Arial" w:hAnsi="Arial" w:cs="Arial"/>
@@ -5134,14 +5055,14 @@
     </w:p>
     <w:p>
       <w:pPr>
-        <w:pStyle w:val="Heading2"/>
-        <w:spacing w:line="360" w:lineRule="auto"/>
-        <w:rPr>
-          <w:rFonts w:ascii="Arial" w:hAnsi="Arial" w:cs="Arial"/>
-          <w:color w:val="000000" w:themeColor="text1"/>
-        </w:rPr>
-      </w:pPr>
-      <w:bookmarkStart w:id="22" w:name="_Toc455415250"/>
+        <w:pStyle w:val="berschrift2"/>
+        <w:spacing w:line="360" w:lineRule="auto"/>
+        <w:rPr>
+          <w:rFonts w:ascii="Arial" w:hAnsi="Arial" w:cs="Arial"/>
+          <w:color w:val="000000" w:themeColor="text1"/>
+        </w:rPr>
+      </w:pPr>
+      <w:bookmarkStart w:id="22" w:name="_Toc455682076"/>
       <w:r>
         <w:rPr>
           <w:rFonts w:ascii="Arial" w:hAnsi="Arial" w:cs="Arial"/>
@@ -5177,7 +5098,6 @@
           <w:szCs w:val="32"/>
         </w:rPr>
       </w:pPr>
-      <w:bookmarkStart w:id="23" w:name="_Toc455415251"/>
       <w:r>
         <w:rPr>
           <w:rFonts w:ascii="Arial" w:hAnsi="Arial" w:cs="Arial"/>
@@ -5188,13 +5108,14 @@
     </w:p>
     <w:p>
       <w:pPr>
-        <w:pStyle w:val="Heading1"/>
-        <w:spacing w:line="360" w:lineRule="auto"/>
-        <w:rPr>
-          <w:rFonts w:ascii="Arial" w:hAnsi="Arial" w:cs="Arial"/>
-          <w:color w:val="000000" w:themeColor="text1"/>
-        </w:rPr>
-      </w:pPr>
+        <w:pStyle w:val="berschrift1"/>
+        <w:spacing w:line="360" w:lineRule="auto"/>
+        <w:rPr>
+          <w:rFonts w:ascii="Arial" w:hAnsi="Arial" w:cs="Arial"/>
+          <w:color w:val="000000" w:themeColor="text1"/>
+        </w:rPr>
+      </w:pPr>
+      <w:bookmarkStart w:id="23" w:name="_Toc455682077"/>
       <w:r>
         <w:rPr>
           <w:rFonts w:ascii="Arial" w:hAnsi="Arial" w:cs="Arial"/>
@@ -5207,6 +5128,7 @@
     </w:p>
     <w:p>
       <w:pPr>
+        <w:spacing w:line="360" w:lineRule="auto"/>
         <w:rPr>
           <w:rFonts w:ascii="Arial" w:hAnsi="Arial" w:cs="Arial"/>
           <w:sz w:val="24"/>
@@ -5232,12 +5154,14 @@
     </w:p>
     <w:p>
       <w:pPr>
-        <w:pStyle w:val="Heading2"/>
-        <w:rPr>
-          <w:rFonts w:ascii="Arial" w:hAnsi="Arial" w:cs="Arial"/>
-          <w:color w:val="000000" w:themeColor="text1"/>
-        </w:rPr>
-      </w:pPr>
+        <w:pStyle w:val="berschrift2"/>
+        <w:spacing w:line="360" w:lineRule="auto"/>
+        <w:rPr>
+          <w:rFonts w:ascii="Arial" w:hAnsi="Arial" w:cs="Arial"/>
+          <w:color w:val="000000" w:themeColor="text1"/>
+        </w:rPr>
+      </w:pPr>
+      <w:bookmarkStart w:id="24" w:name="_Toc455682078"/>
       <w:r>
         <w:rPr>
           <w:rFonts w:ascii="Arial" w:hAnsi="Arial" w:cs="Arial"/>
@@ -5245,9 +5169,11 @@
         </w:rPr>
         <w:t>6.1 GUI</w:t>
       </w:r>
-    </w:p>
-    <w:p>
-      <w:pPr>
+      <w:bookmarkEnd w:id="24"/>
+    </w:p>
+    <w:p>
+      <w:pPr>
+        <w:spacing w:line="360" w:lineRule="auto"/>
         <w:rPr>
           <w:rFonts w:ascii="Arial" w:hAnsi="Arial" w:cs="Arial"/>
           <w:sz w:val="24"/>
@@ -5265,12 +5191,14 @@
     </w:p>
     <w:p>
       <w:pPr>
-        <w:pStyle w:val="Heading2"/>
-        <w:rPr>
-          <w:rFonts w:ascii="Arial" w:hAnsi="Arial" w:cs="Arial"/>
-          <w:color w:val="000000" w:themeColor="text1"/>
-        </w:rPr>
-      </w:pPr>
+        <w:pStyle w:val="berschrift2"/>
+        <w:spacing w:line="360" w:lineRule="auto"/>
+        <w:rPr>
+          <w:rFonts w:ascii="Arial" w:hAnsi="Arial" w:cs="Arial"/>
+          <w:color w:val="000000" w:themeColor="text1"/>
+        </w:rPr>
+      </w:pPr>
+      <w:bookmarkStart w:id="25" w:name="_Toc455682079"/>
       <w:r>
         <w:rPr>
           <w:rFonts w:ascii="Arial" w:hAnsi="Arial" w:cs="Arial"/>
@@ -5299,9 +5227,11 @@
         </w:rPr>
         <w:t>GUI</w:t>
       </w:r>
-    </w:p>
-    <w:p>
-      <w:pPr>
+      <w:bookmarkEnd w:id="25"/>
+    </w:p>
+    <w:p>
+      <w:pPr>
+        <w:spacing w:line="360" w:lineRule="auto"/>
         <w:rPr>
           <w:rFonts w:ascii="Arial" w:hAnsi="Arial" w:cs="Arial"/>
           <w:sz w:val="24"/>
@@ -5334,7 +5264,6 @@
           <w:szCs w:val="32"/>
         </w:rPr>
       </w:pPr>
-      <w:bookmarkStart w:id="24" w:name="_Toc455415252"/>
       <w:r>
         <w:rPr>
           <w:rFonts w:ascii="Arial" w:hAnsi="Arial" w:cs="Arial"/>
@@ -5345,13 +5274,14 @@
     </w:p>
     <w:p>
       <w:pPr>
-        <w:pStyle w:val="Heading1"/>
-        <w:spacing w:line="360" w:lineRule="auto"/>
-        <w:rPr>
-          <w:rFonts w:ascii="Arial" w:hAnsi="Arial" w:cs="Arial"/>
-          <w:color w:val="000000" w:themeColor="text1"/>
-        </w:rPr>
-      </w:pPr>
+        <w:pStyle w:val="berschrift1"/>
+        <w:spacing w:line="360" w:lineRule="auto"/>
+        <w:rPr>
+          <w:rFonts w:ascii="Arial" w:hAnsi="Arial" w:cs="Arial"/>
+          <w:color w:val="000000" w:themeColor="text1"/>
+        </w:rPr>
+      </w:pPr>
+      <w:bookmarkStart w:id="26" w:name="_Toc455682080"/>
       <w:r>
         <w:rPr>
           <w:rFonts w:ascii="Arial" w:hAnsi="Arial" w:cs="Arial"/>
@@ -5360,10 +5290,11 @@
         <w:lastRenderedPageBreak/>
         <w:t>7 Qualitäts-Zielbestimmung</w:t>
       </w:r>
-      <w:bookmarkEnd w:id="24"/>
-    </w:p>
-    <w:p>
-      <w:pPr>
+      <w:bookmarkEnd w:id="26"/>
+    </w:p>
+    <w:p>
+      <w:pPr>
+        <w:spacing w:line="360" w:lineRule="auto"/>
         <w:rPr>
           <w:rFonts w:ascii="Arial" w:hAnsi="Arial" w:cs="Arial"/>
           <w:sz w:val="24"/>
@@ -5389,7 +5320,7 @@
     </w:p>
     <w:tbl>
       <w:tblPr>
-        <w:tblStyle w:val="TableGrid"/>
+        <w:tblStyle w:val="Tabellenraster"/>
         <w:tblW w:w="0" w:type="auto"/>
         <w:tblLook w:val="04A0" w:firstRow="1" w:lastRow="0" w:firstColumn="1" w:lastColumn="0" w:noHBand="0" w:noVBand="1"/>
       </w:tblPr>
@@ -5748,9 +5679,6 @@
           <w:szCs w:val="32"/>
         </w:rPr>
       </w:pPr>
-      <w:bookmarkStart w:id="25" w:name="_Toc455415253"/>
-      <w:bookmarkStart w:id="26" w:name="_GoBack"/>
-      <w:bookmarkEnd w:id="26"/>
       <w:r>
         <w:rPr>
           <w:rFonts w:ascii="Arial" w:hAnsi="Arial" w:cs="Arial"/>
@@ -5761,13 +5689,14 @@
     </w:p>
     <w:p>
       <w:pPr>
-        <w:pStyle w:val="Heading1"/>
-        <w:spacing w:line="360" w:lineRule="auto"/>
-        <w:rPr>
-          <w:rFonts w:ascii="Arial" w:hAnsi="Arial" w:cs="Arial"/>
-          <w:color w:val="000000" w:themeColor="text1"/>
-        </w:rPr>
-      </w:pPr>
+        <w:pStyle w:val="berschrift1"/>
+        <w:spacing w:line="360" w:lineRule="auto"/>
+        <w:rPr>
+          <w:rFonts w:ascii="Arial" w:hAnsi="Arial" w:cs="Arial"/>
+          <w:color w:val="000000" w:themeColor="text1"/>
+        </w:rPr>
+      </w:pPr>
+      <w:bookmarkStart w:id="27" w:name="_Toc455682081"/>
       <w:r>
         <w:rPr>
           <w:rFonts w:ascii="Arial" w:hAnsi="Arial" w:cs="Arial"/>
@@ -5776,10 +5705,11 @@
         <w:lastRenderedPageBreak/>
         <w:t>8 Globale Testszenarien / Testfälle</w:t>
       </w:r>
-      <w:bookmarkEnd w:id="25"/>
-    </w:p>
-    <w:p>
-      <w:pPr>
+      <w:bookmarkEnd w:id="27"/>
+    </w:p>
+    <w:p>
+      <w:pPr>
+        <w:spacing w:line="360" w:lineRule="auto"/>
         <w:rPr>
           <w:rFonts w:ascii="Arial" w:hAnsi="Arial" w:cs="Arial"/>
           <w:sz w:val="24"/>
@@ -5797,6 +5727,7 @@
     </w:p>
     <w:p>
       <w:pPr>
+        <w:spacing w:line="360" w:lineRule="auto"/>
         <w:rPr>
           <w:rFonts w:ascii="Arial" w:hAnsi="Arial" w:cs="Arial"/>
           <w:b/>
@@ -5825,6 +5756,7 @@
     </w:p>
     <w:p>
       <w:pPr>
+        <w:spacing w:line="360" w:lineRule="auto"/>
         <w:ind w:left="708"/>
         <w:rPr>
           <w:rFonts w:ascii="Arial" w:hAnsi="Arial" w:cs="Arial"/>
@@ -5843,6 +5775,7 @@
     </w:p>
     <w:p>
       <w:pPr>
+        <w:spacing w:line="360" w:lineRule="auto"/>
         <w:rPr>
           <w:rFonts w:ascii="Arial" w:hAnsi="Arial" w:cs="Arial"/>
           <w:b/>
@@ -5862,6 +5795,7 @@
     </w:p>
     <w:p>
       <w:pPr>
+        <w:spacing w:line="360" w:lineRule="auto"/>
         <w:ind w:left="708"/>
         <w:rPr>
           <w:rFonts w:ascii="Arial" w:hAnsi="Arial" w:cs="Arial"/>
@@ -5887,7 +5821,6 @@
           <w:szCs w:val="32"/>
         </w:rPr>
       </w:pPr>
-      <w:bookmarkStart w:id="27" w:name="_Toc455415254"/>
       <w:r>
         <w:rPr>
           <w:rFonts w:ascii="Arial" w:hAnsi="Arial" w:cs="Arial"/>
@@ -5898,12 +5831,13 @@
     </w:p>
     <w:p>
       <w:pPr>
-        <w:pStyle w:val="Heading1"/>
-        <w:spacing w:line="360" w:lineRule="auto"/>
-        <w:rPr>
-          <w:rFonts w:ascii="Arial" w:hAnsi="Arial" w:cs="Arial"/>
-        </w:rPr>
-      </w:pPr>
+        <w:pStyle w:val="berschrift1"/>
+        <w:spacing w:line="360" w:lineRule="auto"/>
+        <w:rPr>
+          <w:rFonts w:ascii="Arial" w:hAnsi="Arial" w:cs="Arial"/>
+        </w:rPr>
+      </w:pPr>
+      <w:bookmarkStart w:id="28" w:name="_Toc455682082"/>
       <w:r>
         <w:rPr>
           <w:rFonts w:ascii="Arial" w:hAnsi="Arial" w:cs="Arial"/>
@@ -5912,18 +5846,18 @@
         <w:lastRenderedPageBreak/>
         <w:t>9 Entwicklungsumgebung</w:t>
       </w:r>
-      <w:bookmarkEnd w:id="27"/>
-    </w:p>
-    <w:p>
-      <w:pPr>
-        <w:pStyle w:val="Heading2"/>
-        <w:spacing w:line="360" w:lineRule="auto"/>
-        <w:rPr>
-          <w:rFonts w:ascii="Arial" w:hAnsi="Arial" w:cs="Arial"/>
-          <w:color w:val="000000" w:themeColor="text1"/>
-        </w:rPr>
-      </w:pPr>
-      <w:bookmarkStart w:id="28" w:name="_Toc455415255"/>
+      <w:bookmarkEnd w:id="28"/>
+    </w:p>
+    <w:p>
+      <w:pPr>
+        <w:pStyle w:val="berschrift2"/>
+        <w:spacing w:line="360" w:lineRule="auto"/>
+        <w:rPr>
+          <w:rFonts w:ascii="Arial" w:hAnsi="Arial" w:cs="Arial"/>
+          <w:color w:val="000000" w:themeColor="text1"/>
+        </w:rPr>
+      </w:pPr>
+      <w:bookmarkStart w:id="29" w:name="_Toc455682083"/>
       <w:r>
         <w:rPr>
           <w:rFonts w:ascii="Arial" w:hAnsi="Arial" w:cs="Arial"/>
@@ -5931,10 +5865,11 @@
         </w:rPr>
         <w:t>9.1 Software</w:t>
       </w:r>
-      <w:bookmarkEnd w:id="28"/>
-    </w:p>
-    <w:p>
-      <w:pPr>
+      <w:bookmarkEnd w:id="29"/>
+    </w:p>
+    <w:p>
+      <w:pPr>
+        <w:spacing w:line="360" w:lineRule="auto"/>
         <w:rPr>
           <w:rFonts w:ascii="Arial" w:hAnsi="Arial" w:cs="Arial"/>
           <w:sz w:val="24"/>
@@ -5960,14 +5895,14 @@
     </w:p>
     <w:p>
       <w:pPr>
-        <w:pStyle w:val="Heading2"/>
-        <w:spacing w:line="360" w:lineRule="auto"/>
-        <w:rPr>
-          <w:rFonts w:ascii="Arial" w:hAnsi="Arial" w:cs="Arial"/>
-          <w:color w:val="000000" w:themeColor="text1"/>
-        </w:rPr>
-      </w:pPr>
-      <w:bookmarkStart w:id="29" w:name="_Toc455415256"/>
+        <w:pStyle w:val="berschrift2"/>
+        <w:spacing w:line="360" w:lineRule="auto"/>
+        <w:rPr>
+          <w:rFonts w:ascii="Arial" w:hAnsi="Arial" w:cs="Arial"/>
+          <w:color w:val="000000" w:themeColor="text1"/>
+        </w:rPr>
+      </w:pPr>
+      <w:bookmarkStart w:id="30" w:name="_Toc455682084"/>
       <w:r>
         <w:rPr>
           <w:rFonts w:ascii="Arial" w:hAnsi="Arial" w:cs="Arial"/>
@@ -5975,10 +5910,11 @@
         </w:rPr>
         <w:t>9.2 Hardware</w:t>
       </w:r>
-      <w:bookmarkEnd w:id="29"/>
-    </w:p>
-    <w:p>
-      <w:pPr>
+      <w:bookmarkEnd w:id="30"/>
+    </w:p>
+    <w:p>
+      <w:pPr>
+        <w:spacing w:line="360" w:lineRule="auto"/>
         <w:rPr>
           <w:rFonts w:ascii="Arial" w:hAnsi="Arial" w:cs="Arial"/>
           <w:sz w:val="24"/>
@@ -5996,14 +5932,14 @@
     </w:p>
     <w:p>
       <w:pPr>
-        <w:pStyle w:val="Heading2"/>
-        <w:spacing w:line="360" w:lineRule="auto"/>
-        <w:rPr>
-          <w:rFonts w:ascii="Arial" w:hAnsi="Arial" w:cs="Arial"/>
-          <w:color w:val="000000" w:themeColor="text1"/>
-        </w:rPr>
-      </w:pPr>
-      <w:bookmarkStart w:id="30" w:name="_Toc455415257"/>
+        <w:pStyle w:val="berschrift2"/>
+        <w:spacing w:line="360" w:lineRule="auto"/>
+        <w:rPr>
+          <w:rFonts w:ascii="Arial" w:hAnsi="Arial" w:cs="Arial"/>
+          <w:color w:val="000000" w:themeColor="text1"/>
+        </w:rPr>
+      </w:pPr>
+      <w:bookmarkStart w:id="31" w:name="_Toc455682085"/>
       <w:r>
         <w:rPr>
           <w:rFonts w:ascii="Arial" w:hAnsi="Arial" w:cs="Arial"/>
@@ -6011,10 +5947,11 @@
         </w:rPr>
         <w:t>9.3 Orgware</w:t>
       </w:r>
-      <w:bookmarkEnd w:id="30"/>
-    </w:p>
-    <w:p>
-      <w:pPr>
+      <w:bookmarkEnd w:id="31"/>
+    </w:p>
+    <w:p>
+      <w:pPr>
+        <w:spacing w:line="360" w:lineRule="auto"/>
         <w:rPr>
           <w:rFonts w:ascii="Arial" w:hAnsi="Arial" w:cs="Arial"/>
           <w:sz w:val="24"/>
@@ -6039,7 +5976,6 @@
           <w:szCs w:val="32"/>
         </w:rPr>
       </w:pPr>
-      <w:bookmarkStart w:id="31" w:name="_Toc455415258"/>
       <w:r>
         <w:rPr>
           <w:rFonts w:ascii="Arial" w:hAnsi="Arial" w:cs="Arial"/>
@@ -6047,16 +5983,19 @@
         </w:rPr>
         <w:br w:type="page"/>
       </w:r>
-    </w:p>
-    <w:p>
-      <w:pPr>
-        <w:pStyle w:val="Heading1"/>
-        <w:spacing w:line="360" w:lineRule="auto"/>
-        <w:rPr>
-          <w:rFonts w:ascii="Arial" w:hAnsi="Arial" w:cs="Arial"/>
-          <w:color w:val="000000" w:themeColor="text1"/>
-        </w:rPr>
-      </w:pPr>
+      <w:bookmarkStart w:id="32" w:name="_GoBack"/>
+      <w:bookmarkEnd w:id="32"/>
+    </w:p>
+    <w:p>
+      <w:pPr>
+        <w:pStyle w:val="berschrift1"/>
+        <w:spacing w:line="360" w:lineRule="auto"/>
+        <w:rPr>
+          <w:rFonts w:ascii="Arial" w:hAnsi="Arial" w:cs="Arial"/>
+          <w:color w:val="000000" w:themeColor="text1"/>
+        </w:rPr>
+      </w:pPr>
+      <w:bookmarkStart w:id="33" w:name="_Toc455682086"/>
       <w:r>
         <w:rPr>
           <w:rFonts w:ascii="Arial" w:hAnsi="Arial" w:cs="Arial"/>
@@ -6065,11 +6004,11 @@
         <w:lastRenderedPageBreak/>
         <w:t>10 Glossar</w:t>
       </w:r>
-      <w:bookmarkEnd w:id="31"/>
+      <w:bookmarkEnd w:id="33"/>
     </w:p>
     <w:tbl>
       <w:tblPr>
-        <w:tblStyle w:val="TableGrid"/>
+        <w:tblStyle w:val="Tabellenraster"/>
         <w:tblW w:w="0" w:type="auto"/>
         <w:tblLook w:val="04A0" w:firstRow="1" w:lastRow="0" w:firstColumn="1" w:lastColumn="0" w:noHBand="0" w:noVBand="1"/>
       </w:tblPr>
@@ -6973,7 +6912,7 @@
         <w:sdtContent>
           <w:p>
             <w:pPr>
-              <w:pStyle w:val="Footer"/>
+              <w:pStyle w:val="Fuzeile"/>
               <w:jc w:val="right"/>
               <w:rPr>
                 <w:rFonts w:ascii="Arial" w:hAnsi="Arial" w:cs="Arial"/>
@@ -7022,7 +6961,7 @@
                 <w:noProof/>
                 <w:color w:val="000000" w:themeColor="text1"/>
               </w:rPr>
-              <w:t>12</w:t>
+              <w:t>2</w:t>
             </w:r>
             <w:r>
               <w:rPr>
@@ -7095,7 +7034,7 @@
   </w:sdt>
   <w:p>
     <w:pPr>
-      <w:pStyle w:val="Footer"/>
+      <w:pStyle w:val="Fuzeile"/>
     </w:pPr>
   </w:p>
 </w:ftr>
@@ -7130,7 +7069,7 @@
 <w:hdr xmlns:wpc="http://schemas.microsoft.com/office/word/2010/wordprocessingCanvas" xmlns:cx="http://schemas.microsoft.com/office/drawing/2014/chartex" xmlns:cx1="http://schemas.microsoft.com/office/drawing/2015/9/8/chartex" xmlns:cx2="http://schemas.microsoft.com/office/drawing/2015/10/21/chartex" xmlns:mc="http://schemas.openxmlformats.org/markup-compatibility/2006" xmlns:o="urn:schemas-microsoft-com:office:office" xmlns:r="http://schemas.openxmlformats.org/officeDocument/2006/relationships" xmlns:m="http://schemas.openxmlformats.org/officeDocument/2006/math" xmlns:v="urn:schemas-microsoft-com:vml" xmlns:wp14="http://schemas.microsoft.com/office/word/2010/wordprocessingDrawing" xmlns:wp="http://schemas.openxmlformats.org/drawingml/2006/wordprocessingDrawing" xmlns:w10="urn:schemas-microsoft-com:office:word" xmlns:w="http://schemas.openxmlformats.org/wordprocessingml/2006/main" xmlns:w14="http://schemas.microsoft.com/office/word/2010/wordml" xmlns:w15="http://schemas.microsoft.com/office/word/2012/wordml" xmlns:w16se="http://schemas.microsoft.com/office/word/2015/wordml/symex" xmlns:wpg="http://schemas.microsoft.com/office/word/2010/wordprocessingGroup" xmlns:wpi="http://schemas.microsoft.com/office/word/2010/wordprocessingInk" xmlns:wne="http://schemas.microsoft.com/office/word/2006/wordml" xmlns:wps="http://schemas.microsoft.com/office/word/2010/wordprocessingShape" mc:Ignorable="w14 w15 w16se wp14">
   <w:p>
     <w:pPr>
-      <w:pStyle w:val="Header"/>
+      <w:pStyle w:val="Kopfzeile"/>
     </w:pPr>
     <w:r>
       <w:t>Anforderungsheft – Portable P2P-Anwendung</w:t>
@@ -8251,15 +8190,15 @@
     <w:lsdException w:name="List Table 7 Colorful Accent 6" w:uiPriority="52"/>
     <w:lsdException w:name="Mention" w:semiHidden="1" w:unhideWhenUsed="1"/>
   </w:latentStyles>
-  <w:style w:type="paragraph" w:default="1" w:styleId="Normal">
+  <w:style w:type="paragraph" w:default="1" w:styleId="Standard">
     <w:name w:val="Normal"/>
     <w:qFormat/>
   </w:style>
-  <w:style w:type="paragraph" w:styleId="Heading1">
+  <w:style w:type="paragraph" w:styleId="berschrift1">
     <w:name w:val="heading 1"/>
-    <w:basedOn w:val="Normal"/>
-    <w:next w:val="Normal"/>
-    <w:link w:val="Heading1Char"/>
+    <w:basedOn w:val="Standard"/>
+    <w:next w:val="Standard"/>
+    <w:link w:val="berschrift1Zchn"/>
     <w:uiPriority w:val="9"/>
     <w:qFormat/>
     <w:rsid w:val="00DE390B"/>
@@ -8276,11 +8215,11 @@
       <w:szCs w:val="32"/>
     </w:rPr>
   </w:style>
-  <w:style w:type="paragraph" w:styleId="Heading2">
+  <w:style w:type="paragraph" w:styleId="berschrift2">
     <w:name w:val="heading 2"/>
-    <w:basedOn w:val="Normal"/>
-    <w:next w:val="Normal"/>
-    <w:link w:val="Heading2Char"/>
+    <w:basedOn w:val="Standard"/>
+    <w:next w:val="Standard"/>
+    <w:link w:val="berschrift2Zchn"/>
     <w:uiPriority w:val="9"/>
     <w:unhideWhenUsed/>
     <w:qFormat/>
@@ -8298,13 +8237,13 @@
       <w:szCs w:val="26"/>
     </w:rPr>
   </w:style>
-  <w:style w:type="character" w:default="1" w:styleId="DefaultParagraphFont">
+  <w:style w:type="character" w:default="1" w:styleId="Absatz-Standardschriftart">
     <w:name w:val="Default Paragraph Font"/>
     <w:uiPriority w:val="1"/>
     <w:semiHidden/>
     <w:unhideWhenUsed/>
   </w:style>
-  <w:style w:type="table" w:default="1" w:styleId="TableNormal">
+  <w:style w:type="table" w:default="1" w:styleId="NormaleTabelle">
     <w:name w:val="Normal Table"/>
     <w:uiPriority w:val="99"/>
     <w:semiHidden/>
@@ -8319,15 +8258,15 @@
       </w:tblCellMar>
     </w:tblPr>
   </w:style>
-  <w:style w:type="numbering" w:default="1" w:styleId="NoList">
+  <w:style w:type="numbering" w:default="1" w:styleId="KeineListe">
     <w:name w:val="No List"/>
     <w:uiPriority w:val="99"/>
     <w:semiHidden/>
     <w:unhideWhenUsed/>
   </w:style>
-  <w:style w:type="table" w:styleId="TableGrid">
+  <w:style w:type="table" w:styleId="Tabellenraster">
     <w:name w:val="Table Grid"/>
-    <w:basedOn w:val="TableNormal"/>
+    <w:basedOn w:val="NormaleTabelle"/>
     <w:uiPriority w:val="39"/>
     <w:rsid w:val="005249B9"/>
     <w:pPr>
@@ -8344,10 +8283,10 @@
       </w:tblBorders>
     </w:tblPr>
   </w:style>
-  <w:style w:type="paragraph" w:styleId="Header">
+  <w:style w:type="paragraph" w:styleId="Kopfzeile">
     <w:name w:val="header"/>
-    <w:basedOn w:val="Normal"/>
-    <w:link w:val="HeaderChar"/>
+    <w:basedOn w:val="Standard"/>
+    <w:link w:val="KopfzeileZchn"/>
     <w:uiPriority w:val="99"/>
     <w:unhideWhenUsed/>
     <w:rsid w:val="00E72339"/>
@@ -8359,17 +8298,17 @@
       <w:spacing w:after="0" w:line="240" w:lineRule="auto"/>
     </w:pPr>
   </w:style>
-  <w:style w:type="character" w:customStyle="1" w:styleId="HeaderChar">
-    <w:name w:val="Header Char"/>
-    <w:basedOn w:val="DefaultParagraphFont"/>
-    <w:link w:val="Header"/>
+  <w:style w:type="character" w:customStyle="1" w:styleId="KopfzeileZchn">
+    <w:name w:val="Kopfzeile Zchn"/>
+    <w:basedOn w:val="Absatz-Standardschriftart"/>
+    <w:link w:val="Kopfzeile"/>
     <w:uiPriority w:val="99"/>
     <w:rsid w:val="00E72339"/>
   </w:style>
-  <w:style w:type="paragraph" w:styleId="Footer">
+  <w:style w:type="paragraph" w:styleId="Fuzeile">
     <w:name w:val="footer"/>
-    <w:basedOn w:val="Normal"/>
-    <w:link w:val="FooterChar"/>
+    <w:basedOn w:val="Standard"/>
+    <w:link w:val="FuzeileZchn"/>
     <w:uiPriority w:val="99"/>
     <w:unhideWhenUsed/>
     <w:rsid w:val="00E72339"/>
@@ -8381,17 +8320,17 @@
       <w:spacing w:after="0" w:line="240" w:lineRule="auto"/>
     </w:pPr>
   </w:style>
-  <w:style w:type="character" w:customStyle="1" w:styleId="FooterChar">
-    <w:name w:val="Footer Char"/>
-    <w:basedOn w:val="DefaultParagraphFont"/>
-    <w:link w:val="Footer"/>
+  <w:style w:type="character" w:customStyle="1" w:styleId="FuzeileZchn">
+    <w:name w:val="Fußzeile Zchn"/>
+    <w:basedOn w:val="Absatz-Standardschriftart"/>
+    <w:link w:val="Fuzeile"/>
     <w:uiPriority w:val="99"/>
     <w:rsid w:val="00E72339"/>
   </w:style>
-  <w:style w:type="character" w:customStyle="1" w:styleId="Heading1Char">
-    <w:name w:val="Heading 1 Char"/>
-    <w:basedOn w:val="DefaultParagraphFont"/>
-    <w:link w:val="Heading1"/>
+  <w:style w:type="character" w:customStyle="1" w:styleId="berschrift1Zchn">
+    <w:name w:val="Überschrift 1 Zchn"/>
+    <w:basedOn w:val="Absatz-Standardschriftart"/>
+    <w:link w:val="berschrift1"/>
     <w:uiPriority w:val="9"/>
     <w:rsid w:val="00DE390B"/>
     <w:rPr>
@@ -8401,10 +8340,10 @@
       <w:szCs w:val="32"/>
     </w:rPr>
   </w:style>
-  <w:style w:type="paragraph" w:styleId="TOCHeading">
+  <w:style w:type="paragraph" w:styleId="Inhaltsverzeichnisberschrift">
     <w:name w:val="TOC Heading"/>
-    <w:basedOn w:val="Heading1"/>
-    <w:next w:val="Normal"/>
+    <w:basedOn w:val="berschrift1"/>
+    <w:next w:val="Standard"/>
     <w:uiPriority w:val="39"/>
     <w:unhideWhenUsed/>
     <w:qFormat/>
@@ -8416,11 +8355,11 @@
       <w:lang w:eastAsia="de-DE"/>
     </w:rPr>
   </w:style>
-  <w:style w:type="paragraph" w:styleId="Title">
+  <w:style w:type="paragraph" w:styleId="Titel">
     <w:name w:val="Title"/>
-    <w:basedOn w:val="Normal"/>
-    <w:next w:val="Normal"/>
-    <w:link w:val="TitleChar"/>
+    <w:basedOn w:val="Standard"/>
+    <w:next w:val="Standard"/>
+    <w:link w:val="TitelZchn"/>
     <w:uiPriority w:val="10"/>
     <w:qFormat/>
     <w:rsid w:val="00DE390B"/>
@@ -8436,10 +8375,10 @@
       <w:szCs w:val="56"/>
     </w:rPr>
   </w:style>
-  <w:style w:type="character" w:customStyle="1" w:styleId="TitleChar">
-    <w:name w:val="Title Char"/>
-    <w:basedOn w:val="DefaultParagraphFont"/>
-    <w:link w:val="Title"/>
+  <w:style w:type="character" w:customStyle="1" w:styleId="TitelZchn">
+    <w:name w:val="Titel Zchn"/>
+    <w:basedOn w:val="Absatz-Standardschriftart"/>
+    <w:link w:val="Titel"/>
     <w:uiPriority w:val="10"/>
     <w:rsid w:val="00DE390B"/>
     <w:rPr>
@@ -8450,9 +8389,9 @@
       <w:szCs w:val="56"/>
     </w:rPr>
   </w:style>
-  <w:style w:type="paragraph" w:styleId="ListParagraph">
+  <w:style w:type="paragraph" w:styleId="Listenabsatz">
     <w:name w:val="List Paragraph"/>
-    <w:basedOn w:val="Normal"/>
+    <w:basedOn w:val="Standard"/>
     <w:uiPriority w:val="34"/>
     <w:qFormat/>
     <w:rsid w:val="00DE390B"/>
@@ -8461,10 +8400,10 @@
       <w:contextualSpacing/>
     </w:pPr>
   </w:style>
-  <w:style w:type="character" w:customStyle="1" w:styleId="Heading2Char">
-    <w:name w:val="Heading 2 Char"/>
-    <w:basedOn w:val="DefaultParagraphFont"/>
-    <w:link w:val="Heading2"/>
+  <w:style w:type="character" w:customStyle="1" w:styleId="berschrift2Zchn">
+    <w:name w:val="Überschrift 2 Zchn"/>
+    <w:basedOn w:val="Absatz-Standardschriftart"/>
+    <w:link w:val="berschrift2"/>
     <w:uiPriority w:val="9"/>
     <w:rsid w:val="00DE390B"/>
     <w:rPr>
@@ -8474,10 +8413,10 @@
       <w:szCs w:val="26"/>
     </w:rPr>
   </w:style>
-  <w:style w:type="paragraph" w:styleId="TOC2">
+  <w:style w:type="paragraph" w:styleId="Verzeichnis2">
     <w:name w:val="toc 2"/>
-    <w:basedOn w:val="Normal"/>
-    <w:next w:val="Normal"/>
+    <w:basedOn w:val="Standard"/>
+    <w:next w:val="Standard"/>
     <w:autoRedefine/>
     <w:uiPriority w:val="39"/>
     <w:unhideWhenUsed/>
@@ -8489,7 +8428,7 @@
   </w:style>
   <w:style w:type="character" w:styleId="Hyperlink">
     <w:name w:val="Hyperlink"/>
-    <w:basedOn w:val="DefaultParagraphFont"/>
+    <w:basedOn w:val="Absatz-Standardschriftart"/>
     <w:uiPriority w:val="99"/>
     <w:unhideWhenUsed/>
     <w:rsid w:val="00DE390B"/>
@@ -8498,11 +8437,11 @@
       <w:u w:val="single"/>
     </w:rPr>
   </w:style>
-  <w:style w:type="paragraph" w:styleId="Subtitle">
+  <w:style w:type="paragraph" w:styleId="Untertitel">
     <w:name w:val="Subtitle"/>
-    <w:basedOn w:val="Normal"/>
-    <w:next w:val="Normal"/>
-    <w:link w:val="SubtitleChar"/>
+    <w:basedOn w:val="Standard"/>
+    <w:next w:val="Standard"/>
+    <w:link w:val="UntertitelZchn"/>
     <w:uiPriority w:val="11"/>
     <w:qFormat/>
     <w:rsid w:val="00DE390B"/>
@@ -8517,10 +8456,10 @@
       <w:spacing w:val="15"/>
     </w:rPr>
   </w:style>
-  <w:style w:type="character" w:customStyle="1" w:styleId="SubtitleChar">
-    <w:name w:val="Subtitle Char"/>
-    <w:basedOn w:val="DefaultParagraphFont"/>
-    <w:link w:val="Subtitle"/>
+  <w:style w:type="character" w:customStyle="1" w:styleId="UntertitelZchn">
+    <w:name w:val="Untertitel Zchn"/>
+    <w:basedOn w:val="Absatz-Standardschriftart"/>
+    <w:link w:val="Untertitel"/>
     <w:uiPriority w:val="11"/>
     <w:rsid w:val="00DE390B"/>
     <w:rPr>
@@ -8529,10 +8468,10 @@
       <w:spacing w:val="15"/>
     </w:rPr>
   </w:style>
-  <w:style w:type="paragraph" w:styleId="TOC1">
+  <w:style w:type="paragraph" w:styleId="Verzeichnis1">
     <w:name w:val="toc 1"/>
-    <w:basedOn w:val="Normal"/>
-    <w:next w:val="Normal"/>
+    <w:basedOn w:val="Standard"/>
+    <w:next w:val="Standard"/>
     <w:autoRedefine/>
     <w:uiPriority w:val="39"/>
     <w:unhideWhenUsed/>
@@ -8541,10 +8480,10 @@
       <w:spacing w:after="100"/>
     </w:pPr>
   </w:style>
-  <w:style w:type="paragraph" w:styleId="Caption">
+  <w:style w:type="paragraph" w:styleId="Beschriftung">
     <w:name w:val="caption"/>
-    <w:basedOn w:val="Normal"/>
-    <w:next w:val="Normal"/>
+    <w:basedOn w:val="Standard"/>
+    <w:next w:val="Standard"/>
     <w:uiPriority w:val="35"/>
     <w:unhideWhenUsed/>
     <w:qFormat/>
@@ -8560,10 +8499,10 @@
       <w:szCs w:val="18"/>
     </w:rPr>
   </w:style>
-  <w:style w:type="paragraph" w:styleId="TableofFigures">
+  <w:style w:type="paragraph" w:styleId="Abbildungsverzeichnis">
     <w:name w:val="table of figures"/>
-    <w:basedOn w:val="Normal"/>
-    <w:next w:val="Normal"/>
+    <w:basedOn w:val="Standard"/>
+    <w:next w:val="Standard"/>
     <w:uiPriority w:val="99"/>
     <w:unhideWhenUsed/>
     <w:rsid w:val="003F6FB5"/>
@@ -8840,7 +8779,7 @@
 </file>
 
 <file path=customXml/itemProps1.xml><?xml version="1.0" encoding="utf-8"?>
-<ds:datastoreItem xmlns:ds="http://schemas.openxmlformats.org/officeDocument/2006/customXml" ds:itemID="{89094491-EE23-4492-B24D-1FDA2E3DE7DB}">
+<ds:datastoreItem xmlns:ds="http://schemas.openxmlformats.org/officeDocument/2006/customXml" ds:itemID="{B2ADB89C-BF5D-4A83-96E1-62BD5A275C48}">
   <ds:schemaRefs>
     <ds:schemaRef ds:uri="http://schemas.openxmlformats.org/officeDocument/2006/bibliography"/>
   </ds:schemaRefs>

</xml_diff>

<commit_message>
Formatfehler behoben und neue Testfälle hinzugefügt
</commit_message>
<xml_diff>
--- a/Anforderungsheft.docx
+++ b/Anforderungsheft.docx
@@ -104,7 +104,7 @@
     </w:p>
     <w:tbl>
       <w:tblPr>
-        <w:tblStyle w:val="Tabellenraster"/>
+        <w:tblStyle w:val="TableGrid"/>
         <w:tblpPr w:leftFromText="141" w:rightFromText="141" w:vertAnchor="text" w:horzAnchor="margin" w:tblpY="1852"/>
         <w:tblW w:w="8784" w:type="dxa"/>
         <w:tblBorders>
@@ -467,7 +467,7 @@
       <w:sdtContent>
         <w:p>
           <w:pPr>
-            <w:pStyle w:val="Inhaltsverzeichnisberschrift"/>
+            <w:pStyle w:val="TOCHeading"/>
             <w:spacing w:line="360" w:lineRule="auto"/>
             <w:rPr>
               <w:rFonts w:ascii="Arial" w:hAnsi="Arial" w:cs="Arial"/>
@@ -491,7 +491,7 @@
         </w:p>
         <w:p>
           <w:pPr>
-            <w:pStyle w:val="Verzeichnis1"/>
+            <w:pStyle w:val="TOC1"/>
             <w:tabs>
               <w:tab w:val="right" w:pos="9062"/>
             </w:tabs>
@@ -580,7 +580,7 @@
         </w:p>
         <w:p>
           <w:pPr>
-            <w:pStyle w:val="Verzeichnis1"/>
+            <w:pStyle w:val="TOC1"/>
             <w:tabs>
               <w:tab w:val="right" w:pos="9062"/>
             </w:tabs>
@@ -651,7 +651,7 @@
         </w:p>
         <w:p>
           <w:pPr>
-            <w:pStyle w:val="Verzeichnis2"/>
+            <w:pStyle w:val="TOC2"/>
             <w:tabs>
               <w:tab w:val="right" w:pos="9062"/>
             </w:tabs>
@@ -722,7 +722,7 @@
         </w:p>
         <w:p>
           <w:pPr>
-            <w:pStyle w:val="Verzeichnis2"/>
+            <w:pStyle w:val="TOC2"/>
             <w:tabs>
               <w:tab w:val="right" w:pos="9062"/>
             </w:tabs>
@@ -793,7 +793,7 @@
         </w:p>
         <w:p>
           <w:pPr>
-            <w:pStyle w:val="Verzeichnis2"/>
+            <w:pStyle w:val="TOC2"/>
             <w:tabs>
               <w:tab w:val="right" w:pos="9062"/>
             </w:tabs>
@@ -864,7 +864,7 @@
         </w:p>
         <w:p>
           <w:pPr>
-            <w:pStyle w:val="Verzeichnis1"/>
+            <w:pStyle w:val="TOC1"/>
             <w:tabs>
               <w:tab w:val="right" w:pos="9062"/>
             </w:tabs>
@@ -935,7 +935,7 @@
         </w:p>
         <w:p>
           <w:pPr>
-            <w:pStyle w:val="Verzeichnis2"/>
+            <w:pStyle w:val="TOC2"/>
             <w:tabs>
               <w:tab w:val="right" w:pos="9062"/>
             </w:tabs>
@@ -1006,7 +1006,7 @@
         </w:p>
         <w:p>
           <w:pPr>
-            <w:pStyle w:val="Verzeichnis2"/>
+            <w:pStyle w:val="TOC2"/>
             <w:tabs>
               <w:tab w:val="right" w:pos="9062"/>
             </w:tabs>
@@ -1077,7 +1077,7 @@
         </w:p>
         <w:p>
           <w:pPr>
-            <w:pStyle w:val="Verzeichnis2"/>
+            <w:pStyle w:val="TOC2"/>
             <w:tabs>
               <w:tab w:val="right" w:pos="9062"/>
             </w:tabs>
@@ -1148,7 +1148,7 @@
         </w:p>
         <w:p>
           <w:pPr>
-            <w:pStyle w:val="Verzeichnis1"/>
+            <w:pStyle w:val="TOC1"/>
             <w:tabs>
               <w:tab w:val="right" w:pos="9062"/>
             </w:tabs>
@@ -1219,7 +1219,7 @@
         </w:p>
         <w:p>
           <w:pPr>
-            <w:pStyle w:val="Verzeichnis2"/>
+            <w:pStyle w:val="TOC2"/>
             <w:tabs>
               <w:tab w:val="right" w:pos="9062"/>
             </w:tabs>
@@ -1290,7 +1290,7 @@
         </w:p>
         <w:p>
           <w:pPr>
-            <w:pStyle w:val="Verzeichnis2"/>
+            <w:pStyle w:val="TOC2"/>
             <w:tabs>
               <w:tab w:val="right" w:pos="9062"/>
             </w:tabs>
@@ -1361,7 +1361,7 @@
         </w:p>
         <w:p>
           <w:pPr>
-            <w:pStyle w:val="Verzeichnis2"/>
+            <w:pStyle w:val="TOC2"/>
             <w:tabs>
               <w:tab w:val="right" w:pos="9062"/>
             </w:tabs>
@@ -1432,7 +1432,7 @@
         </w:p>
         <w:p>
           <w:pPr>
-            <w:pStyle w:val="Verzeichnis1"/>
+            <w:pStyle w:val="TOC1"/>
             <w:tabs>
               <w:tab w:val="right" w:pos="9062"/>
             </w:tabs>
@@ -1503,7 +1503,7 @@
         </w:p>
         <w:p>
           <w:pPr>
-            <w:pStyle w:val="Verzeichnis2"/>
+            <w:pStyle w:val="TOC2"/>
             <w:tabs>
               <w:tab w:val="right" w:pos="9062"/>
             </w:tabs>
@@ -1574,7 +1574,7 @@
         </w:p>
         <w:p>
           <w:pPr>
-            <w:pStyle w:val="Verzeichnis2"/>
+            <w:pStyle w:val="TOC2"/>
             <w:tabs>
               <w:tab w:val="right" w:pos="9062"/>
             </w:tabs>
@@ -1645,7 +1645,7 @@
         </w:p>
         <w:p>
           <w:pPr>
-            <w:pStyle w:val="Verzeichnis2"/>
+            <w:pStyle w:val="TOC2"/>
             <w:tabs>
               <w:tab w:val="right" w:pos="9062"/>
             </w:tabs>
@@ -1716,7 +1716,7 @@
         </w:p>
         <w:p>
           <w:pPr>
-            <w:pStyle w:val="Verzeichnis2"/>
+            <w:pStyle w:val="TOC2"/>
             <w:tabs>
               <w:tab w:val="right" w:pos="9062"/>
             </w:tabs>
@@ -1787,7 +1787,7 @@
         </w:p>
         <w:p>
           <w:pPr>
-            <w:pStyle w:val="Verzeichnis1"/>
+            <w:pStyle w:val="TOC1"/>
             <w:tabs>
               <w:tab w:val="right" w:pos="9062"/>
             </w:tabs>
@@ -1858,7 +1858,7 @@
         </w:p>
         <w:p>
           <w:pPr>
-            <w:pStyle w:val="Verzeichnis2"/>
+            <w:pStyle w:val="TOC2"/>
             <w:tabs>
               <w:tab w:val="right" w:pos="9062"/>
             </w:tabs>
@@ -1929,7 +1929,7 @@
         </w:p>
         <w:p>
           <w:pPr>
-            <w:pStyle w:val="Verzeichnis2"/>
+            <w:pStyle w:val="TOC2"/>
             <w:tabs>
               <w:tab w:val="right" w:pos="9062"/>
             </w:tabs>
@@ -2000,7 +2000,7 @@
         </w:p>
         <w:p>
           <w:pPr>
-            <w:pStyle w:val="Verzeichnis1"/>
+            <w:pStyle w:val="TOC1"/>
             <w:tabs>
               <w:tab w:val="right" w:pos="9062"/>
             </w:tabs>
@@ -2071,7 +2071,7 @@
         </w:p>
         <w:p>
           <w:pPr>
-            <w:pStyle w:val="Verzeichnis2"/>
+            <w:pStyle w:val="TOC2"/>
             <w:tabs>
               <w:tab w:val="right" w:pos="9062"/>
             </w:tabs>
@@ -2142,7 +2142,7 @@
         </w:p>
         <w:p>
           <w:pPr>
-            <w:pStyle w:val="Verzeichnis2"/>
+            <w:pStyle w:val="TOC2"/>
             <w:tabs>
               <w:tab w:val="right" w:pos="9062"/>
             </w:tabs>
@@ -2213,7 +2213,7 @@
         </w:p>
         <w:p>
           <w:pPr>
-            <w:pStyle w:val="Verzeichnis1"/>
+            <w:pStyle w:val="TOC1"/>
             <w:tabs>
               <w:tab w:val="right" w:pos="9062"/>
             </w:tabs>
@@ -2284,7 +2284,7 @@
         </w:p>
         <w:p>
           <w:pPr>
-            <w:pStyle w:val="Verzeichnis1"/>
+            <w:pStyle w:val="TOC1"/>
             <w:tabs>
               <w:tab w:val="right" w:pos="9062"/>
             </w:tabs>
@@ -2355,7 +2355,7 @@
         </w:p>
         <w:p>
           <w:pPr>
-            <w:pStyle w:val="Verzeichnis1"/>
+            <w:pStyle w:val="TOC1"/>
             <w:tabs>
               <w:tab w:val="right" w:pos="9062"/>
             </w:tabs>
@@ -2426,7 +2426,7 @@
         </w:p>
         <w:p>
           <w:pPr>
-            <w:pStyle w:val="Verzeichnis2"/>
+            <w:pStyle w:val="TOC2"/>
             <w:tabs>
               <w:tab w:val="right" w:pos="9062"/>
             </w:tabs>
@@ -2497,7 +2497,7 @@
         </w:p>
         <w:p>
           <w:pPr>
-            <w:pStyle w:val="Verzeichnis2"/>
+            <w:pStyle w:val="TOC2"/>
             <w:tabs>
               <w:tab w:val="right" w:pos="9062"/>
             </w:tabs>
@@ -2568,7 +2568,7 @@
         </w:p>
         <w:p>
           <w:pPr>
-            <w:pStyle w:val="Verzeichnis2"/>
+            <w:pStyle w:val="TOC2"/>
             <w:tabs>
               <w:tab w:val="right" w:pos="9062"/>
             </w:tabs>
@@ -2639,7 +2639,7 @@
         </w:p>
         <w:p>
           <w:pPr>
-            <w:pStyle w:val="Verzeichnis1"/>
+            <w:pStyle w:val="TOC1"/>
             <w:tabs>
               <w:tab w:val="right" w:pos="9062"/>
             </w:tabs>
@@ -2736,7 +2736,7 @@
     <w:p/>
     <w:p>
       <w:pPr>
-        <w:pStyle w:val="berschrift1"/>
+        <w:pStyle w:val="Heading1"/>
         <w:rPr>
           <w:rFonts w:ascii="Arial" w:hAnsi="Arial" w:cs="Arial"/>
           <w:color w:val="000000" w:themeColor="text1"/>
@@ -2755,7 +2755,7 @@
     </w:p>
     <w:p>
       <w:pPr>
-        <w:pStyle w:val="Abbildungsverzeichnis"/>
+        <w:pStyle w:val="TableofFigures"/>
         <w:tabs>
           <w:tab w:val="right" w:pos="9062"/>
         </w:tabs>
@@ -2766,7 +2766,7 @@
     </w:p>
     <w:p>
       <w:pPr>
-        <w:pStyle w:val="Abbildungsverzeichnis"/>
+        <w:pStyle w:val="TableofFigures"/>
         <w:tabs>
           <w:tab w:val="right" w:pos="9062"/>
         </w:tabs>
@@ -2863,7 +2863,7 @@
     </w:p>
     <w:p>
       <w:pPr>
-        <w:pStyle w:val="Abbildungsverzeichnis"/>
+        <w:pStyle w:val="TableofFigures"/>
         <w:tabs>
           <w:tab w:val="right" w:pos="9062"/>
         </w:tabs>
@@ -3117,7 +3117,7 @@
     </w:p>
     <w:p>
       <w:pPr>
-        <w:pStyle w:val="berschrift1"/>
+        <w:pStyle w:val="Heading1"/>
         <w:spacing w:line="360" w:lineRule="auto"/>
         <w:jc w:val="both"/>
         <w:rPr>
@@ -3133,7 +3133,7 @@
     <w:p/>
     <w:p>
       <w:pPr>
-        <w:pStyle w:val="berschrift1"/>
+        <w:pStyle w:val="Heading1"/>
         <w:spacing w:line="360" w:lineRule="auto"/>
         <w:jc w:val="both"/>
         <w:rPr>
@@ -3195,7 +3195,7 @@
     </w:p>
     <w:p>
       <w:pPr>
-        <w:pStyle w:val="berschrift2"/>
+        <w:pStyle w:val="Heading2"/>
         <w:spacing w:line="360" w:lineRule="auto"/>
         <w:rPr>
           <w:rFonts w:ascii="Arial" w:hAnsi="Arial" w:cs="Arial"/>
@@ -3353,7 +3353,7 @@
     </w:p>
     <w:p>
       <w:pPr>
-        <w:pStyle w:val="berschrift2"/>
+        <w:pStyle w:val="Heading2"/>
         <w:spacing w:line="360" w:lineRule="auto"/>
         <w:jc w:val="both"/>
         <w:rPr>
@@ -3373,7 +3373,7 @@
     </w:p>
     <w:p>
       <w:pPr>
-        <w:pStyle w:val="Listenabsatz"/>
+        <w:pStyle w:val="ListParagraph"/>
         <w:numPr>
           <w:ilvl w:val="0"/>
           <w:numId w:val="7"/>
@@ -3398,7 +3398,7 @@
     </w:p>
     <w:p>
       <w:pPr>
-        <w:pStyle w:val="Listenabsatz"/>
+        <w:pStyle w:val="ListParagraph"/>
         <w:numPr>
           <w:ilvl w:val="0"/>
           <w:numId w:val="7"/>
@@ -3423,7 +3423,7 @@
     </w:p>
     <w:p>
       <w:pPr>
-        <w:pStyle w:val="Listenabsatz"/>
+        <w:pStyle w:val="ListParagraph"/>
         <w:numPr>
           <w:ilvl w:val="0"/>
           <w:numId w:val="7"/>
@@ -3448,7 +3448,7 @@
     </w:p>
     <w:p>
       <w:pPr>
-        <w:pStyle w:val="Listenabsatz"/>
+        <w:pStyle w:val="ListParagraph"/>
         <w:numPr>
           <w:ilvl w:val="0"/>
           <w:numId w:val="7"/>
@@ -3473,7 +3473,7 @@
     </w:p>
     <w:p>
       <w:pPr>
-        <w:pStyle w:val="berschrift2"/>
+        <w:pStyle w:val="Heading2"/>
         <w:spacing w:line="360" w:lineRule="auto"/>
         <w:rPr>
           <w:rFonts w:ascii="Arial" w:hAnsi="Arial" w:cs="Arial"/>
@@ -3617,7 +3617,7 @@
     </w:p>
     <w:p>
       <w:pPr>
-        <w:pStyle w:val="berschrift1"/>
+        <w:pStyle w:val="Heading1"/>
         <w:spacing w:line="360" w:lineRule="auto"/>
         <w:rPr>
           <w:rFonts w:ascii="Arial" w:hAnsi="Arial" w:cs="Arial"/>
@@ -3637,7 +3637,7 @@
     </w:p>
     <w:p>
       <w:pPr>
-        <w:pStyle w:val="berschrift2"/>
+        <w:pStyle w:val="Heading2"/>
         <w:spacing w:line="360" w:lineRule="auto"/>
         <w:rPr>
           <w:rFonts w:ascii="Arial" w:hAnsi="Arial" w:cs="Arial"/>
@@ -3675,7 +3675,7 @@
     </w:p>
     <w:p>
       <w:pPr>
-        <w:pStyle w:val="berschrift2"/>
+        <w:pStyle w:val="Heading2"/>
         <w:spacing w:line="360" w:lineRule="auto"/>
         <w:jc w:val="both"/>
         <w:rPr>
@@ -3722,7 +3722,7 @@
     </w:p>
     <w:p>
       <w:pPr>
-        <w:pStyle w:val="berschrift2"/>
+        <w:pStyle w:val="Heading2"/>
         <w:spacing w:line="360" w:lineRule="auto"/>
         <w:rPr>
           <w:rFonts w:ascii="Arial" w:hAnsi="Arial" w:cs="Arial"/>
@@ -3919,7 +3919,7 @@
     </w:p>
     <w:p>
       <w:pPr>
-        <w:pStyle w:val="berschrift1"/>
+        <w:pStyle w:val="Heading1"/>
         <w:spacing w:line="360" w:lineRule="auto"/>
         <w:rPr>
           <w:rFonts w:ascii="Arial" w:hAnsi="Arial" w:cs="Arial"/>
@@ -3939,7 +3939,7 @@
     </w:p>
     <w:p>
       <w:pPr>
-        <w:pStyle w:val="berschrift2"/>
+        <w:pStyle w:val="Heading2"/>
         <w:spacing w:line="360" w:lineRule="auto"/>
         <w:rPr>
           <w:rFonts w:ascii="Arial" w:hAnsi="Arial" w:cs="Arial"/>
@@ -4017,7 +4017,7 @@
     </w:p>
     <w:p>
       <w:pPr>
-        <w:pStyle w:val="berschrift2"/>
+        <w:pStyle w:val="Heading2"/>
         <w:spacing w:line="360" w:lineRule="auto"/>
         <w:rPr>
           <w:rFonts w:ascii="Arial" w:hAnsi="Arial" w:cs="Arial"/>
@@ -4071,7 +4071,7 @@
     </w:p>
     <w:p>
       <w:pPr>
-        <w:pStyle w:val="berschrift2"/>
+        <w:pStyle w:val="Heading2"/>
         <w:spacing w:line="360" w:lineRule="auto"/>
         <w:rPr>
           <w:rFonts w:ascii="Arial" w:hAnsi="Arial" w:cs="Arial"/>
@@ -4274,7 +4274,7 @@
     </w:p>
     <w:p>
       <w:pPr>
-        <w:pStyle w:val="berschrift1"/>
+        <w:pStyle w:val="Heading1"/>
         <w:spacing w:line="360" w:lineRule="auto"/>
         <w:rPr>
           <w:rFonts w:ascii="Arial" w:hAnsi="Arial" w:cs="Arial"/>
@@ -4313,7 +4313,7 @@
     </w:p>
     <w:p>
       <w:pPr>
-        <w:pStyle w:val="berschrift2"/>
+        <w:pStyle w:val="Heading2"/>
         <w:spacing w:line="360" w:lineRule="auto"/>
         <w:rPr>
           <w:rFonts w:ascii="Arial" w:hAnsi="Arial" w:cs="Arial"/>
@@ -4525,7 +4525,7 @@
     </w:p>
     <w:p>
       <w:pPr>
-        <w:pStyle w:val="Beschriftung"/>
+        <w:pStyle w:val="Caption"/>
         <w:jc w:val="center"/>
         <w:rPr>
           <w:rFonts w:ascii="Arial" w:hAnsi="Arial" w:cs="Arial"/>
@@ -4620,7 +4620,7 @@
     </w:p>
     <w:p>
       <w:pPr>
-        <w:pStyle w:val="berschrift2"/>
+        <w:pStyle w:val="Heading2"/>
         <w:spacing w:line="360" w:lineRule="auto"/>
         <w:rPr>
           <w:rFonts w:ascii="Arial" w:hAnsi="Arial" w:cs="Arial"/>
@@ -4674,7 +4674,7 @@
     </w:p>
     <w:p>
       <w:pPr>
-        <w:pStyle w:val="berschrift2"/>
+        <w:pStyle w:val="Heading2"/>
         <w:spacing w:line="360" w:lineRule="auto"/>
         <w:rPr>
           <w:rFonts w:ascii="Arial" w:hAnsi="Arial" w:cs="Arial"/>
@@ -4781,7 +4781,7 @@
     </w:p>
     <w:p>
       <w:pPr>
-        <w:pStyle w:val="Beschriftung"/>
+        <w:pStyle w:val="Caption"/>
         <w:jc w:val="center"/>
         <w:rPr>
           <w:rFonts w:ascii="Arial" w:hAnsi="Arial" w:cs="Arial"/>
@@ -4866,7 +4866,7 @@
     </w:p>
     <w:p>
       <w:pPr>
-        <w:pStyle w:val="berschrift2"/>
+        <w:pStyle w:val="Heading2"/>
         <w:spacing w:line="360" w:lineRule="auto"/>
         <w:rPr>
           <w:rFonts w:ascii="Arial" w:hAnsi="Arial" w:cs="Arial"/>
@@ -4989,7 +4989,7 @@
     </w:p>
     <w:p>
       <w:pPr>
-        <w:pStyle w:val="berschrift1"/>
+        <w:pStyle w:val="Heading1"/>
         <w:spacing w:line="360" w:lineRule="auto"/>
         <w:rPr>
           <w:rFonts w:ascii="Arial" w:hAnsi="Arial" w:cs="Arial"/>
@@ -5009,7 +5009,7 @@
     </w:p>
     <w:p>
       <w:pPr>
-        <w:pStyle w:val="berschrift2"/>
+        <w:pStyle w:val="Heading2"/>
         <w:spacing w:line="360" w:lineRule="auto"/>
         <w:rPr>
           <w:rFonts w:ascii="Arial" w:hAnsi="Arial" w:cs="Arial"/>
@@ -5055,7 +5055,7 @@
     </w:p>
     <w:p>
       <w:pPr>
-        <w:pStyle w:val="berschrift2"/>
+        <w:pStyle w:val="Heading2"/>
         <w:spacing w:line="360" w:lineRule="auto"/>
         <w:rPr>
           <w:rFonts w:ascii="Arial" w:hAnsi="Arial" w:cs="Arial"/>
@@ -5108,8 +5108,9 @@
     </w:p>
     <w:p>
       <w:pPr>
-        <w:pStyle w:val="berschrift1"/>
-        <w:spacing w:line="360" w:lineRule="auto"/>
+        <w:pStyle w:val="Heading1"/>
+        <w:spacing w:line="360" w:lineRule="auto"/>
+        <w:jc w:val="both"/>
         <w:rPr>
           <w:rFonts w:ascii="Arial" w:hAnsi="Arial" w:cs="Arial"/>
           <w:color w:val="000000" w:themeColor="text1"/>
@@ -5129,6 +5130,7 @@
     <w:p>
       <w:pPr>
         <w:spacing w:line="360" w:lineRule="auto"/>
+        <w:jc w:val="both"/>
         <w:rPr>
           <w:rFonts w:ascii="Arial" w:hAnsi="Arial" w:cs="Arial"/>
           <w:sz w:val="24"/>
@@ -5154,8 +5156,9 @@
     </w:p>
     <w:p>
       <w:pPr>
-        <w:pStyle w:val="berschrift2"/>
-        <w:spacing w:line="360" w:lineRule="auto"/>
+        <w:pStyle w:val="Heading2"/>
+        <w:spacing w:line="360" w:lineRule="auto"/>
+        <w:jc w:val="both"/>
         <w:rPr>
           <w:rFonts w:ascii="Arial" w:hAnsi="Arial" w:cs="Arial"/>
           <w:color w:val="000000" w:themeColor="text1"/>
@@ -5174,6 +5177,7 @@
     <w:p>
       <w:pPr>
         <w:spacing w:line="360" w:lineRule="auto"/>
+        <w:jc w:val="both"/>
         <w:rPr>
           <w:rFonts w:ascii="Arial" w:hAnsi="Arial" w:cs="Arial"/>
           <w:sz w:val="24"/>
@@ -5191,8 +5195,9 @@
     </w:p>
     <w:p>
       <w:pPr>
-        <w:pStyle w:val="berschrift2"/>
-        <w:spacing w:line="360" w:lineRule="auto"/>
+        <w:pStyle w:val="Heading2"/>
+        <w:spacing w:line="360" w:lineRule="auto"/>
+        <w:jc w:val="both"/>
         <w:rPr>
           <w:rFonts w:ascii="Arial" w:hAnsi="Arial" w:cs="Arial"/>
           <w:color w:val="000000" w:themeColor="text1"/>
@@ -5232,6 +5237,7 @@
     <w:p>
       <w:pPr>
         <w:spacing w:line="360" w:lineRule="auto"/>
+        <w:jc w:val="both"/>
         <w:rPr>
           <w:rFonts w:ascii="Arial" w:hAnsi="Arial" w:cs="Arial"/>
           <w:sz w:val="24"/>
@@ -5257,6 +5263,7 @@
     </w:p>
     <w:p>
       <w:pPr>
+        <w:jc w:val="both"/>
         <w:rPr>
           <w:rFonts w:ascii="Arial" w:eastAsiaTheme="majorEastAsia" w:hAnsi="Arial" w:cs="Arial"/>
           <w:color w:val="000000" w:themeColor="text1"/>
@@ -5274,8 +5281,9 @@
     </w:p>
     <w:p>
       <w:pPr>
-        <w:pStyle w:val="berschrift1"/>
-        <w:spacing w:line="360" w:lineRule="auto"/>
+        <w:pStyle w:val="Heading1"/>
+        <w:spacing w:line="360" w:lineRule="auto"/>
+        <w:jc w:val="both"/>
         <w:rPr>
           <w:rFonts w:ascii="Arial" w:hAnsi="Arial" w:cs="Arial"/>
           <w:color w:val="000000" w:themeColor="text1"/>
@@ -5295,6 +5303,7 @@
     <w:p>
       <w:pPr>
         <w:spacing w:line="360" w:lineRule="auto"/>
+        <w:jc w:val="both"/>
         <w:rPr>
           <w:rFonts w:ascii="Arial" w:hAnsi="Arial" w:cs="Arial"/>
           <w:sz w:val="24"/>
@@ -5320,7 +5329,7 @@
     </w:p>
     <w:tbl>
       <w:tblPr>
-        <w:tblStyle w:val="Tabellenraster"/>
+        <w:tblStyle w:val="TableGrid"/>
         <w:tblW w:w="0" w:type="auto"/>
         <w:tblLook w:val="04A0" w:firstRow="1" w:lastRow="0" w:firstColumn="1" w:lastColumn="0" w:noHBand="0" w:noVBand="1"/>
       </w:tblPr>
@@ -5338,6 +5347,7 @@
           </w:tcPr>
           <w:p>
             <w:pPr>
+              <w:jc w:val="both"/>
               <w:rPr>
                 <w:b/>
               </w:rPr>
@@ -5350,6 +5360,7 @@
           </w:tcPr>
           <w:p>
             <w:pPr>
+              <w:jc w:val="both"/>
               <w:rPr>
                 <w:b/>
               </w:rPr>
@@ -5368,6 +5379,7 @@
           </w:tcPr>
           <w:p>
             <w:pPr>
+              <w:jc w:val="both"/>
               <w:rPr>
                 <w:b/>
               </w:rPr>
@@ -5386,6 +5398,7 @@
           </w:tcPr>
           <w:p>
             <w:pPr>
+              <w:jc w:val="both"/>
               <w:rPr>
                 <w:b/>
               </w:rPr>
@@ -5404,6 +5417,7 @@
           </w:tcPr>
           <w:p>
             <w:pPr>
+              <w:jc w:val="both"/>
               <w:rPr>
                 <w:b/>
               </w:rPr>
@@ -5424,6 +5438,7 @@
           </w:tcPr>
           <w:p>
             <w:pPr>
+              <w:jc w:val="both"/>
               <w:rPr>
                 <w:b/>
               </w:rPr>
@@ -5487,6 +5502,7 @@
           </w:tcPr>
           <w:p>
             <w:pPr>
+              <w:jc w:val="both"/>
               <w:rPr>
                 <w:b/>
               </w:rPr>
@@ -5550,6 +5566,7 @@
           </w:tcPr>
           <w:p>
             <w:pPr>
+              <w:jc w:val="both"/>
               <w:rPr>
                 <w:b/>
               </w:rPr>
@@ -5613,6 +5630,7 @@
           </w:tcPr>
           <w:p>
             <w:pPr>
+              <w:jc w:val="both"/>
               <w:rPr>
                 <w:b/>
               </w:rPr>
@@ -5672,6 +5690,7 @@
     </w:tbl>
     <w:p>
       <w:pPr>
+        <w:jc w:val="both"/>
         <w:rPr>
           <w:rFonts w:ascii="Arial" w:eastAsiaTheme="majorEastAsia" w:hAnsi="Arial" w:cs="Arial"/>
           <w:color w:val="000000" w:themeColor="text1"/>
@@ -5686,17 +5705,20 @@
         </w:rPr>
         <w:br w:type="page"/>
       </w:r>
-    </w:p>
-    <w:p>
-      <w:pPr>
-        <w:pStyle w:val="berschrift1"/>
-        <w:spacing w:line="360" w:lineRule="auto"/>
+      <w:bookmarkStart w:id="27" w:name="_GoBack"/>
+      <w:bookmarkEnd w:id="27"/>
+    </w:p>
+    <w:p>
+      <w:pPr>
+        <w:pStyle w:val="Heading1"/>
+        <w:spacing w:line="360" w:lineRule="auto"/>
+        <w:jc w:val="both"/>
         <w:rPr>
           <w:rFonts w:ascii="Arial" w:hAnsi="Arial" w:cs="Arial"/>
           <w:color w:val="000000" w:themeColor="text1"/>
         </w:rPr>
       </w:pPr>
-      <w:bookmarkStart w:id="27" w:name="_Toc455682081"/>
+      <w:bookmarkStart w:id="28" w:name="_Toc455682081"/>
       <w:r>
         <w:rPr>
           <w:rFonts w:ascii="Arial" w:hAnsi="Arial" w:cs="Arial"/>
@@ -5705,11 +5727,12 @@
         <w:lastRenderedPageBreak/>
         <w:t>8 Globale Testszenarien / Testfälle</w:t>
       </w:r>
-      <w:bookmarkEnd w:id="27"/>
-    </w:p>
-    <w:p>
-      <w:pPr>
-        <w:spacing w:line="360" w:lineRule="auto"/>
+      <w:bookmarkEnd w:id="28"/>
+    </w:p>
+    <w:p>
+      <w:pPr>
+        <w:spacing w:line="360" w:lineRule="auto"/>
+        <w:jc w:val="both"/>
         <w:rPr>
           <w:rFonts w:ascii="Arial" w:hAnsi="Arial" w:cs="Arial"/>
           <w:sz w:val="24"/>
@@ -5728,6 +5751,7 @@
     <w:p>
       <w:pPr>
         <w:spacing w:line="360" w:lineRule="auto"/>
+        <w:jc w:val="both"/>
         <w:rPr>
           <w:rFonts w:ascii="Arial" w:hAnsi="Arial" w:cs="Arial"/>
           <w:b/>
@@ -5742,78 +5766,667 @@
           <w:sz w:val="26"/>
           <w:szCs w:val="26"/>
         </w:rPr>
-        <w:t xml:space="preserve">/T010/ </w:t>
-      </w:r>
-      <w:r>
+        <w:t>/T010/ Netzwerkscan</w:t>
+      </w:r>
+    </w:p>
+    <w:p>
+      <w:pPr>
+        <w:spacing w:line="360" w:lineRule="auto"/>
+        <w:ind w:left="708"/>
+        <w:jc w:val="both"/>
+        <w:rPr>
+          <w:rFonts w:ascii="Arial" w:hAnsi="Arial" w:cs="Arial"/>
+          <w:sz w:val="24"/>
+          <w:szCs w:val="24"/>
+        </w:rPr>
+      </w:pPr>
+      <w:r>
+        <w:rPr>
+          <w:rFonts w:ascii="Arial" w:hAnsi="Arial" w:cs="Arial"/>
+          <w:sz w:val="24"/>
+          <w:szCs w:val="24"/>
+        </w:rPr>
+        <w:t>Zwei Clients werden zeitversetzt gestartet. Die automatische Konfiguration erzeugt einen Handshake im Netzwerk. Die verbundene IP und eine Client-ID werden angezeigt.</w:t>
+      </w:r>
+    </w:p>
+    <w:p>
+      <w:pPr>
+        <w:spacing w:line="360" w:lineRule="auto"/>
+        <w:jc w:val="both"/>
         <w:rPr>
           <w:rFonts w:ascii="Arial" w:hAnsi="Arial" w:cs="Arial"/>
           <w:b/>
           <w:sz w:val="26"/>
           <w:szCs w:val="26"/>
         </w:rPr>
-        <w:t>Netzwerkscan</w:t>
-      </w:r>
-    </w:p>
-    <w:p>
-      <w:pPr>
-        <w:spacing w:line="360" w:lineRule="auto"/>
-        <w:ind w:left="708"/>
-        <w:rPr>
-          <w:rFonts w:ascii="Arial" w:hAnsi="Arial" w:cs="Arial"/>
-          <w:sz w:val="24"/>
-          <w:szCs w:val="24"/>
-        </w:rPr>
-      </w:pPr>
-      <w:r>
-        <w:rPr>
-          <w:rFonts w:ascii="Arial" w:hAnsi="Arial" w:cs="Arial"/>
-          <w:sz w:val="24"/>
-          <w:szCs w:val="24"/>
-        </w:rPr>
-        <w:t>Zwei Clients werden zeitversetzt gestartet. Die automatische Konfiguration erzeugt einen Handshake im Netzwerk. Die verbundene IP und eine Client-ID werden angezeigt.</w:t>
-      </w:r>
-    </w:p>
-    <w:p>
-      <w:pPr>
-        <w:spacing w:line="360" w:lineRule="auto"/>
+      </w:pPr>
+      <w:r>
         <w:rPr>
           <w:rFonts w:ascii="Arial" w:hAnsi="Arial" w:cs="Arial"/>
           <w:b/>
           <w:sz w:val="26"/>
           <w:szCs w:val="26"/>
         </w:rPr>
-      </w:pPr>
-      <w:r>
+        <w:t>/T011/ Chatnachricht</w:t>
+      </w:r>
+    </w:p>
+    <w:p>
+      <w:pPr>
+        <w:spacing w:line="360" w:lineRule="auto"/>
+        <w:ind w:left="708"/>
+        <w:jc w:val="both"/>
+        <w:rPr>
+          <w:rFonts w:ascii="Arial" w:hAnsi="Arial" w:cs="Arial"/>
+          <w:sz w:val="24"/>
+          <w:szCs w:val="24"/>
+        </w:rPr>
+      </w:pPr>
+      <w:r>
+        <w:rPr>
+          <w:rFonts w:ascii="Arial" w:hAnsi="Arial" w:cs="Arial"/>
+          <w:sz w:val="24"/>
+          <w:szCs w:val="24"/>
+        </w:rPr>
+        <w:t>Zwei Clients werden aktiviert, ein Handshake ausgeführt. An einem Endgerät wird der Kommunikationspartner ausgewählt und ein Chatfenster geöffnet. Der erste Nutzer versendet eine Textnachricht. Der zweite Nutzer beantwortet diese.</w:t>
+      </w:r>
+    </w:p>
+    <w:p>
+      <w:pPr>
+        <w:spacing w:line="360" w:lineRule="auto"/>
+        <w:jc w:val="both"/>
         <w:rPr>
           <w:rFonts w:ascii="Arial" w:hAnsi="Arial" w:cs="Arial"/>
           <w:b/>
           <w:sz w:val="26"/>
           <w:szCs w:val="26"/>
         </w:rPr>
-        <w:t>/T011/ Chatnachricht</w:t>
+      </w:pPr>
+      <w:r>
+        <w:rPr>
+          <w:rFonts w:ascii="Arial" w:hAnsi="Arial" w:cs="Arial"/>
+          <w:b/>
+          <w:sz w:val="26"/>
+          <w:szCs w:val="26"/>
+        </w:rPr>
+        <w:t>/T012</w:t>
+      </w:r>
+      <w:r>
+        <w:rPr>
+          <w:rFonts w:ascii="Arial" w:hAnsi="Arial" w:cs="Arial"/>
+          <w:b/>
+          <w:sz w:val="26"/>
+          <w:szCs w:val="26"/>
+        </w:rPr>
+        <w:t xml:space="preserve">/ </w:t>
+      </w:r>
+      <w:r>
+        <w:rPr>
+          <w:rFonts w:ascii="Arial" w:hAnsi="Arial" w:cs="Arial"/>
+          <w:b/>
+          <w:sz w:val="26"/>
+          <w:szCs w:val="26"/>
+        </w:rPr>
+        <w:t>Verbindungsverlust</w:t>
       </w:r>
     </w:p>
     <w:p>
       <w:pPr>
         <w:spacing w:line="360" w:lineRule="auto"/>
         <w:ind w:left="708"/>
-        <w:rPr>
-          <w:rFonts w:ascii="Arial" w:hAnsi="Arial" w:cs="Arial"/>
-          <w:sz w:val="24"/>
-          <w:szCs w:val="24"/>
-        </w:rPr>
-      </w:pPr>
-      <w:r>
-        <w:rPr>
-          <w:rFonts w:ascii="Arial" w:hAnsi="Arial" w:cs="Arial"/>
-          <w:sz w:val="24"/>
-          <w:szCs w:val="24"/>
-        </w:rPr>
-        <w:t>Zwei Clients werden aktiviert, ein Handshake ausgeführt. An einem Endgerät wird der Kommunikationspartner ausgewählt und ein Chatfenster geöffnet. Der erste Nutzer versendet eine Textnachricht. Der zweite Nutzer beantwortet diese.</w:t>
-      </w:r>
-    </w:p>
-    <w:p>
-      <w:pPr>
+        <w:jc w:val="both"/>
+        <w:rPr>
+          <w:rFonts w:ascii="Arial" w:hAnsi="Arial" w:cs="Arial"/>
+          <w:sz w:val="24"/>
+          <w:szCs w:val="24"/>
+        </w:rPr>
+      </w:pPr>
+      <w:r>
+        <w:rPr>
+          <w:rFonts w:ascii="Arial" w:hAnsi="Arial" w:cs="Arial"/>
+          <w:sz w:val="24"/>
+          <w:szCs w:val="24"/>
+        </w:rPr>
+        <w:t>Ein Client mit offener Verbindung wird vom Netz getrennt</w:t>
+      </w:r>
+      <w:r>
+        <w:rPr>
+          <w:rFonts w:ascii="Arial" w:hAnsi="Arial" w:cs="Arial"/>
+          <w:sz w:val="24"/>
+          <w:szCs w:val="24"/>
+        </w:rPr>
+        <w:t>.</w:t>
+      </w:r>
+      <w:r>
+        <w:rPr>
+          <w:rFonts w:ascii="Arial" w:hAnsi="Arial" w:cs="Arial"/>
+          <w:sz w:val="24"/>
+          <w:szCs w:val="24"/>
+        </w:rPr>
+        <w:t xml:space="preserve"> Eine Fehlermeldung wird angezeit, der Verlauf archiviert und ein Netzwerkscan gestartet.</w:t>
+      </w:r>
+    </w:p>
+    <w:p>
+      <w:pPr>
+        <w:spacing w:line="360" w:lineRule="auto"/>
+        <w:jc w:val="both"/>
+        <w:rPr>
+          <w:rFonts w:ascii="Arial" w:hAnsi="Arial" w:cs="Arial"/>
+          <w:b/>
+          <w:sz w:val="26"/>
+          <w:szCs w:val="26"/>
+        </w:rPr>
+      </w:pPr>
+      <w:r>
+        <w:rPr>
+          <w:rFonts w:ascii="Arial" w:hAnsi="Arial" w:cs="Arial"/>
+          <w:b/>
+          <w:sz w:val="26"/>
+          <w:szCs w:val="26"/>
+        </w:rPr>
+        <w:t>/T020</w:t>
+      </w:r>
+      <w:r>
+        <w:rPr>
+          <w:rFonts w:ascii="Arial" w:hAnsi="Arial" w:cs="Arial"/>
+          <w:b/>
+          <w:sz w:val="26"/>
+          <w:szCs w:val="26"/>
+        </w:rPr>
+        <w:t xml:space="preserve">/ </w:t>
+      </w:r>
+      <w:r>
+        <w:rPr>
+          <w:rFonts w:ascii="Arial" w:hAnsi="Arial" w:cs="Arial"/>
+          <w:b/>
+          <w:sz w:val="26"/>
+          <w:szCs w:val="26"/>
+        </w:rPr>
+        <w:t>Code Injection</w:t>
+      </w:r>
+    </w:p>
+    <w:p>
+      <w:pPr>
+        <w:spacing w:line="360" w:lineRule="auto"/>
+        <w:ind w:left="708"/>
+        <w:jc w:val="both"/>
+        <w:rPr>
+          <w:rFonts w:ascii="Arial" w:hAnsi="Arial" w:cs="Arial"/>
+          <w:sz w:val="24"/>
+          <w:szCs w:val="24"/>
+        </w:rPr>
+      </w:pPr>
+      <w:r>
+        <w:rPr>
+          <w:rFonts w:ascii="Arial" w:hAnsi="Arial" w:cs="Arial"/>
+          <w:sz w:val="24"/>
+          <w:szCs w:val="24"/>
+        </w:rPr>
+        <w:t>Ein verbundener Client sendet ein ausführbares Codestück in Java und/oder einer Konsolen-Scriptsprache</w:t>
+      </w:r>
+      <w:r>
+        <w:rPr>
+          <w:rFonts w:ascii="Arial" w:hAnsi="Arial" w:cs="Arial"/>
+          <w:sz w:val="24"/>
+          <w:szCs w:val="24"/>
+        </w:rPr>
+        <w:t>.</w:t>
+      </w:r>
+    </w:p>
+    <w:p>
+      <w:pPr>
+        <w:spacing w:line="360" w:lineRule="auto"/>
+        <w:jc w:val="both"/>
+        <w:rPr>
+          <w:rFonts w:ascii="Arial" w:hAnsi="Arial" w:cs="Arial"/>
+          <w:b/>
+          <w:sz w:val="26"/>
+          <w:szCs w:val="26"/>
+        </w:rPr>
+      </w:pPr>
+      <w:r>
+        <w:rPr>
+          <w:rFonts w:ascii="Arial" w:hAnsi="Arial" w:cs="Arial"/>
+          <w:b/>
+          <w:sz w:val="26"/>
+          <w:szCs w:val="26"/>
+        </w:rPr>
+        <w:t>/T0</w:t>
+      </w:r>
+      <w:r>
+        <w:rPr>
+          <w:rFonts w:ascii="Arial" w:hAnsi="Arial" w:cs="Arial"/>
+          <w:b/>
+          <w:sz w:val="26"/>
+          <w:szCs w:val="26"/>
+        </w:rPr>
+        <w:t>21</w:t>
+      </w:r>
+      <w:r>
+        <w:rPr>
+          <w:rFonts w:ascii="Arial" w:hAnsi="Arial" w:cs="Arial"/>
+          <w:b/>
+          <w:sz w:val="26"/>
+          <w:szCs w:val="26"/>
+        </w:rPr>
+        <w:t xml:space="preserve">/ </w:t>
+      </w:r>
+      <w:r>
+        <w:rPr>
+          <w:rFonts w:ascii="Arial" w:hAnsi="Arial" w:cs="Arial"/>
+          <w:b/>
+          <w:sz w:val="26"/>
+          <w:szCs w:val="26"/>
+        </w:rPr>
+        <w:t>Speichergröße</w:t>
+      </w:r>
+    </w:p>
+    <w:p>
+      <w:pPr>
+        <w:spacing w:line="360" w:lineRule="auto"/>
+        <w:ind w:left="708"/>
+        <w:jc w:val="both"/>
+        <w:rPr>
+          <w:rFonts w:ascii="Arial" w:hAnsi="Arial" w:cs="Arial"/>
+          <w:sz w:val="24"/>
+          <w:szCs w:val="24"/>
+        </w:rPr>
+      </w:pPr>
+      <w:r>
+        <w:rPr>
+          <w:rFonts w:ascii="Arial" w:hAnsi="Arial" w:cs="Arial"/>
+          <w:sz w:val="24"/>
+          <w:szCs w:val="24"/>
+        </w:rPr>
+        <w:t>Eine sehr große Menge Text (ca. 50MB) wird von einem Client verschickt</w:t>
+      </w:r>
+      <w:r>
+        <w:rPr>
+          <w:rFonts w:ascii="Arial" w:hAnsi="Arial" w:cs="Arial"/>
+          <w:sz w:val="24"/>
+          <w:szCs w:val="24"/>
+        </w:rPr>
+        <w:t>.</w:t>
+      </w:r>
+    </w:p>
+    <w:p>
+      <w:pPr>
+        <w:spacing w:line="360" w:lineRule="auto"/>
+        <w:jc w:val="both"/>
+        <w:rPr>
+          <w:rFonts w:ascii="Arial" w:hAnsi="Arial" w:cs="Arial"/>
+          <w:b/>
+          <w:sz w:val="26"/>
+          <w:szCs w:val="26"/>
+        </w:rPr>
+      </w:pPr>
+      <w:r>
+        <w:rPr>
+          <w:rFonts w:ascii="Arial" w:hAnsi="Arial" w:cs="Arial"/>
+          <w:b/>
+          <w:sz w:val="26"/>
+          <w:szCs w:val="26"/>
+        </w:rPr>
+        <w:t>/T0</w:t>
+      </w:r>
+      <w:r>
+        <w:rPr>
+          <w:rFonts w:ascii="Arial" w:hAnsi="Arial" w:cs="Arial"/>
+          <w:b/>
+          <w:sz w:val="26"/>
+          <w:szCs w:val="26"/>
+        </w:rPr>
+        <w:t>31</w:t>
+      </w:r>
+      <w:r>
+        <w:rPr>
+          <w:rFonts w:ascii="Arial" w:hAnsi="Arial" w:cs="Arial"/>
+          <w:b/>
+          <w:sz w:val="26"/>
+          <w:szCs w:val="26"/>
+        </w:rPr>
+        <w:t xml:space="preserve">/ </w:t>
+      </w:r>
+      <w:r>
+        <w:rPr>
+          <w:rFonts w:ascii="Arial" w:hAnsi="Arial" w:cs="Arial"/>
+          <w:b/>
+          <w:sz w:val="26"/>
+          <w:szCs w:val="26"/>
+        </w:rPr>
+        <w:t>Speichermedium wird entfernt</w:t>
+      </w:r>
+    </w:p>
+    <w:p>
+      <w:pPr>
+        <w:spacing w:line="360" w:lineRule="auto"/>
+        <w:ind w:left="708"/>
+        <w:jc w:val="both"/>
+        <w:rPr>
+          <w:rFonts w:ascii="Arial" w:hAnsi="Arial" w:cs="Arial"/>
+          <w:sz w:val="24"/>
+          <w:szCs w:val="24"/>
+        </w:rPr>
+      </w:pPr>
+      <w:r>
+        <w:rPr>
+          <w:rFonts w:ascii="Arial" w:hAnsi="Arial" w:cs="Arial"/>
+          <w:sz w:val="24"/>
+          <w:szCs w:val="24"/>
+        </w:rPr>
+        <w:t>Der USB, auf dem die Daten eines Laufenden Clients gespeichert sind, wird entfernt. Die Anwendung speichert den Verlauf auf einer integrierten Festplatte (sofern verfügbar) und beendet sich selber mit einer Fehlermeldung</w:t>
+      </w:r>
+      <w:r>
+        <w:rPr>
+          <w:rFonts w:ascii="Arial" w:hAnsi="Arial" w:cs="Arial"/>
+          <w:sz w:val="24"/>
+          <w:szCs w:val="24"/>
+        </w:rPr>
+        <w:t>.</w:t>
+      </w:r>
+    </w:p>
+    <w:p>
+      <w:pPr>
+        <w:spacing w:line="360" w:lineRule="auto"/>
+        <w:jc w:val="both"/>
+        <w:rPr>
+          <w:rFonts w:ascii="Arial" w:hAnsi="Arial" w:cs="Arial"/>
+          <w:b/>
+          <w:sz w:val="26"/>
+          <w:szCs w:val="26"/>
+        </w:rPr>
+      </w:pPr>
+      <w:r>
+        <w:rPr>
+          <w:rFonts w:ascii="Arial" w:hAnsi="Arial" w:cs="Arial"/>
+          <w:b/>
+          <w:sz w:val="26"/>
+          <w:szCs w:val="26"/>
+        </w:rPr>
+        <w:t>/T032</w:t>
+      </w:r>
+      <w:r>
+        <w:rPr>
+          <w:rFonts w:ascii="Arial" w:hAnsi="Arial" w:cs="Arial"/>
+          <w:b/>
+          <w:sz w:val="26"/>
+          <w:szCs w:val="26"/>
+        </w:rPr>
+        <w:t xml:space="preserve">/ </w:t>
+      </w:r>
+      <w:r>
+        <w:rPr>
+          <w:rFonts w:ascii="Arial" w:hAnsi="Arial" w:cs="Arial"/>
+          <w:b/>
+          <w:sz w:val="26"/>
+          <w:szCs w:val="26"/>
+        </w:rPr>
+        <w:t>Unerwarteter Shutdown</w:t>
+      </w:r>
+    </w:p>
+    <w:p>
+      <w:pPr>
+        <w:spacing w:line="360" w:lineRule="auto"/>
+        <w:ind w:left="708"/>
+        <w:jc w:val="both"/>
+        <w:rPr>
+          <w:rFonts w:ascii="Arial" w:hAnsi="Arial" w:cs="Arial"/>
+          <w:sz w:val="24"/>
+          <w:szCs w:val="24"/>
+        </w:rPr>
+      </w:pPr>
+      <w:r>
+        <w:rPr>
+          <w:rFonts w:ascii="Arial" w:hAnsi="Arial" w:cs="Arial"/>
+          <w:sz w:val="24"/>
+          <w:szCs w:val="24"/>
+        </w:rPr>
+        <w:t>Einer der Host-Computer wird heruntergefahren und/oder vom Strom getrennt</w:t>
+      </w:r>
+      <w:r>
+        <w:rPr>
+          <w:rFonts w:ascii="Arial" w:hAnsi="Arial" w:cs="Arial"/>
+          <w:sz w:val="24"/>
+          <w:szCs w:val="24"/>
+        </w:rPr>
+        <w:t>.</w:t>
+      </w:r>
+      <w:r>
+        <w:rPr>
+          <w:rFonts w:ascii="Arial" w:hAnsi="Arial" w:cs="Arial"/>
+          <w:sz w:val="24"/>
+          <w:szCs w:val="24"/>
+        </w:rPr>
+        <w:t xml:space="preserve"> Der verbleibende Client registriert einen Verbindungsverlust.</w:t>
+      </w:r>
+    </w:p>
+    <w:p>
+      <w:pPr>
+        <w:spacing w:line="360" w:lineRule="auto"/>
+        <w:jc w:val="both"/>
+        <w:rPr>
+          <w:rFonts w:ascii="Arial" w:hAnsi="Arial" w:cs="Arial"/>
+          <w:b/>
+          <w:sz w:val="26"/>
+          <w:szCs w:val="26"/>
+        </w:rPr>
+      </w:pPr>
+      <w:r>
+        <w:rPr>
+          <w:rFonts w:ascii="Arial" w:hAnsi="Arial" w:cs="Arial"/>
+          <w:b/>
+          <w:sz w:val="26"/>
+          <w:szCs w:val="26"/>
+        </w:rPr>
+        <w:lastRenderedPageBreak/>
+        <w:t>/T0</w:t>
+      </w:r>
+      <w:r>
+        <w:rPr>
+          <w:rFonts w:ascii="Arial" w:hAnsi="Arial" w:cs="Arial"/>
+          <w:b/>
+          <w:sz w:val="26"/>
+          <w:szCs w:val="26"/>
+        </w:rPr>
+        <w:t>40</w:t>
+      </w:r>
+      <w:r>
+        <w:rPr>
+          <w:rFonts w:ascii="Arial" w:hAnsi="Arial" w:cs="Arial"/>
+          <w:b/>
+          <w:sz w:val="26"/>
+          <w:szCs w:val="26"/>
+        </w:rPr>
+        <w:t xml:space="preserve">/ </w:t>
+      </w:r>
+      <w:r>
+        <w:rPr>
+          <w:rFonts w:ascii="Arial" w:hAnsi="Arial" w:cs="Arial"/>
+          <w:b/>
+          <w:sz w:val="26"/>
+          <w:szCs w:val="26"/>
+        </w:rPr>
+        <w:t>Systemübergreifende Funktionalität</w:t>
+      </w:r>
+    </w:p>
+    <w:p>
+      <w:pPr>
+        <w:spacing w:line="360" w:lineRule="auto"/>
+        <w:ind w:left="708"/>
+        <w:jc w:val="both"/>
+        <w:rPr>
+          <w:rFonts w:ascii="Arial" w:hAnsi="Arial" w:cs="Arial"/>
+          <w:sz w:val="24"/>
+          <w:szCs w:val="24"/>
+        </w:rPr>
+      </w:pPr>
+      <w:r>
+        <w:rPr>
+          <w:rFonts w:ascii="Arial" w:hAnsi="Arial" w:cs="Arial"/>
+          <w:sz w:val="24"/>
+          <w:szCs w:val="24"/>
+        </w:rPr>
+        <w:t>Die Clients werden unter verschiedenen Betriebssystemen ausgeführt.</w:t>
+      </w:r>
+    </w:p>
+    <w:p>
+      <w:pPr>
+        <w:spacing w:line="360" w:lineRule="auto"/>
+        <w:jc w:val="both"/>
+        <w:rPr>
+          <w:rFonts w:ascii="Arial" w:hAnsi="Arial" w:cs="Arial"/>
+          <w:b/>
+          <w:sz w:val="26"/>
+          <w:szCs w:val="26"/>
+        </w:rPr>
+      </w:pPr>
+      <w:r>
+        <w:rPr>
+          <w:rFonts w:ascii="Arial" w:hAnsi="Arial" w:cs="Arial"/>
+          <w:b/>
+          <w:sz w:val="26"/>
+          <w:szCs w:val="26"/>
+        </w:rPr>
+        <w:t>/T0</w:t>
+      </w:r>
+      <w:r>
+        <w:rPr>
+          <w:rFonts w:ascii="Arial" w:hAnsi="Arial" w:cs="Arial"/>
+          <w:b/>
+          <w:sz w:val="26"/>
+          <w:szCs w:val="26"/>
+        </w:rPr>
+        <w:t>41</w:t>
+      </w:r>
+      <w:r>
+        <w:rPr>
+          <w:rFonts w:ascii="Arial" w:hAnsi="Arial" w:cs="Arial"/>
+          <w:b/>
+          <w:sz w:val="26"/>
+          <w:szCs w:val="26"/>
+        </w:rPr>
+        <w:t xml:space="preserve">/ </w:t>
+      </w:r>
+      <w:r>
+        <w:rPr>
+          <w:rFonts w:ascii="Arial" w:hAnsi="Arial" w:cs="Arial"/>
+          <w:b/>
+          <w:sz w:val="26"/>
+          <w:szCs w:val="26"/>
+        </w:rPr>
+        <w:t>Mehrere Verbindungen</w:t>
+      </w:r>
+    </w:p>
+    <w:p>
+      <w:pPr>
+        <w:spacing w:line="360" w:lineRule="auto"/>
+        <w:ind w:left="708"/>
+        <w:jc w:val="both"/>
+        <w:rPr>
+          <w:rFonts w:ascii="Arial" w:hAnsi="Arial" w:cs="Arial"/>
+          <w:sz w:val="24"/>
+          <w:szCs w:val="24"/>
+        </w:rPr>
+      </w:pPr>
+      <w:r>
+        <w:rPr>
+          <w:rFonts w:ascii="Arial" w:hAnsi="Arial" w:cs="Arial"/>
+          <w:sz w:val="24"/>
+          <w:szCs w:val="24"/>
+        </w:rPr>
+        <w:t>Eine Reihe von Clients baut zufällige Verbindungen untereinander auf, sodass mehrere Clients mehr als eine Verbindung halten</w:t>
+      </w:r>
+      <w:r>
+        <w:rPr>
+          <w:rFonts w:ascii="Arial" w:hAnsi="Arial" w:cs="Arial"/>
+          <w:sz w:val="24"/>
+          <w:szCs w:val="24"/>
+        </w:rPr>
+        <w:t>.</w:t>
+      </w:r>
+    </w:p>
+    <w:p>
+      <w:pPr>
+        <w:spacing w:line="360" w:lineRule="auto"/>
+        <w:jc w:val="both"/>
+        <w:rPr>
+          <w:rFonts w:ascii="Arial" w:hAnsi="Arial" w:cs="Arial"/>
+          <w:b/>
+          <w:sz w:val="26"/>
+          <w:szCs w:val="26"/>
+        </w:rPr>
+      </w:pPr>
+      <w:r>
+        <w:rPr>
+          <w:rFonts w:ascii="Arial" w:hAnsi="Arial" w:cs="Arial"/>
+          <w:b/>
+          <w:sz w:val="26"/>
+          <w:szCs w:val="26"/>
+        </w:rPr>
+        <w:t>/T0</w:t>
+      </w:r>
+      <w:r>
+        <w:rPr>
+          <w:rFonts w:ascii="Arial" w:hAnsi="Arial" w:cs="Arial"/>
+          <w:b/>
+          <w:sz w:val="26"/>
+          <w:szCs w:val="26"/>
+        </w:rPr>
+        <w:t>42</w:t>
+      </w:r>
+      <w:r>
+        <w:rPr>
+          <w:rFonts w:ascii="Arial" w:hAnsi="Arial" w:cs="Arial"/>
+          <w:b/>
+          <w:sz w:val="26"/>
+          <w:szCs w:val="26"/>
+        </w:rPr>
+        <w:t xml:space="preserve">/ </w:t>
+      </w:r>
+      <w:r>
+        <w:rPr>
+          <w:rFonts w:ascii="Arial" w:hAnsi="Arial" w:cs="Arial"/>
+          <w:b/>
+          <w:sz w:val="26"/>
+          <w:szCs w:val="26"/>
+        </w:rPr>
+        <w:t>Verbindungsgrenzen</w:t>
+      </w:r>
+    </w:p>
+    <w:p>
+      <w:pPr>
+        <w:spacing w:line="360" w:lineRule="auto"/>
+        <w:ind w:left="708"/>
+        <w:jc w:val="both"/>
+        <w:rPr>
+          <w:rFonts w:ascii="Arial" w:hAnsi="Arial" w:cs="Arial"/>
+          <w:sz w:val="24"/>
+          <w:szCs w:val="24"/>
+        </w:rPr>
+      </w:pPr>
+      <w:r>
+        <w:rPr>
+          <w:rFonts w:ascii="Arial" w:hAnsi="Arial" w:cs="Arial"/>
+          <w:sz w:val="24"/>
+          <w:szCs w:val="24"/>
+        </w:rPr>
+        <w:t>Es wird versuch, eine bereits bestehende Verbindung erneut aufzubauen. Das bestehende Fenster rückt in den Vordergrund.</w:t>
+      </w:r>
+    </w:p>
+    <w:p>
+      <w:pPr>
+        <w:spacing w:line="360" w:lineRule="auto"/>
+        <w:ind w:left="708"/>
+        <w:jc w:val="both"/>
+        <w:rPr>
+          <w:rFonts w:ascii="Arial" w:hAnsi="Arial" w:cs="Arial"/>
+          <w:sz w:val="24"/>
+          <w:szCs w:val="24"/>
+        </w:rPr>
+      </w:pPr>
+    </w:p>
+    <w:p>
+      <w:pPr>
+        <w:jc w:val="both"/>
         <w:rPr>
           <w:rFonts w:ascii="Arial" w:eastAsiaTheme="majorEastAsia" w:hAnsi="Arial" w:cs="Arial"/>
           <w:color w:val="000000" w:themeColor="text1"/>
@@ -5831,13 +6444,14 @@
     </w:p>
     <w:p>
       <w:pPr>
-        <w:pStyle w:val="berschrift1"/>
-        <w:spacing w:line="360" w:lineRule="auto"/>
-        <w:rPr>
-          <w:rFonts w:ascii="Arial" w:hAnsi="Arial" w:cs="Arial"/>
-        </w:rPr>
-      </w:pPr>
-      <w:bookmarkStart w:id="28" w:name="_Toc455682082"/>
+        <w:pStyle w:val="Heading1"/>
+        <w:spacing w:line="360" w:lineRule="auto"/>
+        <w:jc w:val="both"/>
+        <w:rPr>
+          <w:rFonts w:ascii="Arial" w:hAnsi="Arial" w:cs="Arial"/>
+        </w:rPr>
+      </w:pPr>
+      <w:bookmarkStart w:id="29" w:name="_Toc455682082"/>
       <w:r>
         <w:rPr>
           <w:rFonts w:ascii="Arial" w:hAnsi="Arial" w:cs="Arial"/>
@@ -5846,18 +6460,19 @@
         <w:lastRenderedPageBreak/>
         <w:t>9 Entwicklungsumgebung</w:t>
       </w:r>
-      <w:bookmarkEnd w:id="28"/>
-    </w:p>
-    <w:p>
-      <w:pPr>
-        <w:pStyle w:val="berschrift2"/>
-        <w:spacing w:line="360" w:lineRule="auto"/>
+      <w:bookmarkEnd w:id="29"/>
+    </w:p>
+    <w:p>
+      <w:pPr>
+        <w:pStyle w:val="Heading2"/>
+        <w:spacing w:line="360" w:lineRule="auto"/>
+        <w:jc w:val="both"/>
         <w:rPr>
           <w:rFonts w:ascii="Arial" w:hAnsi="Arial" w:cs="Arial"/>
           <w:color w:val="000000" w:themeColor="text1"/>
         </w:rPr>
       </w:pPr>
-      <w:bookmarkStart w:id="29" w:name="_Toc455682083"/>
+      <w:bookmarkStart w:id="30" w:name="_Toc455682083"/>
       <w:r>
         <w:rPr>
           <w:rFonts w:ascii="Arial" w:hAnsi="Arial" w:cs="Arial"/>
@@ -5865,11 +6480,12 @@
         </w:rPr>
         <w:t>9.1 Software</w:t>
       </w:r>
-      <w:bookmarkEnd w:id="29"/>
-    </w:p>
-    <w:p>
-      <w:pPr>
-        <w:spacing w:line="360" w:lineRule="auto"/>
+      <w:bookmarkEnd w:id="30"/>
+    </w:p>
+    <w:p>
+      <w:pPr>
+        <w:spacing w:line="360" w:lineRule="auto"/>
+        <w:jc w:val="both"/>
         <w:rPr>
           <w:rFonts w:ascii="Arial" w:hAnsi="Arial" w:cs="Arial"/>
           <w:sz w:val="24"/>
@@ -5895,14 +6511,15 @@
     </w:p>
     <w:p>
       <w:pPr>
-        <w:pStyle w:val="berschrift2"/>
-        <w:spacing w:line="360" w:lineRule="auto"/>
+        <w:pStyle w:val="Heading2"/>
+        <w:spacing w:line="360" w:lineRule="auto"/>
+        <w:jc w:val="both"/>
         <w:rPr>
           <w:rFonts w:ascii="Arial" w:hAnsi="Arial" w:cs="Arial"/>
           <w:color w:val="000000" w:themeColor="text1"/>
         </w:rPr>
       </w:pPr>
-      <w:bookmarkStart w:id="30" w:name="_Toc455682084"/>
+      <w:bookmarkStart w:id="31" w:name="_Toc455682084"/>
       <w:r>
         <w:rPr>
           <w:rFonts w:ascii="Arial" w:hAnsi="Arial" w:cs="Arial"/>
@@ -5910,11 +6527,12 @@
         </w:rPr>
         <w:t>9.2 Hardware</w:t>
       </w:r>
-      <w:bookmarkEnd w:id="30"/>
-    </w:p>
-    <w:p>
-      <w:pPr>
-        <w:spacing w:line="360" w:lineRule="auto"/>
+      <w:bookmarkEnd w:id="31"/>
+    </w:p>
+    <w:p>
+      <w:pPr>
+        <w:spacing w:line="360" w:lineRule="auto"/>
+        <w:jc w:val="both"/>
         <w:rPr>
           <w:rFonts w:ascii="Arial" w:hAnsi="Arial" w:cs="Arial"/>
           <w:sz w:val="24"/>
@@ -5932,14 +6550,15 @@
     </w:p>
     <w:p>
       <w:pPr>
-        <w:pStyle w:val="berschrift2"/>
-        <w:spacing w:line="360" w:lineRule="auto"/>
+        <w:pStyle w:val="Heading2"/>
+        <w:spacing w:line="360" w:lineRule="auto"/>
+        <w:jc w:val="both"/>
         <w:rPr>
           <w:rFonts w:ascii="Arial" w:hAnsi="Arial" w:cs="Arial"/>
           <w:color w:val="000000" w:themeColor="text1"/>
         </w:rPr>
       </w:pPr>
-      <w:bookmarkStart w:id="31" w:name="_Toc455682085"/>
+      <w:bookmarkStart w:id="32" w:name="_Toc455682085"/>
       <w:r>
         <w:rPr>
           <w:rFonts w:ascii="Arial" w:hAnsi="Arial" w:cs="Arial"/>
@@ -5947,11 +6566,12 @@
         </w:rPr>
         <w:t>9.3 Orgware</w:t>
       </w:r>
-      <w:bookmarkEnd w:id="31"/>
-    </w:p>
-    <w:p>
-      <w:pPr>
-        <w:spacing w:line="360" w:lineRule="auto"/>
+      <w:bookmarkEnd w:id="32"/>
+    </w:p>
+    <w:p>
+      <w:pPr>
+        <w:spacing w:line="360" w:lineRule="auto"/>
+        <w:jc w:val="both"/>
         <w:rPr>
           <w:rFonts w:ascii="Arial" w:hAnsi="Arial" w:cs="Arial"/>
           <w:sz w:val="24"/>
@@ -5983,12 +6603,10 @@
         </w:rPr>
         <w:br w:type="page"/>
       </w:r>
-      <w:bookmarkStart w:id="32" w:name="_GoBack"/>
-      <w:bookmarkEnd w:id="32"/>
-    </w:p>
-    <w:p>
-      <w:pPr>
-        <w:pStyle w:val="berschrift1"/>
+    </w:p>
+    <w:p>
+      <w:pPr>
+        <w:pStyle w:val="Heading1"/>
         <w:spacing w:line="360" w:lineRule="auto"/>
         <w:rPr>
           <w:rFonts w:ascii="Arial" w:hAnsi="Arial" w:cs="Arial"/>
@@ -6008,7 +6626,7 @@
     </w:p>
     <w:tbl>
       <w:tblPr>
-        <w:tblStyle w:val="Tabellenraster"/>
+        <w:tblStyle w:val="TableGrid"/>
         <w:tblW w:w="0" w:type="auto"/>
         <w:tblLook w:val="04A0" w:firstRow="1" w:lastRow="0" w:firstColumn="1" w:lastColumn="0" w:noHBand="0" w:noVBand="1"/>
       </w:tblPr>
@@ -6912,7 +7530,7 @@
         <w:sdtContent>
           <w:p>
             <w:pPr>
-              <w:pStyle w:val="Fuzeile"/>
+              <w:pStyle w:val="Footer"/>
               <w:jc w:val="right"/>
               <w:rPr>
                 <w:rFonts w:ascii="Arial" w:hAnsi="Arial" w:cs="Arial"/>
@@ -6961,7 +7579,7 @@
                 <w:noProof/>
                 <w:color w:val="000000" w:themeColor="text1"/>
               </w:rPr>
-              <w:t>2</w:t>
+              <w:t>13</w:t>
             </w:r>
             <w:r>
               <w:rPr>
@@ -7015,7 +7633,7 @@
                 <w:noProof/>
                 <w:color w:val="000000" w:themeColor="text1"/>
               </w:rPr>
-              <w:t>14</w:t>
+              <w:t>15</w:t>
             </w:r>
             <w:r>
               <w:rPr>
@@ -7034,7 +7652,7 @@
   </w:sdt>
   <w:p>
     <w:pPr>
-      <w:pStyle w:val="Fuzeile"/>
+      <w:pStyle w:val="Footer"/>
     </w:pPr>
   </w:p>
 </w:ftr>
@@ -7069,7 +7687,7 @@
 <w:hdr xmlns:wpc="http://schemas.microsoft.com/office/word/2010/wordprocessingCanvas" xmlns:cx="http://schemas.microsoft.com/office/drawing/2014/chartex" xmlns:cx1="http://schemas.microsoft.com/office/drawing/2015/9/8/chartex" xmlns:cx2="http://schemas.microsoft.com/office/drawing/2015/10/21/chartex" xmlns:mc="http://schemas.openxmlformats.org/markup-compatibility/2006" xmlns:o="urn:schemas-microsoft-com:office:office" xmlns:r="http://schemas.openxmlformats.org/officeDocument/2006/relationships" xmlns:m="http://schemas.openxmlformats.org/officeDocument/2006/math" xmlns:v="urn:schemas-microsoft-com:vml" xmlns:wp14="http://schemas.microsoft.com/office/word/2010/wordprocessingDrawing" xmlns:wp="http://schemas.openxmlformats.org/drawingml/2006/wordprocessingDrawing" xmlns:w10="urn:schemas-microsoft-com:office:word" xmlns:w="http://schemas.openxmlformats.org/wordprocessingml/2006/main" xmlns:w14="http://schemas.microsoft.com/office/word/2010/wordml" xmlns:w15="http://schemas.microsoft.com/office/word/2012/wordml" xmlns:w16se="http://schemas.microsoft.com/office/word/2015/wordml/symex" xmlns:wpg="http://schemas.microsoft.com/office/word/2010/wordprocessingGroup" xmlns:wpi="http://schemas.microsoft.com/office/word/2010/wordprocessingInk" xmlns:wne="http://schemas.microsoft.com/office/word/2006/wordml" xmlns:wps="http://schemas.microsoft.com/office/word/2010/wordprocessingShape" mc:Ignorable="w14 w15 w16se wp14">
   <w:p>
     <w:pPr>
-      <w:pStyle w:val="Kopfzeile"/>
+      <w:pStyle w:val="Header"/>
     </w:pPr>
     <w:r>
       <w:t>Anforderungsheft – Portable P2P-Anwendung</w:t>
@@ -8190,15 +8808,15 @@
     <w:lsdException w:name="List Table 7 Colorful Accent 6" w:uiPriority="52"/>
     <w:lsdException w:name="Mention" w:semiHidden="1" w:unhideWhenUsed="1"/>
   </w:latentStyles>
-  <w:style w:type="paragraph" w:default="1" w:styleId="Standard">
+  <w:style w:type="paragraph" w:default="1" w:styleId="Normal">
     <w:name w:val="Normal"/>
     <w:qFormat/>
   </w:style>
-  <w:style w:type="paragraph" w:styleId="berschrift1">
+  <w:style w:type="paragraph" w:styleId="Heading1">
     <w:name w:val="heading 1"/>
-    <w:basedOn w:val="Standard"/>
-    <w:next w:val="Standard"/>
-    <w:link w:val="berschrift1Zchn"/>
+    <w:basedOn w:val="Normal"/>
+    <w:next w:val="Normal"/>
+    <w:link w:val="Heading1Char"/>
     <w:uiPriority w:val="9"/>
     <w:qFormat/>
     <w:rsid w:val="00DE390B"/>
@@ -8215,11 +8833,11 @@
       <w:szCs w:val="32"/>
     </w:rPr>
   </w:style>
-  <w:style w:type="paragraph" w:styleId="berschrift2">
+  <w:style w:type="paragraph" w:styleId="Heading2">
     <w:name w:val="heading 2"/>
-    <w:basedOn w:val="Standard"/>
-    <w:next w:val="Standard"/>
-    <w:link w:val="berschrift2Zchn"/>
+    <w:basedOn w:val="Normal"/>
+    <w:next w:val="Normal"/>
+    <w:link w:val="Heading2Char"/>
     <w:uiPriority w:val="9"/>
     <w:unhideWhenUsed/>
     <w:qFormat/>
@@ -8237,13 +8855,13 @@
       <w:szCs w:val="26"/>
     </w:rPr>
   </w:style>
-  <w:style w:type="character" w:default="1" w:styleId="Absatz-Standardschriftart">
+  <w:style w:type="character" w:default="1" w:styleId="DefaultParagraphFont">
     <w:name w:val="Default Paragraph Font"/>
     <w:uiPriority w:val="1"/>
     <w:semiHidden/>
     <w:unhideWhenUsed/>
   </w:style>
-  <w:style w:type="table" w:default="1" w:styleId="NormaleTabelle">
+  <w:style w:type="table" w:default="1" w:styleId="TableNormal">
     <w:name w:val="Normal Table"/>
     <w:uiPriority w:val="99"/>
     <w:semiHidden/>
@@ -8258,15 +8876,15 @@
       </w:tblCellMar>
     </w:tblPr>
   </w:style>
-  <w:style w:type="numbering" w:default="1" w:styleId="KeineListe">
+  <w:style w:type="numbering" w:default="1" w:styleId="NoList">
     <w:name w:val="No List"/>
     <w:uiPriority w:val="99"/>
     <w:semiHidden/>
     <w:unhideWhenUsed/>
   </w:style>
-  <w:style w:type="table" w:styleId="Tabellenraster">
+  <w:style w:type="table" w:styleId="TableGrid">
     <w:name w:val="Table Grid"/>
-    <w:basedOn w:val="NormaleTabelle"/>
+    <w:basedOn w:val="TableNormal"/>
     <w:uiPriority w:val="39"/>
     <w:rsid w:val="005249B9"/>
     <w:pPr>
@@ -8283,10 +8901,10 @@
       </w:tblBorders>
     </w:tblPr>
   </w:style>
-  <w:style w:type="paragraph" w:styleId="Kopfzeile">
+  <w:style w:type="paragraph" w:styleId="Header">
     <w:name w:val="header"/>
-    <w:basedOn w:val="Standard"/>
-    <w:link w:val="KopfzeileZchn"/>
+    <w:basedOn w:val="Normal"/>
+    <w:link w:val="HeaderChar"/>
     <w:uiPriority w:val="99"/>
     <w:unhideWhenUsed/>
     <w:rsid w:val="00E72339"/>
@@ -8298,17 +8916,17 @@
       <w:spacing w:after="0" w:line="240" w:lineRule="auto"/>
     </w:pPr>
   </w:style>
-  <w:style w:type="character" w:customStyle="1" w:styleId="KopfzeileZchn">
-    <w:name w:val="Kopfzeile Zchn"/>
-    <w:basedOn w:val="Absatz-Standardschriftart"/>
-    <w:link w:val="Kopfzeile"/>
+  <w:style w:type="character" w:customStyle="1" w:styleId="HeaderChar">
+    <w:name w:val="Header Char"/>
+    <w:basedOn w:val="DefaultParagraphFont"/>
+    <w:link w:val="Header"/>
     <w:uiPriority w:val="99"/>
     <w:rsid w:val="00E72339"/>
   </w:style>
-  <w:style w:type="paragraph" w:styleId="Fuzeile">
+  <w:style w:type="paragraph" w:styleId="Footer">
     <w:name w:val="footer"/>
-    <w:basedOn w:val="Standard"/>
-    <w:link w:val="FuzeileZchn"/>
+    <w:basedOn w:val="Normal"/>
+    <w:link w:val="FooterChar"/>
     <w:uiPriority w:val="99"/>
     <w:unhideWhenUsed/>
     <w:rsid w:val="00E72339"/>
@@ -8320,17 +8938,17 @@
       <w:spacing w:after="0" w:line="240" w:lineRule="auto"/>
     </w:pPr>
   </w:style>
-  <w:style w:type="character" w:customStyle="1" w:styleId="FuzeileZchn">
-    <w:name w:val="Fußzeile Zchn"/>
-    <w:basedOn w:val="Absatz-Standardschriftart"/>
-    <w:link w:val="Fuzeile"/>
+  <w:style w:type="character" w:customStyle="1" w:styleId="FooterChar">
+    <w:name w:val="Footer Char"/>
+    <w:basedOn w:val="DefaultParagraphFont"/>
+    <w:link w:val="Footer"/>
     <w:uiPriority w:val="99"/>
     <w:rsid w:val="00E72339"/>
   </w:style>
-  <w:style w:type="character" w:customStyle="1" w:styleId="berschrift1Zchn">
-    <w:name w:val="Überschrift 1 Zchn"/>
-    <w:basedOn w:val="Absatz-Standardschriftart"/>
-    <w:link w:val="berschrift1"/>
+  <w:style w:type="character" w:customStyle="1" w:styleId="Heading1Char">
+    <w:name w:val="Heading 1 Char"/>
+    <w:basedOn w:val="DefaultParagraphFont"/>
+    <w:link w:val="Heading1"/>
     <w:uiPriority w:val="9"/>
     <w:rsid w:val="00DE390B"/>
     <w:rPr>
@@ -8340,10 +8958,10 @@
       <w:szCs w:val="32"/>
     </w:rPr>
   </w:style>
-  <w:style w:type="paragraph" w:styleId="Inhaltsverzeichnisberschrift">
+  <w:style w:type="paragraph" w:styleId="TOCHeading">
     <w:name w:val="TOC Heading"/>
-    <w:basedOn w:val="berschrift1"/>
-    <w:next w:val="Standard"/>
+    <w:basedOn w:val="Heading1"/>
+    <w:next w:val="Normal"/>
     <w:uiPriority w:val="39"/>
     <w:unhideWhenUsed/>
     <w:qFormat/>
@@ -8355,11 +8973,11 @@
       <w:lang w:eastAsia="de-DE"/>
     </w:rPr>
   </w:style>
-  <w:style w:type="paragraph" w:styleId="Titel">
+  <w:style w:type="paragraph" w:styleId="Title">
     <w:name w:val="Title"/>
-    <w:basedOn w:val="Standard"/>
-    <w:next w:val="Standard"/>
-    <w:link w:val="TitelZchn"/>
+    <w:basedOn w:val="Normal"/>
+    <w:next w:val="Normal"/>
+    <w:link w:val="TitleChar"/>
     <w:uiPriority w:val="10"/>
     <w:qFormat/>
     <w:rsid w:val="00DE390B"/>
@@ -8375,10 +8993,10 @@
       <w:szCs w:val="56"/>
     </w:rPr>
   </w:style>
-  <w:style w:type="character" w:customStyle="1" w:styleId="TitelZchn">
-    <w:name w:val="Titel Zchn"/>
-    <w:basedOn w:val="Absatz-Standardschriftart"/>
-    <w:link w:val="Titel"/>
+  <w:style w:type="character" w:customStyle="1" w:styleId="TitleChar">
+    <w:name w:val="Title Char"/>
+    <w:basedOn w:val="DefaultParagraphFont"/>
+    <w:link w:val="Title"/>
     <w:uiPriority w:val="10"/>
     <w:rsid w:val="00DE390B"/>
     <w:rPr>
@@ -8389,9 +9007,9 @@
       <w:szCs w:val="56"/>
     </w:rPr>
   </w:style>
-  <w:style w:type="paragraph" w:styleId="Listenabsatz">
+  <w:style w:type="paragraph" w:styleId="ListParagraph">
     <w:name w:val="List Paragraph"/>
-    <w:basedOn w:val="Standard"/>
+    <w:basedOn w:val="Normal"/>
     <w:uiPriority w:val="34"/>
     <w:qFormat/>
     <w:rsid w:val="00DE390B"/>
@@ -8400,10 +9018,10 @@
       <w:contextualSpacing/>
     </w:pPr>
   </w:style>
-  <w:style w:type="character" w:customStyle="1" w:styleId="berschrift2Zchn">
-    <w:name w:val="Überschrift 2 Zchn"/>
-    <w:basedOn w:val="Absatz-Standardschriftart"/>
-    <w:link w:val="berschrift2"/>
+  <w:style w:type="character" w:customStyle="1" w:styleId="Heading2Char">
+    <w:name w:val="Heading 2 Char"/>
+    <w:basedOn w:val="DefaultParagraphFont"/>
+    <w:link w:val="Heading2"/>
     <w:uiPriority w:val="9"/>
     <w:rsid w:val="00DE390B"/>
     <w:rPr>
@@ -8413,10 +9031,10 @@
       <w:szCs w:val="26"/>
     </w:rPr>
   </w:style>
-  <w:style w:type="paragraph" w:styleId="Verzeichnis2">
+  <w:style w:type="paragraph" w:styleId="TOC2">
     <w:name w:val="toc 2"/>
-    <w:basedOn w:val="Standard"/>
-    <w:next w:val="Standard"/>
+    <w:basedOn w:val="Normal"/>
+    <w:next w:val="Normal"/>
     <w:autoRedefine/>
     <w:uiPriority w:val="39"/>
     <w:unhideWhenUsed/>
@@ -8428,7 +9046,7 @@
   </w:style>
   <w:style w:type="character" w:styleId="Hyperlink">
     <w:name w:val="Hyperlink"/>
-    <w:basedOn w:val="Absatz-Standardschriftart"/>
+    <w:basedOn w:val="DefaultParagraphFont"/>
     <w:uiPriority w:val="99"/>
     <w:unhideWhenUsed/>
     <w:rsid w:val="00DE390B"/>
@@ -8437,11 +9055,11 @@
       <w:u w:val="single"/>
     </w:rPr>
   </w:style>
-  <w:style w:type="paragraph" w:styleId="Untertitel">
+  <w:style w:type="paragraph" w:styleId="Subtitle">
     <w:name w:val="Subtitle"/>
-    <w:basedOn w:val="Standard"/>
-    <w:next w:val="Standard"/>
-    <w:link w:val="UntertitelZchn"/>
+    <w:basedOn w:val="Normal"/>
+    <w:next w:val="Normal"/>
+    <w:link w:val="SubtitleChar"/>
     <w:uiPriority w:val="11"/>
     <w:qFormat/>
     <w:rsid w:val="00DE390B"/>
@@ -8456,10 +9074,10 @@
       <w:spacing w:val="15"/>
     </w:rPr>
   </w:style>
-  <w:style w:type="character" w:customStyle="1" w:styleId="UntertitelZchn">
-    <w:name w:val="Untertitel Zchn"/>
-    <w:basedOn w:val="Absatz-Standardschriftart"/>
-    <w:link w:val="Untertitel"/>
+  <w:style w:type="character" w:customStyle="1" w:styleId="SubtitleChar">
+    <w:name w:val="Subtitle Char"/>
+    <w:basedOn w:val="DefaultParagraphFont"/>
+    <w:link w:val="Subtitle"/>
     <w:uiPriority w:val="11"/>
     <w:rsid w:val="00DE390B"/>
     <w:rPr>
@@ -8468,10 +9086,10 @@
       <w:spacing w:val="15"/>
     </w:rPr>
   </w:style>
-  <w:style w:type="paragraph" w:styleId="Verzeichnis1">
+  <w:style w:type="paragraph" w:styleId="TOC1">
     <w:name w:val="toc 1"/>
-    <w:basedOn w:val="Standard"/>
-    <w:next w:val="Standard"/>
+    <w:basedOn w:val="Normal"/>
+    <w:next w:val="Normal"/>
     <w:autoRedefine/>
     <w:uiPriority w:val="39"/>
     <w:unhideWhenUsed/>
@@ -8480,10 +9098,10 @@
       <w:spacing w:after="100"/>
     </w:pPr>
   </w:style>
-  <w:style w:type="paragraph" w:styleId="Beschriftung">
+  <w:style w:type="paragraph" w:styleId="Caption">
     <w:name w:val="caption"/>
-    <w:basedOn w:val="Standard"/>
-    <w:next w:val="Standard"/>
+    <w:basedOn w:val="Normal"/>
+    <w:next w:val="Normal"/>
     <w:uiPriority w:val="35"/>
     <w:unhideWhenUsed/>
     <w:qFormat/>
@@ -8499,10 +9117,10 @@
       <w:szCs w:val="18"/>
     </w:rPr>
   </w:style>
-  <w:style w:type="paragraph" w:styleId="Abbildungsverzeichnis">
+  <w:style w:type="paragraph" w:styleId="TableofFigures">
     <w:name w:val="table of figures"/>
-    <w:basedOn w:val="Standard"/>
-    <w:next w:val="Standard"/>
+    <w:basedOn w:val="Normal"/>
+    <w:next w:val="Normal"/>
     <w:uiPriority w:val="99"/>
     <w:unhideWhenUsed/>
     <w:rsid w:val="003F6FB5"/>
@@ -8779,7 +9397,7 @@
 </file>
 
 <file path=customXml/itemProps1.xml><?xml version="1.0" encoding="utf-8"?>
-<ds:datastoreItem xmlns:ds="http://schemas.openxmlformats.org/officeDocument/2006/customXml" ds:itemID="{B2ADB89C-BF5D-4A83-96E1-62BD5A275C48}">
+<ds:datastoreItem xmlns:ds="http://schemas.openxmlformats.org/officeDocument/2006/customXml" ds:itemID="{B41B6E9F-2C2B-4BD8-9751-4BF33A0F8C72}">
   <ds:schemaRefs>
     <ds:schemaRef ds:uri="http://schemas.openxmlformats.org/officeDocument/2006/bibliography"/>
   </ds:schemaRefs>

</xml_diff>